<commit_message>
Version 2.0 con based-content
</commit_message>
<xml_diff>
--- a/Memoria TRABAJO FIN DE MASTER.docx
+++ b/Memoria TRABAJO FIN DE MASTER.docx
@@ -1,6 +1,6 @@
 
 <file path=word/document.xml><?xml version="1.0" encoding="utf-8"?>
-<w:document xmlns:wpc="http://schemas.microsoft.com/office/word/2010/wordprocessingCanvas" xmlns:mc="http://schemas.openxmlformats.org/markup-compatibility/2006" xmlns:o="urn:schemas-microsoft-com:office:office" xmlns:r="http://schemas.openxmlformats.org/officeDocument/2006/relationships" xmlns:m="http://schemas.openxmlformats.org/officeDocument/2006/math" xmlns:v="urn:schemas-microsoft-com:vml" xmlns:wp14="http://schemas.microsoft.com/office/word/2010/wordprocessingDrawing" xmlns:wp="http://schemas.openxmlformats.org/drawingml/2006/wordprocessingDrawing" xmlns:w10="urn:schemas-microsoft-com:office:word" xmlns:w="http://schemas.openxmlformats.org/wordprocessingml/2006/main" xmlns:w14="http://schemas.microsoft.com/office/word/2010/wordml" xmlns:wpg="http://schemas.microsoft.com/office/word/2010/wordprocessingGroup" xmlns:wpi="http://schemas.microsoft.com/office/word/2010/wordprocessingInk" xmlns:wne="http://schemas.microsoft.com/office/word/2006/wordml" xmlns:wps="http://schemas.microsoft.com/office/word/2010/wordprocessingShape" mc:Ignorable="w14 wp14">
+<w:document xmlns:wpc="http://schemas.microsoft.com/office/word/2010/wordprocessingCanvas" xmlns:mc="http://schemas.openxmlformats.org/markup-compatibility/2006" xmlns:o="urn:schemas-microsoft-com:office:office" xmlns:r="http://schemas.openxmlformats.org/officeDocument/2006/relationships" xmlns:m="http://schemas.openxmlformats.org/officeDocument/2006/math" xmlns:v="urn:schemas-microsoft-com:vml" xmlns:wp14="http://schemas.microsoft.com/office/word/2010/wordprocessingDrawing" xmlns:wp="http://schemas.openxmlformats.org/drawingml/2006/wordprocessingDrawing" xmlns:w10="urn:schemas-microsoft-com:office:word" xmlns:w="http://schemas.openxmlformats.org/wordprocessingml/2006/main" xmlns:w14="http://schemas.microsoft.com/office/word/2010/wordml" xmlns:w15="http://schemas.microsoft.com/office/word/2012/wordml" xmlns:wpg="http://schemas.microsoft.com/office/word/2010/wordprocessingGroup" xmlns:wpi="http://schemas.microsoft.com/office/word/2010/wordprocessingInk" xmlns:wne="http://schemas.microsoft.com/office/word/2006/wordml" xmlns:wps="http://schemas.microsoft.com/office/word/2010/wordprocessingShape" mc:Ignorable="w14 w15 wp14">
   <w:body>
     <w:p>
       <w:pPr>
@@ -49,7 +49,7 @@
                     </pic:cNvPicPr>
                   </pic:nvPicPr>
                   <pic:blipFill>
-                    <a:blip r:embed="rId9" cstate="print">
+                    <a:blip r:embed="rId8" cstate="print">
                       <a:extLst>
                         <a:ext uri="{28A0092B-C50C-407E-A947-70E740481C1C}">
                           <a14:useLocalDpi xmlns:a14="http://schemas.microsoft.com/office/drawing/2010/main" val="0"/>
@@ -87,23 +87,12 @@
         <w:jc w:val="center"/>
       </w:pPr>
       <w:r>
-        <w:t xml:space="preserve">CHOOSE &amp; EAT: </w:t>
-      </w:r>
-      <w:proofErr w:type="spellStart"/>
-      <w:r>
-        <w:t>Recomendador</w:t>
-      </w:r>
-      <w:proofErr w:type="spellEnd"/>
-      <w:r>
-        <w:t xml:space="preserve"> de restaurantes.</w:t>
-      </w:r>
-    </w:p>
-    <w:p>
-      <w:bookmarkStart w:id="0" w:name="_GoBack"/>
-      <w:bookmarkEnd w:id="0"/>
+        <w:t>CHOOSE &amp; EAT: Recomendador de restaurantes.</w:t>
+      </w:r>
     </w:p>
     <w:p/>
     <w:p/>
+    <w:p/>
     <w:p>
       <w:pPr>
         <w:jc w:val="right"/>
@@ -121,14 +110,7 @@
       </w:r>
     </w:p>
     <w:p/>
-    <w:p>
-      <w:r>
-        <w:rPr>
-          <w:rStyle w:val="Refdecomentario"/>
-        </w:rPr>
-        <w:commentReference w:id="1"/>
-      </w:r>
-    </w:p>
+    <w:p/>
     <w:p/>
     <w:p/>
     <w:p>
@@ -153,7 +135,7 @@
           <w:noProof/>
         </w:rPr>
         <w:sectPr>
-          <w:footerReference w:type="default" r:id="rId11"/>
+          <w:footerReference w:type="default" r:id="rId9"/>
           <w:type w:val="continuous"/>
           <w:pgSz w:w="11906" w:h="16838"/>
           <w:pgMar w:top="1417" w:right="1701" w:bottom="1417" w:left="1701" w:header="708" w:footer="708" w:gutter="0"/>
@@ -390,7 +372,6 @@
           <w:numId w:val="2"/>
         </w:numPr>
       </w:pPr>
-      <w:commentRangeStart w:id="2"/>
       <w:r>
         <w:t>S</w:t>
       </w:r>
@@ -412,13 +393,6 @@
       <w:r>
         <w:t>ontenido</w:t>
       </w:r>
-      <w:commentRangeEnd w:id="2"/>
-      <w:r>
-        <w:rPr>
-          <w:rStyle w:val="Refdecomentario"/>
-        </w:rPr>
-        <w:commentReference w:id="2"/>
-      </w:r>
       <w:r>
         <w:t>:</w:t>
       </w:r>
@@ -432,15 +406,7 @@
         <w:t>as recomendaciones se basan en el conocimiento que se tiene sobre los items que el usuario ha valorado (ya sea de forma implícita o explícita), y se le recomendarán items similares que le puedan gustar o interesar.</w:t>
       </w:r>
       <w:r>
-        <w:t xml:space="preserve"> Un ejemplo de este tipo de sistema es </w:t>
-      </w:r>
-      <w:proofErr w:type="spellStart"/>
-      <w:r>
-        <w:t>Youtube</w:t>
-      </w:r>
-      <w:proofErr w:type="spellEnd"/>
-      <w:r>
-        <w:t>.</w:t>
+        <w:t xml:space="preserve"> Un ejemplo de este tipo de sistema es Youtube.</w:t>
       </w:r>
     </w:p>
     <w:p>
@@ -482,15 +448,7 @@
         <w:t>e</w:t>
       </w:r>
       <w:r>
-        <w:t xml:space="preserve">stas recomendaciones se realizan en función de las características de los usuarios (edad, sexo, situación geográfica, profesión, </w:t>
-      </w:r>
-      <w:proofErr w:type="spellStart"/>
-      <w:r>
-        <w:t>etc</w:t>
-      </w:r>
-      <w:proofErr w:type="spellEnd"/>
-      <w:r>
-        <w:t>).</w:t>
+        <w:t>stas recomendaciones se realizan en función de las características de los usuarios (edad, sexo, situación geográfica, profesión, etc).</w:t>
       </w:r>
     </w:p>
     <w:p>
@@ -532,15 +490,7 @@
         <w:t>e</w:t>
       </w:r>
       <w:r>
-        <w:t xml:space="preserve">l </w:t>
-      </w:r>
-      <w:proofErr w:type="spellStart"/>
-      <w:r>
-        <w:t>ﬁltrado</w:t>
-      </w:r>
-      <w:proofErr w:type="spellEnd"/>
-      <w:r>
-        <w:t xml:space="preserve"> colaborativo consiste en ver qu</w:t>
+        <w:t>l ﬁltrado colaborativo consiste en ver qu</w:t>
       </w:r>
       <w:r>
         <w:t>é</w:t>
@@ -620,7 +570,39 @@
     </w:p>
     <w:p>
       <w:r>
-        <w:t>En este trabajo vamos a realizar un sistema de recomendación basado en el filtrado colaborativo. En particular</w:t>
+        <w:t xml:space="preserve">En este trabajo vamos a realizar </w:t>
+      </w:r>
+      <w:r>
+        <w:t>dos</w:t>
+      </w:r>
+      <w:r>
+        <w:t xml:space="preserve"> sistema</w:t>
+      </w:r>
+      <w:r>
+        <w:t>s</w:t>
+      </w:r>
+      <w:r>
+        <w:t xml:space="preserve"> de recomendación</w:t>
+      </w:r>
+      <w:r>
+        <w:t>, uno</w:t>
+      </w:r>
+      <w:r>
+        <w:t xml:space="preserve"> basado en el filtrado colaborativo</w:t>
+      </w:r>
+      <w:r>
+        <w:t xml:space="preserve"> y otro en el filtrado basado en contenido</w:t>
+      </w:r>
+      <w:r>
+        <w:t xml:space="preserve">. </w:t>
+      </w:r>
+    </w:p>
+    <w:p>
+      <w:r>
+        <w:t>En</w:t>
+      </w:r>
+      <w:r>
+        <w:t xml:space="preserve"> el caso del filtrado colaborativo</w:t>
       </w:r>
       <w:r>
         <w:t>,</w:t>
@@ -638,24 +620,10 @@
         <w:t>que le han gustado a</w:t>
       </w:r>
       <w:r>
-        <w:t xml:space="preserve"> </w:t>
-      </w:r>
-      <w:commentRangeStart w:id="3"/>
-      <w:r>
-        <w:t>otros</w:t>
-      </w:r>
-      <w:r>
-        <w:t xml:space="preserve"> usuarios </w:t>
-      </w:r>
-      <w:commentRangeEnd w:id="3"/>
-      <w:r>
-        <w:rPr>
-          <w:rStyle w:val="Refdecomentario"/>
-        </w:rPr>
-        <w:commentReference w:id="3"/>
-      </w:r>
-      <w:r>
-        <w:t>con gustos similares al usuario activo, de ahí el nombre de los k-vecinos</w:t>
+        <w:t xml:space="preserve"> otros</w:t>
+      </w:r>
+      <w:r>
+        <w:t xml:space="preserve"> usuarios con gustos similares al usuario activo, de ahí el nombre de los k-vecinos</w:t>
       </w:r>
       <w:r>
         <w:t>.</w:t>
@@ -681,33 +649,14 @@
       <w:r>
         <w:t>similitud</w:t>
       </w:r>
-      <w:commentRangeStart w:id="4"/>
-      <w:r>
-        <w:t xml:space="preserve"> </w:t>
-      </w:r>
-      <w:commentRangeEnd w:id="4"/>
-      <w:r>
-        <w:rPr>
-          <w:rStyle w:val="Refdecomentario"/>
-        </w:rPr>
-        <w:commentReference w:id="4"/>
-      </w:r>
-      <w:r>
-        <w:t xml:space="preserve">entre usuarios: </w:t>
+      <w:r>
+        <w:t xml:space="preserve"> entre usuarios: </w:t>
       </w:r>
       <w:r>
         <w:t>e</w:t>
       </w:r>
       <w:r>
-        <w:t xml:space="preserve">n primer lugar se ha de elegir una métrica para determinar la </w:t>
-      </w:r>
-      <w:proofErr w:type="spellStart"/>
-      <w:r>
-        <w:t>similaridad</w:t>
-      </w:r>
-      <w:proofErr w:type="spellEnd"/>
-      <w:r>
-        <w:t>/distancia entre el usuario activo y el resto de usuarios.</w:t>
+        <w:t>n primer lugar se ha de elegir una métrica para determinar la similaridad/distancia entre el usuario activo y el resto de usuarios.</w:t>
       </w:r>
     </w:p>
     <w:p>
@@ -762,25 +711,73 @@
           <w:numId w:val="4"/>
         </w:numPr>
       </w:pPr>
-      <w:commentRangeStart w:id="5"/>
-      <w:r>
-        <w:t>Realizar las recomendaciones</w:t>
-      </w:r>
-      <w:commentRangeEnd w:id="5"/>
-      <w:r>
-        <w:rPr>
-          <w:rStyle w:val="Refdecomentario"/>
-        </w:rPr>
-        <w:commentReference w:id="5"/>
-      </w:r>
-      <w:r>
-        <w:t xml:space="preserve">: </w:t>
+      <w:r>
+        <w:t xml:space="preserve">Realizar las recomendaciones: </w:t>
       </w:r>
       <w:r>
         <w:t>t</w:t>
       </w:r>
       <w:r>
         <w:t>ras el cálculo de las predicciones, se eligen los N items más adecuados para ser recomendados al usuario. De forma opcional, puede incluirse un valor mínimo para evitar que los items con una predicción inferior a dicho umbral sean recomendados.</w:t>
+      </w:r>
+    </w:p>
+    <w:p>
+      <w:r>
+        <w:t>Por la parte de filtrado basado en contenido vamos a tener tres salidas:</w:t>
+      </w:r>
+    </w:p>
+    <w:p>
+      <w:pPr>
+        <w:pStyle w:val="Prrafodelista"/>
+        <w:numPr>
+          <w:ilvl w:val="0"/>
+          <w:numId w:val="8"/>
+        </w:numPr>
+        <w:ind w:left="709"/>
+      </w:pPr>
+      <w:r>
+        <w:t>Most Rated: los restaurantes más calificados.</w:t>
+      </w:r>
+    </w:p>
+    <w:p>
+      <w:pPr>
+        <w:pStyle w:val="Prrafodelista"/>
+        <w:numPr>
+          <w:ilvl w:val="0"/>
+          <w:numId w:val="8"/>
+        </w:numPr>
+        <w:ind w:left="709"/>
+      </w:pPr>
+      <w:r>
+        <w:t xml:space="preserve">Highest mean rating: </w:t>
+      </w:r>
+      <w:r>
+        <w:t>los restaurantes mejor valorados.</w:t>
+      </w:r>
+    </w:p>
+    <w:p>
+      <w:pPr>
+        <w:pStyle w:val="Prrafodelista"/>
+        <w:numPr>
+          <w:ilvl w:val="0"/>
+          <w:numId w:val="8"/>
+        </w:numPr>
+        <w:ind w:left="709"/>
+      </w:pPr>
+      <w:r>
+        <w:t xml:space="preserve">Highest mean rating by food: los restaurantes con </w:t>
+      </w:r>
+      <w:r>
+        <w:t xml:space="preserve">la </w:t>
+      </w:r>
+      <w:r>
+        <w:t>comida</w:t>
+      </w:r>
+      <w:r>
+        <w:t xml:space="preserve"> mejor valorada</w:t>
+      </w:r>
+      <w:r>
+        <w:t>.</w:t>
       </w:r>
       <w:r>
         <w:br w:type="page"/>
@@ -819,15 +816,7 @@
         <w:spacing w:after="120"/>
       </w:pPr>
       <w:r>
-        <w:t xml:space="preserve">Los datos los hemos obtenido de </w:t>
-      </w:r>
-      <w:proofErr w:type="spellStart"/>
-      <w:r>
-        <w:t>Kaggle</w:t>
-      </w:r>
-      <w:proofErr w:type="spellEnd"/>
-      <w:r>
-        <w:t xml:space="preserve"> (</w:t>
+        <w:t>Los datos los hemos obtenido de Kaggle (</w:t>
       </w:r>
       <w:r>
         <w:t>https://www.kaggle.com/uciml/restaurant-data-with-consumer-ratings#README</w:t>
@@ -838,15 +827,7 @@
     </w:p>
     <w:p>
       <w:r>
-        <w:t xml:space="preserve">El conjunto de los datos consta de 8 ficheros </w:t>
-      </w:r>
-      <w:proofErr w:type="spellStart"/>
-      <w:r>
-        <w:t>csv</w:t>
-      </w:r>
-      <w:proofErr w:type="spellEnd"/>
-      <w:r>
-        <w:t>. Veamos el contenido de cada uno de ellos:</w:t>
+        <w:t>El conjunto de los datos consta de 8 ficheros csv. Veamos el contenido de cada uno de ellos:</w:t>
       </w:r>
     </w:p>
     <w:p>
@@ -916,14 +897,12 @@
                 <w:lang w:eastAsia="es-ES"/>
               </w:rPr>
             </w:pPr>
-            <w:proofErr w:type="spellStart"/>
             <w:r>
               <w:rPr>
                 <w:b/>
               </w:rPr>
               <w:t>chefmozaccepts</w:t>
             </w:r>
-            <w:proofErr w:type="spellEnd"/>
           </w:p>
         </w:tc>
       </w:tr>
@@ -955,7 +934,6 @@
                 <w:lang w:eastAsia="es-ES"/>
               </w:rPr>
             </w:pPr>
-            <w:proofErr w:type="spellStart"/>
             <w:r>
               <w:rPr>
                 <w:rFonts w:ascii="Calibri" w:eastAsia="Times New Roman" w:hAnsi="Calibri" w:cs="Times New Roman"/>
@@ -964,7 +942,6 @@
               </w:rPr>
               <w:t>placeID</w:t>
             </w:r>
-            <w:proofErr w:type="spellEnd"/>
           </w:p>
         </w:tc>
       </w:tr>
@@ -996,7 +973,6 @@
                 <w:lang w:eastAsia="es-ES"/>
               </w:rPr>
             </w:pPr>
-            <w:proofErr w:type="spellStart"/>
             <w:r>
               <w:rPr>
                 <w:rFonts w:ascii="Calibri" w:eastAsia="Times New Roman" w:hAnsi="Calibri" w:cs="Times New Roman"/>
@@ -1005,7 +981,6 @@
               </w:rPr>
               <w:t>Rpayment</w:t>
             </w:r>
-            <w:proofErr w:type="spellEnd"/>
           </w:p>
         </w:tc>
       </w:tr>
@@ -1026,63 +1001,7 @@
         <w:rPr>
           <w:lang w:val="en-US"/>
         </w:rPr>
-        <w:t xml:space="preserve">El campo </w:t>
-      </w:r>
-      <w:proofErr w:type="spellStart"/>
-      <w:r>
-        <w:rPr>
-          <w:lang w:val="en-US"/>
-        </w:rPr>
-        <w:t>Rpayment</w:t>
-      </w:r>
-      <w:proofErr w:type="spellEnd"/>
-      <w:r>
-        <w:rPr>
-          <w:lang w:val="en-US"/>
-        </w:rPr>
-        <w:t xml:space="preserve"> </w:t>
-      </w:r>
-      <w:proofErr w:type="spellStart"/>
-      <w:r>
-        <w:rPr>
-          <w:lang w:val="en-US"/>
-        </w:rPr>
-        <w:t>tiene</w:t>
-      </w:r>
-      <w:proofErr w:type="spellEnd"/>
-      <w:r>
-        <w:rPr>
-          <w:lang w:val="en-US"/>
-        </w:rPr>
-        <w:t xml:space="preserve"> </w:t>
-      </w:r>
-      <w:proofErr w:type="spellStart"/>
-      <w:r>
-        <w:rPr>
-          <w:lang w:val="en-US"/>
-        </w:rPr>
-        <w:t>los</w:t>
-      </w:r>
-      <w:proofErr w:type="spellEnd"/>
-      <w:r>
-        <w:rPr>
-          <w:lang w:val="en-US"/>
-        </w:rPr>
-        <w:t xml:space="preserve"> </w:t>
-      </w:r>
-      <w:proofErr w:type="spellStart"/>
-      <w:r>
-        <w:rPr>
-          <w:lang w:val="en-US"/>
-        </w:rPr>
-        <w:t>valores</w:t>
-      </w:r>
-      <w:proofErr w:type="spellEnd"/>
-      <w:r>
-        <w:rPr>
-          <w:lang w:val="en-US"/>
-        </w:rPr>
-        <w:t>: CASH, VISA, MASTERCARD-EUROCARD, AMERICAN_EXPRESS, BANK_DEBIT_CARDS, CHECKS, DISCOVER, CARTE_BLANCHE, DINERS_CLUB, JAPAN_CREDIT_BUREAU, GIFT_CERTIFICATES.</w:t>
+        <w:t>El campo Rpayment tiene los valores: CASH, VISA, MASTERCARD-EUROCARD, AMERICAN_EXPRESS, BANK_DEBIT_CARDS, CHECKS, DISCOVER, CARTE_BLANCHE, DINERS_CLUB, JAPAN_CREDIT_BUREAU, GIFT_CERTIFICATES.</w:t>
       </w:r>
     </w:p>
     <w:p>
@@ -1101,22 +1020,15 @@
           <w:numId w:val="1"/>
         </w:numPr>
       </w:pPr>
-      <w:proofErr w:type="spellStart"/>
       <w:r>
         <w:t>Chefmozcuisine</w:t>
       </w:r>
-      <w:proofErr w:type="spellEnd"/>
       <w:r>
         <w:t>.</w:t>
       </w:r>
       <w:r>
-        <w:t xml:space="preserve"> </w:t>
-      </w:r>
-      <w:proofErr w:type="spellStart"/>
-      <w:r>
-        <w:t>csv</w:t>
-      </w:r>
-      <w:proofErr w:type="spellEnd"/>
+        <w:t xml:space="preserve"> csv</w:t>
+      </w:r>
       <w:r>
         <w:t xml:space="preserve">: </w:t>
       </w:r>
@@ -1173,14 +1085,12 @@
                 <w:lang w:eastAsia="es-ES"/>
               </w:rPr>
             </w:pPr>
-            <w:proofErr w:type="spellStart"/>
             <w:r>
               <w:rPr>
                 <w:b/>
               </w:rPr>
               <w:t>Chefmozcuisine</w:t>
             </w:r>
-            <w:proofErr w:type="spellEnd"/>
           </w:p>
         </w:tc>
       </w:tr>
@@ -1212,7 +1122,6 @@
                 <w:lang w:eastAsia="es-ES"/>
               </w:rPr>
             </w:pPr>
-            <w:proofErr w:type="spellStart"/>
             <w:r>
               <w:rPr>
                 <w:rFonts w:ascii="Calibri" w:eastAsia="Times New Roman" w:hAnsi="Calibri" w:cs="Times New Roman"/>
@@ -1221,7 +1130,6 @@
               </w:rPr>
               <w:t>placeID</w:t>
             </w:r>
-            <w:proofErr w:type="spellEnd"/>
           </w:p>
         </w:tc>
       </w:tr>
@@ -1253,7 +1161,6 @@
                 <w:lang w:eastAsia="es-ES"/>
               </w:rPr>
             </w:pPr>
-            <w:proofErr w:type="spellStart"/>
             <w:r>
               <w:rPr>
                 <w:rFonts w:ascii="Calibri" w:eastAsia="Times New Roman" w:hAnsi="Calibri" w:cs="Times New Roman"/>
@@ -1262,7 +1169,6 @@
               </w:rPr>
               <w:t>Rcuisine</w:t>
             </w:r>
-            <w:proofErr w:type="spellEnd"/>
           </w:p>
         </w:tc>
       </w:tr>
@@ -1277,15 +1183,7 @@
         <w:pStyle w:val="Prrafodelista"/>
       </w:pPr>
       <w:r>
-        <w:t xml:space="preserve">Donde los valores más comunes del campo </w:t>
-      </w:r>
-      <w:proofErr w:type="spellStart"/>
-      <w:r>
-        <w:t>Rcuisine</w:t>
-      </w:r>
-      <w:proofErr w:type="spellEnd"/>
-      <w:r>
-        <w:t xml:space="preserve"> son:</w:t>
+        <w:t>Donde los valores más comunes del campo Rcuisine son:</w:t>
       </w:r>
     </w:p>
     <w:p>
@@ -1314,7 +1212,7 @@
                     <pic:cNvPicPr/>
                   </pic:nvPicPr>
                   <pic:blipFill>
-                    <a:blip r:embed="rId12"/>
+                    <a:blip r:embed="rId10"/>
                     <a:stretch>
                       <a:fillRect/>
                     </a:stretch>
@@ -1441,7 +1339,6 @@
                 <w:lang w:eastAsia="es-ES"/>
               </w:rPr>
             </w:pPr>
-            <w:proofErr w:type="spellStart"/>
             <w:r>
               <w:rPr>
                 <w:rFonts w:ascii="Calibri" w:eastAsia="Times New Roman" w:hAnsi="Calibri" w:cs="Times New Roman"/>
@@ -1450,7 +1347,6 @@
               </w:rPr>
               <w:t>placeID</w:t>
             </w:r>
-            <w:proofErr w:type="spellEnd"/>
           </w:p>
         </w:tc>
       </w:tr>
@@ -1482,7 +1378,6 @@
                 <w:lang w:eastAsia="es-ES"/>
               </w:rPr>
             </w:pPr>
-            <w:proofErr w:type="spellStart"/>
             <w:r>
               <w:rPr>
                 <w:rFonts w:ascii="Calibri" w:eastAsia="Times New Roman" w:hAnsi="Calibri" w:cs="Times New Roman"/>
@@ -1491,7 +1386,6 @@
               </w:rPr>
               <w:t>hours</w:t>
             </w:r>
-            <w:proofErr w:type="spellEnd"/>
           </w:p>
         </w:tc>
       </w:tr>
@@ -1523,7 +1417,6 @@
                 <w:lang w:eastAsia="es-ES"/>
               </w:rPr>
             </w:pPr>
-            <w:proofErr w:type="spellStart"/>
             <w:r>
               <w:rPr>
                 <w:rFonts w:ascii="Calibri" w:eastAsia="Times New Roman" w:hAnsi="Calibri" w:cs="Times New Roman"/>
@@ -1532,7 +1425,6 @@
               </w:rPr>
               <w:t>days</w:t>
             </w:r>
-            <w:proofErr w:type="spellEnd"/>
           </w:p>
         </w:tc>
       </w:tr>
@@ -1609,14 +1501,12 @@
                 <w:lang w:eastAsia="es-ES"/>
               </w:rPr>
             </w:pPr>
-            <w:proofErr w:type="spellStart"/>
             <w:r>
               <w:rPr>
                 <w:b/>
               </w:rPr>
               <w:t>chefmozparking</w:t>
             </w:r>
-            <w:proofErr w:type="spellEnd"/>
           </w:p>
         </w:tc>
       </w:tr>
@@ -1648,7 +1538,6 @@
                 <w:lang w:eastAsia="es-ES"/>
               </w:rPr>
             </w:pPr>
-            <w:proofErr w:type="spellStart"/>
             <w:r>
               <w:rPr>
                 <w:rFonts w:ascii="Calibri" w:eastAsia="Times New Roman" w:hAnsi="Calibri" w:cs="Times New Roman"/>
@@ -1657,7 +1546,6 @@
               </w:rPr>
               <w:t>placeID</w:t>
             </w:r>
-            <w:proofErr w:type="spellEnd"/>
           </w:p>
         </w:tc>
       </w:tr>
@@ -1689,7 +1577,6 @@
                 <w:lang w:eastAsia="es-ES"/>
               </w:rPr>
             </w:pPr>
-            <w:proofErr w:type="spellStart"/>
             <w:r>
               <w:rPr>
                 <w:rFonts w:ascii="Calibri" w:eastAsia="Times New Roman" w:hAnsi="Calibri" w:cs="Times New Roman"/>
@@ -1698,7 +1585,6 @@
               </w:rPr>
               <w:t>parking_lot</w:t>
             </w:r>
-            <w:proofErr w:type="spellEnd"/>
           </w:p>
         </w:tc>
       </w:tr>
@@ -1719,49 +1605,7 @@
         <w:rPr>
           <w:lang w:val="en-US"/>
         </w:rPr>
-        <w:t xml:space="preserve">Y </w:t>
-      </w:r>
-      <w:proofErr w:type="spellStart"/>
-      <w:r>
-        <w:rPr>
-          <w:lang w:val="en-US"/>
-        </w:rPr>
-        <w:t>los</w:t>
-      </w:r>
-      <w:proofErr w:type="spellEnd"/>
-      <w:r>
-        <w:rPr>
-          <w:lang w:val="en-US"/>
-        </w:rPr>
-        <w:t xml:space="preserve"> </w:t>
-      </w:r>
-      <w:proofErr w:type="spellStart"/>
-      <w:r>
-        <w:rPr>
-          <w:lang w:val="en-US"/>
-        </w:rPr>
-        <w:t>valores</w:t>
-      </w:r>
-      <w:proofErr w:type="spellEnd"/>
-      <w:r>
-        <w:rPr>
-          <w:lang w:val="en-US"/>
-        </w:rPr>
-        <w:t xml:space="preserve"> del campo </w:t>
-      </w:r>
-      <w:proofErr w:type="spellStart"/>
-      <w:r>
-        <w:rPr>
-          <w:lang w:val="en-US"/>
-        </w:rPr>
-        <w:t>parking_lot</w:t>
-      </w:r>
-      <w:proofErr w:type="spellEnd"/>
-      <w:r>
-        <w:rPr>
-          <w:lang w:val="en-US"/>
-        </w:rPr>
-        <w:t xml:space="preserve"> son: public, none, yes, valet parking, fee, Street, validated parking.</w:t>
+        <w:t>Y los valores del campo parking_lot son: public, none, yes, valet parking, fee, Street, validated parking.</w:t>
       </w:r>
     </w:p>
     <w:p>
@@ -1781,19 +1625,8 @@
         </w:numPr>
         <w:ind w:left="709"/>
       </w:pPr>
-      <w:commentRangeStart w:id="6"/>
-      <w:r>
-        <w:t>geoplaces2</w:t>
-      </w:r>
-      <w:commentRangeEnd w:id="6"/>
-      <w:r>
-        <w:rPr>
-          <w:rStyle w:val="Refdecomentario"/>
-        </w:rPr>
-        <w:commentReference w:id="6"/>
-      </w:r>
-      <w:r>
-        <w:t>.csv</w:t>
+      <w:r>
+        <w:t>geoplaces2.csv</w:t>
       </w:r>
       <w:r>
         <w:t xml:space="preserve">: </w:t>
@@ -1895,7 +1728,6 @@
                 <w:lang w:eastAsia="es-ES"/>
               </w:rPr>
             </w:pPr>
-            <w:proofErr w:type="spellStart"/>
             <w:r>
               <w:rPr>
                 <w:rFonts w:ascii="Calibri" w:eastAsia="Times New Roman" w:hAnsi="Calibri" w:cs="Times New Roman"/>
@@ -1904,7 +1736,6 @@
               </w:rPr>
               <w:t>placeID</w:t>
             </w:r>
-            <w:proofErr w:type="spellEnd"/>
           </w:p>
         </w:tc>
       </w:tr>
@@ -1936,7 +1767,6 @@
                 <w:lang w:eastAsia="es-ES"/>
               </w:rPr>
             </w:pPr>
-            <w:proofErr w:type="spellStart"/>
             <w:r>
               <w:rPr>
                 <w:rFonts w:ascii="Calibri" w:eastAsia="Times New Roman" w:hAnsi="Calibri" w:cs="Times New Roman"/>
@@ -1945,7 +1775,6 @@
               </w:rPr>
               <w:t>latitude</w:t>
             </w:r>
-            <w:proofErr w:type="spellEnd"/>
           </w:p>
         </w:tc>
       </w:tr>
@@ -1977,7 +1806,6 @@
                 <w:lang w:eastAsia="es-ES"/>
               </w:rPr>
             </w:pPr>
-            <w:proofErr w:type="spellStart"/>
             <w:r>
               <w:rPr>
                 <w:rFonts w:ascii="Calibri" w:eastAsia="Times New Roman" w:hAnsi="Calibri" w:cs="Times New Roman"/>
@@ -1986,7 +1814,6 @@
               </w:rPr>
               <w:t>longitude</w:t>
             </w:r>
-            <w:proofErr w:type="spellEnd"/>
           </w:p>
         </w:tc>
       </w:tr>
@@ -2018,7 +1845,6 @@
                 <w:lang w:eastAsia="es-ES"/>
               </w:rPr>
             </w:pPr>
-            <w:proofErr w:type="spellStart"/>
             <w:r>
               <w:rPr>
                 <w:rFonts w:ascii="Calibri" w:eastAsia="Times New Roman" w:hAnsi="Calibri" w:cs="Times New Roman"/>
@@ -2027,7 +1853,6 @@
               </w:rPr>
               <w:t>the_geom_meter</w:t>
             </w:r>
-            <w:proofErr w:type="spellEnd"/>
           </w:p>
         </w:tc>
       </w:tr>
@@ -2059,7 +1884,6 @@
                 <w:lang w:eastAsia="es-ES"/>
               </w:rPr>
             </w:pPr>
-            <w:proofErr w:type="spellStart"/>
             <w:r>
               <w:rPr>
                 <w:rFonts w:ascii="Calibri" w:eastAsia="Times New Roman" w:hAnsi="Calibri" w:cs="Times New Roman"/>
@@ -2068,7 +1892,6 @@
               </w:rPr>
               <w:t>name</w:t>
             </w:r>
-            <w:proofErr w:type="spellEnd"/>
           </w:p>
         </w:tc>
       </w:tr>
@@ -2100,7 +1923,6 @@
                 <w:lang w:eastAsia="es-ES"/>
               </w:rPr>
             </w:pPr>
-            <w:proofErr w:type="spellStart"/>
             <w:r>
               <w:rPr>
                 <w:rFonts w:ascii="Calibri" w:eastAsia="Times New Roman" w:hAnsi="Calibri" w:cs="Times New Roman"/>
@@ -2109,7 +1931,6 @@
               </w:rPr>
               <w:t>address</w:t>
             </w:r>
-            <w:proofErr w:type="spellEnd"/>
           </w:p>
         </w:tc>
       </w:tr>
@@ -2141,7 +1962,6 @@
                 <w:lang w:eastAsia="es-ES"/>
               </w:rPr>
             </w:pPr>
-            <w:proofErr w:type="spellStart"/>
             <w:r>
               <w:rPr>
                 <w:rFonts w:ascii="Calibri" w:eastAsia="Times New Roman" w:hAnsi="Calibri" w:cs="Times New Roman"/>
@@ -2150,7 +1970,6 @@
               </w:rPr>
               <w:t>city</w:t>
             </w:r>
-            <w:proofErr w:type="spellEnd"/>
           </w:p>
         </w:tc>
       </w:tr>
@@ -2182,7 +2001,6 @@
                 <w:lang w:eastAsia="es-ES"/>
               </w:rPr>
             </w:pPr>
-            <w:proofErr w:type="spellStart"/>
             <w:r>
               <w:rPr>
                 <w:rFonts w:ascii="Calibri" w:eastAsia="Times New Roman" w:hAnsi="Calibri" w:cs="Times New Roman"/>
@@ -2191,7 +2009,6 @@
               </w:rPr>
               <w:t>state</w:t>
             </w:r>
-            <w:proofErr w:type="spellEnd"/>
           </w:p>
         </w:tc>
       </w:tr>
@@ -2301,7 +2118,6 @@
                 <w:lang w:eastAsia="es-ES"/>
               </w:rPr>
             </w:pPr>
-            <w:proofErr w:type="spellStart"/>
             <w:r>
               <w:rPr>
                 <w:rFonts w:ascii="Calibri" w:eastAsia="Times New Roman" w:hAnsi="Calibri" w:cs="Times New Roman"/>
@@ -2310,7 +2126,6 @@
               </w:rPr>
               <w:t>zip</w:t>
             </w:r>
-            <w:proofErr w:type="spellEnd"/>
           </w:p>
         </w:tc>
       </w:tr>
@@ -2381,7 +2196,6 @@
                 <w:lang w:eastAsia="es-ES"/>
               </w:rPr>
             </w:pPr>
-            <w:proofErr w:type="spellStart"/>
             <w:r>
               <w:rPr>
                 <w:rFonts w:ascii="Calibri" w:eastAsia="Times New Roman" w:hAnsi="Calibri" w:cs="Times New Roman"/>
@@ -2390,7 +2204,6 @@
               </w:rPr>
               <w:t>smoking_area</w:t>
             </w:r>
-            <w:proofErr w:type="spellEnd"/>
           </w:p>
         </w:tc>
       </w:tr>
@@ -2422,7 +2235,6 @@
                 <w:lang w:eastAsia="es-ES"/>
               </w:rPr>
             </w:pPr>
-            <w:proofErr w:type="spellStart"/>
             <w:r>
               <w:rPr>
                 <w:rFonts w:ascii="Calibri" w:eastAsia="Times New Roman" w:hAnsi="Calibri" w:cs="Times New Roman"/>
@@ -2431,7 +2243,6 @@
               </w:rPr>
               <w:t>dress_code</w:t>
             </w:r>
-            <w:proofErr w:type="spellEnd"/>
           </w:p>
         </w:tc>
       </w:tr>
@@ -2463,7 +2274,6 @@
                 <w:lang w:eastAsia="es-ES"/>
               </w:rPr>
             </w:pPr>
-            <w:proofErr w:type="spellStart"/>
             <w:r>
               <w:rPr>
                 <w:rFonts w:ascii="Calibri" w:eastAsia="Times New Roman" w:hAnsi="Calibri" w:cs="Times New Roman"/>
@@ -2472,7 +2282,6 @@
               </w:rPr>
               <w:t>accessibility</w:t>
             </w:r>
-            <w:proofErr w:type="spellEnd"/>
           </w:p>
         </w:tc>
       </w:tr>
@@ -2504,7 +2313,6 @@
                 <w:lang w:eastAsia="es-ES"/>
               </w:rPr>
             </w:pPr>
-            <w:proofErr w:type="spellStart"/>
             <w:r>
               <w:rPr>
                 <w:rFonts w:ascii="Calibri" w:eastAsia="Times New Roman" w:hAnsi="Calibri" w:cs="Times New Roman"/>
@@ -2513,7 +2321,6 @@
               </w:rPr>
               <w:t>price</w:t>
             </w:r>
-            <w:proofErr w:type="spellEnd"/>
           </w:p>
         </w:tc>
       </w:tr>
@@ -2545,7 +2352,6 @@
                 <w:lang w:eastAsia="es-ES"/>
               </w:rPr>
             </w:pPr>
-            <w:proofErr w:type="spellStart"/>
             <w:r>
               <w:rPr>
                 <w:rFonts w:ascii="Calibri" w:eastAsia="Times New Roman" w:hAnsi="Calibri" w:cs="Times New Roman"/>
@@ -2554,7 +2360,6 @@
               </w:rPr>
               <w:t>url</w:t>
             </w:r>
-            <w:proofErr w:type="spellEnd"/>
           </w:p>
         </w:tc>
       </w:tr>
@@ -2586,7 +2391,6 @@
                 <w:lang w:eastAsia="es-ES"/>
               </w:rPr>
             </w:pPr>
-            <w:proofErr w:type="spellStart"/>
             <w:r>
               <w:rPr>
                 <w:rFonts w:ascii="Calibri" w:eastAsia="Times New Roman" w:hAnsi="Calibri" w:cs="Times New Roman"/>
@@ -2595,7 +2399,6 @@
               </w:rPr>
               <w:t>Rambience</w:t>
             </w:r>
-            <w:proofErr w:type="spellEnd"/>
           </w:p>
         </w:tc>
       </w:tr>
@@ -2627,7 +2430,6 @@
                 <w:lang w:eastAsia="es-ES"/>
               </w:rPr>
             </w:pPr>
-            <w:proofErr w:type="spellStart"/>
             <w:r>
               <w:rPr>
                 <w:rFonts w:ascii="Calibri" w:eastAsia="Times New Roman" w:hAnsi="Calibri" w:cs="Times New Roman"/>
@@ -2636,7 +2438,6 @@
               </w:rPr>
               <w:t>franchise</w:t>
             </w:r>
-            <w:proofErr w:type="spellEnd"/>
           </w:p>
         </w:tc>
       </w:tr>
@@ -2668,7 +2469,6 @@
                 <w:lang w:eastAsia="es-ES"/>
               </w:rPr>
             </w:pPr>
-            <w:proofErr w:type="spellStart"/>
             <w:r>
               <w:rPr>
                 <w:rFonts w:ascii="Calibri" w:eastAsia="Times New Roman" w:hAnsi="Calibri" w:cs="Times New Roman"/>
@@ -2677,7 +2477,6 @@
               </w:rPr>
               <w:t>area</w:t>
             </w:r>
-            <w:proofErr w:type="spellEnd"/>
           </w:p>
         </w:tc>
       </w:tr>
@@ -2709,7 +2508,6 @@
                 <w:lang w:eastAsia="es-ES"/>
               </w:rPr>
             </w:pPr>
-            <w:proofErr w:type="spellStart"/>
             <w:r>
               <w:rPr>
                 <w:rFonts w:ascii="Calibri" w:eastAsia="Times New Roman" w:hAnsi="Calibri" w:cs="Times New Roman"/>
@@ -2718,7 +2516,6 @@
               </w:rPr>
               <w:t>other_services</w:t>
             </w:r>
-            <w:proofErr w:type="spellEnd"/>
           </w:p>
         </w:tc>
       </w:tr>
@@ -2798,14 +2595,12 @@
                 <w:lang w:eastAsia="es-ES"/>
               </w:rPr>
             </w:pPr>
-            <w:proofErr w:type="spellStart"/>
             <w:r>
               <w:rPr>
                 <w:b/>
               </w:rPr>
               <w:t>usercuisine</w:t>
             </w:r>
-            <w:proofErr w:type="spellEnd"/>
           </w:p>
         </w:tc>
       </w:tr>
@@ -2837,7 +2632,6 @@
                 <w:lang w:eastAsia="es-ES"/>
               </w:rPr>
             </w:pPr>
-            <w:proofErr w:type="spellStart"/>
             <w:r>
               <w:rPr>
                 <w:rFonts w:ascii="Calibri" w:eastAsia="Times New Roman" w:hAnsi="Calibri" w:cs="Times New Roman"/>
@@ -2846,7 +2640,6 @@
               </w:rPr>
               <w:t>userID</w:t>
             </w:r>
-            <w:proofErr w:type="spellEnd"/>
           </w:p>
         </w:tc>
       </w:tr>
@@ -2878,7 +2671,6 @@
                 <w:lang w:eastAsia="es-ES"/>
               </w:rPr>
             </w:pPr>
-            <w:proofErr w:type="spellStart"/>
             <w:r>
               <w:rPr>
                 <w:rFonts w:ascii="Calibri" w:eastAsia="Times New Roman" w:hAnsi="Calibri" w:cs="Times New Roman"/>
@@ -2887,7 +2679,6 @@
               </w:rPr>
               <w:t>Rcuisine</w:t>
             </w:r>
-            <w:proofErr w:type="spellEnd"/>
           </w:p>
         </w:tc>
       </w:tr>
@@ -2917,15 +2708,7 @@
         <w:t>d</w:t>
       </w:r>
       <w:r>
-        <w:t xml:space="preserve">el campo </w:t>
-      </w:r>
-      <w:proofErr w:type="spellStart"/>
-      <w:r>
-        <w:t>Rcuisine</w:t>
-      </w:r>
-      <w:proofErr w:type="spellEnd"/>
-      <w:r>
-        <w:t xml:space="preserve"> </w:t>
+        <w:t xml:space="preserve">el campo Rcuisine </w:t>
       </w:r>
       <w:r>
         <w:t>son</w:t>
@@ -2959,7 +2742,7 @@
                     <pic:cNvPicPr/>
                   </pic:nvPicPr>
                   <pic:blipFill>
-                    <a:blip r:embed="rId13"/>
+                    <a:blip r:embed="rId11"/>
                     <a:stretch>
                       <a:fillRect/>
                     </a:stretch>
@@ -3048,14 +2831,12 @@
                 <w:lang w:eastAsia="es-ES"/>
               </w:rPr>
             </w:pPr>
-            <w:proofErr w:type="spellStart"/>
             <w:r>
               <w:rPr>
                 <w:b/>
               </w:rPr>
               <w:t>userpayment</w:t>
             </w:r>
-            <w:proofErr w:type="spellEnd"/>
           </w:p>
         </w:tc>
       </w:tr>
@@ -3087,7 +2868,6 @@
                 <w:lang w:eastAsia="es-ES"/>
               </w:rPr>
             </w:pPr>
-            <w:proofErr w:type="spellStart"/>
             <w:r>
               <w:rPr>
                 <w:rFonts w:ascii="Calibri" w:eastAsia="Times New Roman" w:hAnsi="Calibri" w:cs="Times New Roman"/>
@@ -3096,7 +2876,6 @@
               </w:rPr>
               <w:t>userID</w:t>
             </w:r>
-            <w:proofErr w:type="spellEnd"/>
           </w:p>
         </w:tc>
       </w:tr>
@@ -3128,7 +2907,6 @@
                 <w:lang w:eastAsia="es-ES"/>
               </w:rPr>
             </w:pPr>
-            <w:proofErr w:type="spellStart"/>
             <w:r>
               <w:rPr>
                 <w:rFonts w:ascii="Calibri" w:eastAsia="Times New Roman" w:hAnsi="Calibri" w:cs="Times New Roman"/>
@@ -3137,7 +2915,6 @@
               </w:rPr>
               <w:t>Upayment</w:t>
             </w:r>
-            <w:proofErr w:type="spellEnd"/>
           </w:p>
         </w:tc>
       </w:tr>
@@ -3152,45 +2929,13 @@
         <w:pStyle w:val="Prrafodelista"/>
       </w:pPr>
       <w:r>
-        <w:t xml:space="preserve">Y el campo </w:t>
-      </w:r>
-      <w:proofErr w:type="spellStart"/>
-      <w:r>
-        <w:t>Upayment</w:t>
-      </w:r>
-      <w:proofErr w:type="spellEnd"/>
-      <w:r>
-        <w:t xml:space="preserve"> tiene los valores:</w:t>
+        <w:t>Y el campo Upayment tiene los valores:</w:t>
       </w:r>
       <w:r>
         <w:t xml:space="preserve"> </w:t>
       </w:r>
       <w:r>
-        <w:t xml:space="preserve">cash, </w:t>
-      </w:r>
-      <w:proofErr w:type="spellStart"/>
-      <w:r>
-        <w:t>bank_debit_cards</w:t>
-      </w:r>
-      <w:proofErr w:type="spellEnd"/>
-      <w:r>
-        <w:t>, MasterCard-</w:t>
-      </w:r>
-      <w:proofErr w:type="spellStart"/>
-      <w:r>
-        <w:t>Eurocard</w:t>
-      </w:r>
-      <w:proofErr w:type="spellEnd"/>
-      <w:r>
-        <w:t xml:space="preserve">, VISA, </w:t>
-      </w:r>
-      <w:proofErr w:type="spellStart"/>
-      <w:r>
-        <w:t>American_Express</w:t>
-      </w:r>
-      <w:proofErr w:type="spellEnd"/>
-      <w:r>
-        <w:t>.</w:t>
+        <w:t>cash, bank_debit_cards, MasterCard-Eurocard, VISA, American_Express.</w:t>
       </w:r>
     </w:p>
     <w:p>
@@ -3295,14 +3040,12 @@
                 <w:lang w:eastAsia="es-ES"/>
               </w:rPr>
             </w:pPr>
-            <w:proofErr w:type="spellStart"/>
             <w:r>
               <w:rPr>
                 <w:b/>
               </w:rPr>
               <w:t>userprofile</w:t>
             </w:r>
-            <w:proofErr w:type="spellEnd"/>
           </w:p>
         </w:tc>
       </w:tr>
@@ -3334,7 +3077,6 @@
                 <w:lang w:eastAsia="es-ES"/>
               </w:rPr>
             </w:pPr>
-            <w:proofErr w:type="spellStart"/>
             <w:r>
               <w:rPr>
                 <w:rFonts w:ascii="Calibri" w:eastAsia="Times New Roman" w:hAnsi="Calibri" w:cs="Times New Roman"/>
@@ -3343,7 +3085,6 @@
               </w:rPr>
               <w:t>userID</w:t>
             </w:r>
-            <w:proofErr w:type="spellEnd"/>
           </w:p>
         </w:tc>
       </w:tr>
@@ -3375,7 +3116,6 @@
                 <w:lang w:eastAsia="es-ES"/>
               </w:rPr>
             </w:pPr>
-            <w:proofErr w:type="spellStart"/>
             <w:r>
               <w:rPr>
                 <w:rFonts w:ascii="Calibri" w:eastAsia="Times New Roman" w:hAnsi="Calibri" w:cs="Times New Roman"/>
@@ -3384,7 +3124,6 @@
               </w:rPr>
               <w:t>latitude</w:t>
             </w:r>
-            <w:proofErr w:type="spellEnd"/>
           </w:p>
         </w:tc>
       </w:tr>
@@ -3416,7 +3155,6 @@
                 <w:lang w:eastAsia="es-ES"/>
               </w:rPr>
             </w:pPr>
-            <w:proofErr w:type="spellStart"/>
             <w:r>
               <w:rPr>
                 <w:rFonts w:ascii="Calibri" w:eastAsia="Times New Roman" w:hAnsi="Calibri" w:cs="Times New Roman"/>
@@ -3425,7 +3163,6 @@
               </w:rPr>
               <w:t>longitude</w:t>
             </w:r>
-            <w:proofErr w:type="spellEnd"/>
           </w:p>
         </w:tc>
       </w:tr>
@@ -3457,7 +3194,6 @@
                 <w:lang w:eastAsia="es-ES"/>
               </w:rPr>
             </w:pPr>
-            <w:proofErr w:type="spellStart"/>
             <w:r>
               <w:rPr>
                 <w:rFonts w:ascii="Calibri" w:eastAsia="Times New Roman" w:hAnsi="Calibri" w:cs="Times New Roman"/>
@@ -3466,7 +3202,6 @@
               </w:rPr>
               <w:t>smoker</w:t>
             </w:r>
-            <w:proofErr w:type="spellEnd"/>
           </w:p>
         </w:tc>
       </w:tr>
@@ -3498,7 +3233,6 @@
                 <w:lang w:eastAsia="es-ES"/>
               </w:rPr>
             </w:pPr>
-            <w:proofErr w:type="spellStart"/>
             <w:r>
               <w:rPr>
                 <w:rFonts w:ascii="Calibri" w:eastAsia="Times New Roman" w:hAnsi="Calibri" w:cs="Times New Roman"/>
@@ -3507,7 +3241,6 @@
               </w:rPr>
               <w:t>drink_level</w:t>
             </w:r>
-            <w:proofErr w:type="spellEnd"/>
           </w:p>
         </w:tc>
       </w:tr>
@@ -3539,7 +3272,6 @@
                 <w:lang w:eastAsia="es-ES"/>
               </w:rPr>
             </w:pPr>
-            <w:proofErr w:type="spellStart"/>
             <w:r>
               <w:rPr>
                 <w:rFonts w:ascii="Calibri" w:eastAsia="Times New Roman" w:hAnsi="Calibri" w:cs="Times New Roman"/>
@@ -3548,7 +3280,6 @@
               </w:rPr>
               <w:t>dress_preference</w:t>
             </w:r>
-            <w:proofErr w:type="spellEnd"/>
           </w:p>
         </w:tc>
       </w:tr>
@@ -3580,7 +3311,6 @@
                 <w:lang w:eastAsia="es-ES"/>
               </w:rPr>
             </w:pPr>
-            <w:proofErr w:type="spellStart"/>
             <w:r>
               <w:rPr>
                 <w:rFonts w:ascii="Calibri" w:eastAsia="Times New Roman" w:hAnsi="Calibri" w:cs="Times New Roman"/>
@@ -3589,7 +3319,6 @@
               </w:rPr>
               <w:t>ambience</w:t>
             </w:r>
-            <w:proofErr w:type="spellEnd"/>
           </w:p>
         </w:tc>
       </w:tr>
@@ -3621,7 +3350,6 @@
                 <w:lang w:eastAsia="es-ES"/>
               </w:rPr>
             </w:pPr>
-            <w:proofErr w:type="spellStart"/>
             <w:r>
               <w:rPr>
                 <w:rFonts w:ascii="Calibri" w:eastAsia="Times New Roman" w:hAnsi="Calibri" w:cs="Times New Roman"/>
@@ -3630,7 +3358,6 @@
               </w:rPr>
               <w:t>transport</w:t>
             </w:r>
-            <w:proofErr w:type="spellEnd"/>
           </w:p>
         </w:tc>
       </w:tr>
@@ -3662,7 +3389,6 @@
                 <w:lang w:eastAsia="es-ES"/>
               </w:rPr>
             </w:pPr>
-            <w:proofErr w:type="spellStart"/>
             <w:r>
               <w:rPr>
                 <w:rFonts w:ascii="Calibri" w:eastAsia="Times New Roman" w:hAnsi="Calibri" w:cs="Times New Roman"/>
@@ -3671,7 +3397,6 @@
               </w:rPr>
               <w:t>marital_status</w:t>
             </w:r>
-            <w:proofErr w:type="spellEnd"/>
           </w:p>
         </w:tc>
       </w:tr>
@@ -3742,7 +3467,6 @@
                 <w:lang w:eastAsia="es-ES"/>
               </w:rPr>
             </w:pPr>
-            <w:proofErr w:type="spellStart"/>
             <w:r>
               <w:rPr>
                 <w:rFonts w:ascii="Calibri" w:eastAsia="Times New Roman" w:hAnsi="Calibri" w:cs="Times New Roman"/>
@@ -3751,7 +3475,6 @@
               </w:rPr>
               <w:t>birth_year</w:t>
             </w:r>
-            <w:proofErr w:type="spellEnd"/>
           </w:p>
         </w:tc>
       </w:tr>
@@ -3783,7 +3506,6 @@
                 <w:lang w:eastAsia="es-ES"/>
               </w:rPr>
             </w:pPr>
-            <w:proofErr w:type="spellStart"/>
             <w:r>
               <w:rPr>
                 <w:rFonts w:ascii="Calibri" w:eastAsia="Times New Roman" w:hAnsi="Calibri" w:cs="Times New Roman"/>
@@ -3792,7 +3514,6 @@
               </w:rPr>
               <w:t>interest</w:t>
             </w:r>
-            <w:proofErr w:type="spellEnd"/>
           </w:p>
         </w:tc>
       </w:tr>
@@ -3824,7 +3545,6 @@
                 <w:lang w:eastAsia="es-ES"/>
               </w:rPr>
             </w:pPr>
-            <w:proofErr w:type="spellStart"/>
             <w:r>
               <w:rPr>
                 <w:rFonts w:ascii="Calibri" w:eastAsia="Times New Roman" w:hAnsi="Calibri" w:cs="Times New Roman"/>
@@ -3833,7 +3553,6 @@
               </w:rPr>
               <w:t>personality</w:t>
             </w:r>
-            <w:proofErr w:type="spellEnd"/>
           </w:p>
         </w:tc>
       </w:tr>
@@ -3865,7 +3584,6 @@
                 <w:lang w:eastAsia="es-ES"/>
               </w:rPr>
             </w:pPr>
-            <w:proofErr w:type="spellStart"/>
             <w:r>
               <w:rPr>
                 <w:rFonts w:ascii="Calibri" w:eastAsia="Times New Roman" w:hAnsi="Calibri" w:cs="Times New Roman"/>
@@ -3874,7 +3592,6 @@
               </w:rPr>
               <w:t>religion</w:t>
             </w:r>
-            <w:proofErr w:type="spellEnd"/>
           </w:p>
         </w:tc>
       </w:tr>
@@ -3906,7 +3623,6 @@
                 <w:lang w:eastAsia="es-ES"/>
               </w:rPr>
             </w:pPr>
-            <w:proofErr w:type="spellStart"/>
             <w:r>
               <w:rPr>
                 <w:rFonts w:ascii="Calibri" w:eastAsia="Times New Roman" w:hAnsi="Calibri" w:cs="Times New Roman"/>
@@ -3915,7 +3631,6 @@
               </w:rPr>
               <w:t>activity</w:t>
             </w:r>
-            <w:proofErr w:type="spellEnd"/>
           </w:p>
         </w:tc>
       </w:tr>
@@ -3986,7 +3701,6 @@
                 <w:lang w:eastAsia="es-ES"/>
               </w:rPr>
             </w:pPr>
-            <w:proofErr w:type="spellStart"/>
             <w:r>
               <w:rPr>
                 <w:rFonts w:ascii="Calibri" w:eastAsia="Times New Roman" w:hAnsi="Calibri" w:cs="Times New Roman"/>
@@ -3995,7 +3709,6 @@
               </w:rPr>
               <w:t>weight</w:t>
             </w:r>
-            <w:proofErr w:type="spellEnd"/>
           </w:p>
         </w:tc>
       </w:tr>
@@ -4027,7 +3740,6 @@
                 <w:lang w:eastAsia="es-ES"/>
               </w:rPr>
             </w:pPr>
-            <w:proofErr w:type="spellStart"/>
             <w:r>
               <w:rPr>
                 <w:rFonts w:ascii="Calibri" w:eastAsia="Times New Roman" w:hAnsi="Calibri" w:cs="Times New Roman"/>
@@ -4036,7 +3748,6 @@
               </w:rPr>
               <w:t>budget</w:t>
             </w:r>
-            <w:proofErr w:type="spellEnd"/>
           </w:p>
         </w:tc>
       </w:tr>
@@ -4068,7 +3779,6 @@
                 <w:lang w:eastAsia="es-ES"/>
               </w:rPr>
             </w:pPr>
-            <w:proofErr w:type="spellStart"/>
             <w:r>
               <w:rPr>
                 <w:rFonts w:ascii="Calibri" w:eastAsia="Times New Roman" w:hAnsi="Calibri" w:cs="Times New Roman"/>
@@ -4077,7 +3787,6 @@
               </w:rPr>
               <w:t>height</w:t>
             </w:r>
-            <w:proofErr w:type="spellEnd"/>
           </w:p>
         </w:tc>
       </w:tr>
@@ -4151,14 +3860,12 @@
                 <w:lang w:eastAsia="es-ES"/>
               </w:rPr>
             </w:pPr>
-            <w:proofErr w:type="spellStart"/>
             <w:r>
               <w:rPr>
                 <w:b/>
               </w:rPr>
               <w:t>rating_final</w:t>
             </w:r>
-            <w:proofErr w:type="spellEnd"/>
           </w:p>
         </w:tc>
       </w:tr>
@@ -4190,7 +3897,6 @@
                 <w:lang w:eastAsia="es-ES"/>
               </w:rPr>
             </w:pPr>
-            <w:proofErr w:type="spellStart"/>
             <w:r>
               <w:rPr>
                 <w:rFonts w:ascii="Calibri" w:eastAsia="Times New Roman" w:hAnsi="Calibri" w:cs="Times New Roman"/>
@@ -4199,7 +3905,6 @@
               </w:rPr>
               <w:t>userID</w:t>
             </w:r>
-            <w:proofErr w:type="spellEnd"/>
           </w:p>
         </w:tc>
       </w:tr>
@@ -4230,7 +3935,6 @@
                 <w:lang w:eastAsia="es-ES"/>
               </w:rPr>
             </w:pPr>
-            <w:proofErr w:type="spellStart"/>
             <w:r>
               <w:rPr>
                 <w:rFonts w:ascii="Calibri" w:eastAsia="Times New Roman" w:hAnsi="Calibri" w:cs="Times New Roman"/>
@@ -4238,7 +3942,6 @@
               </w:rPr>
               <w:t>placeID</w:t>
             </w:r>
-            <w:proofErr w:type="spellEnd"/>
           </w:p>
         </w:tc>
       </w:tr>
@@ -4309,7 +4012,6 @@
                 <w:lang w:eastAsia="es-ES"/>
               </w:rPr>
             </w:pPr>
-            <w:proofErr w:type="spellStart"/>
             <w:r>
               <w:rPr>
                 <w:rFonts w:ascii="Calibri" w:eastAsia="Times New Roman" w:hAnsi="Calibri" w:cs="Times New Roman"/>
@@ -4318,7 +4020,6 @@
               </w:rPr>
               <w:t>food_rating</w:t>
             </w:r>
-            <w:proofErr w:type="spellEnd"/>
           </w:p>
         </w:tc>
       </w:tr>
@@ -4350,7 +4051,6 @@
                 <w:lang w:eastAsia="es-ES"/>
               </w:rPr>
             </w:pPr>
-            <w:proofErr w:type="spellStart"/>
             <w:r>
               <w:rPr>
                 <w:rFonts w:ascii="Calibri" w:eastAsia="Times New Roman" w:hAnsi="Calibri" w:cs="Times New Roman"/>
@@ -4359,7 +4059,6 @@
               </w:rPr>
               <w:t>service_rating</w:t>
             </w:r>
-            <w:proofErr w:type="spellEnd"/>
           </w:p>
         </w:tc>
       </w:tr>
@@ -4404,7 +4103,7 @@
                     <pic:cNvPicPr/>
                   </pic:nvPicPr>
                   <pic:blipFill>
-                    <a:blip r:embed="rId14"/>
+                    <a:blip r:embed="rId12"/>
                     <a:stretch>
                       <a:fillRect/>
                     </a:stretch>
@@ -4488,32 +4187,25 @@
         <w:t>hemos realizado</w:t>
       </w:r>
       <w:r>
-        <w:t xml:space="preserve"> un sistema </w:t>
-      </w:r>
-      <w:proofErr w:type="spellStart"/>
-      <w:r>
-        <w:t>recomendador</w:t>
-      </w:r>
-      <w:proofErr w:type="spellEnd"/>
-      <w:r>
-        <w:t xml:space="preserve"> basado en el filtrado colaborativo usando la técnica de K-vecinos</w:t>
-      </w:r>
-      <w:r>
-        <w:t xml:space="preserve"> con los datos </w:t>
-      </w:r>
-      <w:r>
-        <w:t>introducido</w:t>
+        <w:t xml:space="preserve"> </w:t>
+      </w:r>
+      <w:r>
+        <w:t>dos</w:t>
+      </w:r>
+      <w:r>
+        <w:t xml:space="preserve"> sistema</w:t>
       </w:r>
       <w:r>
         <w:t>s</w:t>
       </w:r>
       <w:r>
-        <w:t xml:space="preserve"> en el punto anterior.</w:t>
-      </w:r>
-    </w:p>
-    <w:p>
-      <w:r>
-        <w:t xml:space="preserve"> </w:t>
+        <w:t xml:space="preserve"> recomendador</w:t>
+      </w:r>
+      <w:r>
+        <w:t>es</w:t>
+      </w:r>
+      <w:r>
+        <w:t xml:space="preserve">. </w:t>
       </w:r>
       <w:r>
         <w:t>L</w:t>
@@ -4534,35 +4226,25 @@
         <w:t xml:space="preserve">Python: </w:t>
       </w:r>
       <w:r>
-        <w:t>lo utilizamos</w:t>
-      </w:r>
-      <w:commentRangeStart w:id="7"/>
-      <w:r>
-        <w:t xml:space="preserve"> </w:t>
+        <w:t xml:space="preserve">lo utilizamos </w:t>
       </w:r>
       <w:r>
         <w:t>c</w:t>
       </w:r>
       <w:r>
-        <w:t>omo código base</w:t>
-      </w:r>
-      <w:commentRangeEnd w:id="7"/>
-      <w:r>
-        <w:rPr>
-          <w:rStyle w:val="Refdecomentario"/>
-        </w:rPr>
-        <w:commentReference w:id="7"/>
-      </w:r>
-      <w:r>
-        <w:t xml:space="preserve">, tanto para tratar los ficheros que contienen los datos como para realizar el sistema </w:t>
-      </w:r>
-      <w:proofErr w:type="spellStart"/>
-      <w:r>
-        <w:t>recomendador</w:t>
-      </w:r>
-      <w:proofErr w:type="spellEnd"/>
-      <w:r>
-        <w:t xml:space="preserve"> propiamente dicho. Dentro de Python hemos usado las bibliotecas:</w:t>
+        <w:t xml:space="preserve">omo código base, tanto para tratar los ficheros que contienen los datos como para realizar </w:t>
+      </w:r>
+      <w:r>
+        <w:t>los</w:t>
+      </w:r>
+      <w:r>
+        <w:t xml:space="preserve"> sistema</w:t>
+      </w:r>
+      <w:r>
+        <w:t>s</w:t>
+      </w:r>
+      <w:r>
+        <w:t xml:space="preserve"> recomendador propiamente dicho. Dentro de Python hemos usado las bibliotecas:</w:t>
       </w:r>
     </w:p>
     <w:p>
@@ -4573,13 +4255,8 @@
           <w:numId w:val="5"/>
         </w:numPr>
       </w:pPr>
-      <w:proofErr w:type="spellStart"/>
-      <w:r>
-        <w:t>Numpy</w:t>
-      </w:r>
-      <w:proofErr w:type="spellEnd"/>
-      <w:r>
-        <w:t xml:space="preserve"> y Pandas: </w:t>
+      <w:r>
+        <w:t xml:space="preserve">Numpy y Pandas: </w:t>
       </w:r>
       <w:r>
         <w:t>p</w:t>
@@ -4596,7 +4273,6 @@
           <w:numId w:val="5"/>
         </w:numPr>
       </w:pPr>
-      <w:proofErr w:type="spellStart"/>
       <w:r>
         <w:t>M</w:t>
       </w:r>
@@ -4609,7 +4285,6 @@
       <w:r>
         <w:t>ylab</w:t>
       </w:r>
-      <w:proofErr w:type="spellEnd"/>
       <w:r>
         <w:t xml:space="preserve">: </w:t>
       </w:r>
@@ -4628,7 +4303,6 @@
           <w:numId w:val="5"/>
         </w:numPr>
       </w:pPr>
-      <w:proofErr w:type="spellStart"/>
       <w:r>
         <w:t>S</w:t>
       </w:r>
@@ -4641,7 +4315,6 @@
       <w:r>
         <w:t>patial</w:t>
       </w:r>
-      <w:proofErr w:type="spellEnd"/>
       <w:r>
         <w:t>: para calcular las distancias entre usuarios.</w:t>
       </w:r>
@@ -4654,13 +4327,8 @@
           <w:numId w:val="5"/>
         </w:numPr>
       </w:pPr>
-      <w:proofErr w:type="spellStart"/>
-      <w:r>
-        <w:t>Flask</w:t>
-      </w:r>
-      <w:proofErr w:type="spellEnd"/>
-      <w:r>
-        <w:t xml:space="preserve">: </w:t>
+      <w:r>
+        <w:t xml:space="preserve">Flask: </w:t>
       </w:r>
       <w:r>
         <w:t>p</w:t>
@@ -4677,11 +4345,9 @@
           <w:numId w:val="5"/>
         </w:numPr>
       </w:pPr>
-      <w:proofErr w:type="spellStart"/>
       <w:r>
         <w:t>Html</w:t>
       </w:r>
-      <w:proofErr w:type="spellEnd"/>
       <w:r>
         <w:t>: c</w:t>
       </w:r>
@@ -4722,15 +4388,7 @@
         <w:spacing w:after="120"/>
       </w:pPr>
       <w:r>
-        <w:t xml:space="preserve">Como resultado del sistema de recomendación hemos creado una aplicación Web con </w:t>
-      </w:r>
-      <w:proofErr w:type="spellStart"/>
-      <w:r>
-        <w:t>Flask</w:t>
-      </w:r>
-      <w:proofErr w:type="spellEnd"/>
-      <w:r>
-        <w:t xml:space="preserve"> para la visualización de los resultados.</w:t>
+        <w:t>Como resultado del sistema de recomendación hemos creado una aplicación Web con Flask para la visualización de los resultados.</w:t>
       </w:r>
       <w:r>
         <w:t xml:space="preserve"> Para ello hemos </w:t>
@@ -4763,15 +4421,19 @@
         <w:t>d</w:t>
       </w:r>
       <w:r>
-        <w:t xml:space="preserve">onde tenemos los métodos para realizar el proceso de </w:t>
-      </w:r>
-      <w:proofErr w:type="spellStart"/>
-      <w:r>
-        <w:t>recomendador</w:t>
-      </w:r>
-      <w:proofErr w:type="spellEnd"/>
-      <w:r>
-        <w:t>.</w:t>
+        <w:t xml:space="preserve">onde tenemos los métodos para realizar </w:t>
+      </w:r>
+      <w:r>
+        <w:t>los</w:t>
+      </w:r>
+      <w:r>
+        <w:t xml:space="preserve"> proceso</w:t>
+      </w:r>
+      <w:r>
+        <w:t>s</w:t>
+      </w:r>
+      <w:r>
+        <w:t xml:space="preserve"> de recomendador.</w:t>
       </w:r>
     </w:p>
     <w:p>
@@ -4792,23 +4454,7 @@
         <w:t xml:space="preserve"> encuentra como puen</w:t>
       </w:r>
       <w:r>
-        <w:t xml:space="preserve">te entre el </w:t>
-      </w:r>
-      <w:proofErr w:type="spellStart"/>
-      <w:r>
-        <w:t>front-end</w:t>
-      </w:r>
-      <w:proofErr w:type="spellEnd"/>
-      <w:r>
-        <w:t xml:space="preserve"> y el back-</w:t>
-      </w:r>
-      <w:proofErr w:type="spellStart"/>
-      <w:r>
-        <w:t>end</w:t>
-      </w:r>
-      <w:proofErr w:type="spellEnd"/>
-      <w:r>
-        <w:t>.</w:t>
+        <w:t>te entre el front-end y el back-end.</w:t>
       </w:r>
     </w:p>
     <w:p>
@@ -4829,6 +4475,21 @@
         <w:t xml:space="preserve">: </w:t>
       </w:r>
       <w:r>
+        <w:t>página principal de la Web con dos botones que redireccionan a cada método.</w:t>
+      </w:r>
+    </w:p>
+    <w:p>
+      <w:pPr>
+        <w:pStyle w:val="Prrafodelista"/>
+        <w:numPr>
+          <w:ilvl w:val="0"/>
+          <w:numId w:val="6"/>
+        </w:numPr>
+      </w:pPr>
+      <w:r>
+        <w:t xml:space="preserve">MyRs.html: </w:t>
+      </w:r>
+      <w:r>
         <w:t>d</w:t>
       </w:r>
       <w:r>
@@ -4838,7 +4499,28 @@
         <w:t>se muestran</w:t>
       </w:r>
       <w:r>
-        <w:t xml:space="preserve"> los datos para el usuario.</w:t>
+        <w:t xml:space="preserve"> los datos para </w:t>
+      </w:r>
+      <w:r>
+        <w:t>el</w:t>
+      </w:r>
+      <w:r>
+        <w:t xml:space="preserve"> método de k-vecinos</w:t>
+      </w:r>
+      <w:r>
+        <w:t>.</w:t>
+      </w:r>
+    </w:p>
+    <w:p>
+      <w:pPr>
+        <w:pStyle w:val="Prrafodelista"/>
+        <w:numPr>
+          <w:ilvl w:val="0"/>
+          <w:numId w:val="6"/>
+        </w:numPr>
+      </w:pPr>
+      <w:r>
+        <w:t>RSBC.html: donde se muestran los datos para el método basado en contenido.</w:t>
       </w:r>
     </w:p>
     <w:p>
@@ -4878,7 +4560,7 @@
       <w:r>
         <w:t xml:space="preserve">el repositorio nos situamos en la carpeta web y ejecutamos el fichero init.py (usamos el comando “Python init.py”). Si no se abre el navegador automáticamente, abrimos un navegador y en la barra de direcciones escribimos </w:t>
       </w:r>
-      <w:hyperlink r:id="rId15" w:history="1">
+      <w:hyperlink r:id="rId13" w:history="1">
         <w:r>
           <w:rPr>
             <w:rStyle w:val="Hipervnculo"/>
@@ -4888,22 +4570,73 @@
       </w:hyperlink>
     </w:p>
     <w:p>
-      <w:commentRangeStart w:id="8"/>
-      <w:r>
-        <w:t xml:space="preserve">Nos aparece </w:t>
-      </w:r>
-      <w:commentRangeEnd w:id="8"/>
+      <w:r>
+        <w:t>Nos aparece la web</w:t>
+      </w:r>
+      <w:r>
+        <w:t xml:space="preserve"> donde podemos elegir los distintos recomendadores, basado en contenido o en filtrado colaborativo.</w:t>
+      </w:r>
+    </w:p>
+    <w:p>
+      <w:pPr>
+        <w:jc w:val="center"/>
+      </w:pPr>
       <w:r>
         <w:rPr>
-          <w:rStyle w:val="Refdecomentario"/>
+          <w:noProof/>
+          <w:lang w:eastAsia="es-ES"/>
         </w:rPr>
-        <w:commentReference w:id="8"/>
-      </w:r>
-      <w:r>
-        <w:t>la web</w:t>
-      </w:r>
-      <w:r>
-        <w:t xml:space="preserve"> donde elegimos en los menús despegables </w:t>
+        <w:drawing>
+          <wp:inline distT="0" distB="0" distL="0" distR="0" wp14:anchorId="5C993FE7" wp14:editId="42361238">
+            <wp:extent cx="3118757" cy="1718544"/>
+            <wp:effectExtent l="0" t="0" r="5715" b="0"/>
+            <wp:docPr id="7" name="Imagen 7"/>
+            <wp:cNvGraphicFramePr>
+              <a:graphicFrameLocks xmlns:a="http://schemas.openxmlformats.org/drawingml/2006/main" noChangeAspect="1"/>
+            </wp:cNvGraphicFramePr>
+            <a:graphic xmlns:a="http://schemas.openxmlformats.org/drawingml/2006/main">
+              <a:graphicData uri="http://schemas.openxmlformats.org/drawingml/2006/picture">
+                <pic:pic xmlns:pic="http://schemas.openxmlformats.org/drawingml/2006/picture">
+                  <pic:nvPicPr>
+                    <pic:cNvPr id="1" name=""/>
+                    <pic:cNvPicPr/>
+                  </pic:nvPicPr>
+                  <pic:blipFill>
+                    <a:blip r:embed="rId14"/>
+                    <a:stretch>
+                      <a:fillRect/>
+                    </a:stretch>
+                  </pic:blipFill>
+                  <pic:spPr>
+                    <a:xfrm>
+                      <a:off x="0" y="0"/>
+                      <a:ext cx="3127228" cy="1723212"/>
+                    </a:xfrm>
+                    <a:prstGeom prst="rect">
+                      <a:avLst/>
+                    </a:prstGeom>
+                  </pic:spPr>
+                </pic:pic>
+              </a:graphicData>
+            </a:graphic>
+          </wp:inline>
+        </w:drawing>
+      </w:r>
+    </w:p>
+    <w:p/>
+    <w:p>
+      <w:r>
+        <w:lastRenderedPageBreak/>
+        <w:t>Si pulsamos el botón “My Recommender System” nos lle</w:t>
+      </w:r>
+      <w:r>
+        <w:t>v</w:t>
+      </w:r>
+      <w:r>
+        <w:t xml:space="preserve">a a la página donde elegimos </w:t>
+      </w:r>
+      <w:r>
+        <w:t xml:space="preserve">en los menús despegables </w:t>
       </w:r>
       <w:r>
         <w:t>nuestras preferencias y</w:t>
@@ -4920,11 +4653,15 @@
       <w:r>
         <w:t xml:space="preserve"> el botón de </w:t>
       </w:r>
-      <w:proofErr w:type="spellStart"/>
+      <w:r>
+        <w:t>“</w:t>
+      </w:r>
       <w:r>
         <w:t>Submit</w:t>
       </w:r>
-      <w:proofErr w:type="spellEnd"/>
+      <w:r>
+        <w:t>”</w:t>
+      </w:r>
       <w:r>
         <w:t>,</w:t>
       </w:r>
@@ -4954,7 +4691,7 @@
                     <pic:cNvPicPr/>
                   </pic:nvPicPr>
                   <pic:blipFill>
-                    <a:blip r:embed="rId16"/>
+                    <a:blip r:embed="rId15"/>
                     <a:stretch>
                       <a:fillRect/>
                     </a:stretch>
@@ -4975,6 +4712,63 @@
         </w:drawing>
       </w:r>
     </w:p>
+    <w:p/>
+    <w:p>
+      <w:r>
+        <w:t>Sin embargo, si pulsamos el botón “Content-based recommenders” vemos los restaurantes que hemo</w:t>
+      </w:r>
+      <w:r>
+        <w:t>s comentado anteriormente:</w:t>
+      </w:r>
+      <w:bookmarkStart w:id="0" w:name="_GoBack"/>
+      <w:bookmarkEnd w:id="0"/>
+    </w:p>
+    <w:p>
+      <w:pPr>
+        <w:jc w:val="center"/>
+      </w:pPr>
+      <w:r>
+        <w:rPr>
+          <w:noProof/>
+          <w:lang w:eastAsia="es-ES"/>
+        </w:rPr>
+        <w:drawing>
+          <wp:inline distT="0" distB="0" distL="0" distR="0" wp14:anchorId="5E457CCE" wp14:editId="43189280">
+            <wp:extent cx="5400040" cy="2304415"/>
+            <wp:effectExtent l="0" t="0" r="0" b="635"/>
+            <wp:docPr id="8" name="Imagen 8"/>
+            <wp:cNvGraphicFramePr>
+              <a:graphicFrameLocks xmlns:a="http://schemas.openxmlformats.org/drawingml/2006/main" noChangeAspect="1"/>
+            </wp:cNvGraphicFramePr>
+            <a:graphic xmlns:a="http://schemas.openxmlformats.org/drawingml/2006/main">
+              <a:graphicData uri="http://schemas.openxmlformats.org/drawingml/2006/picture">
+                <pic:pic xmlns:pic="http://schemas.openxmlformats.org/drawingml/2006/picture">
+                  <pic:nvPicPr>
+                    <pic:cNvPr id="1" name=""/>
+                    <pic:cNvPicPr/>
+                  </pic:nvPicPr>
+                  <pic:blipFill>
+                    <a:blip r:embed="rId16"/>
+                    <a:stretch>
+                      <a:fillRect/>
+                    </a:stretch>
+                  </pic:blipFill>
+                  <pic:spPr>
+                    <a:xfrm>
+                      <a:off x="0" y="0"/>
+                      <a:ext cx="5400040" cy="2304415"/>
+                    </a:xfrm>
+                    <a:prstGeom prst="rect">
+                      <a:avLst/>
+                    </a:prstGeom>
+                  </pic:spPr>
+                </pic:pic>
+              </a:graphicData>
+            </a:graphic>
+          </wp:inline>
+        </w:drawing>
+      </w:r>
+    </w:p>
     <w:sectPr>
       <w:type w:val="continuous"/>
       <w:pgSz w:w="11906" w:h="16838"/>
@@ -4986,198 +4780,8 @@
 </w:document>
 </file>
 
-<file path=word/comments.xml><?xml version="1.0" encoding="utf-8"?>
-<w:comments xmlns:wpc="http://schemas.microsoft.com/office/word/2010/wordprocessingCanvas" xmlns:mc="http://schemas.openxmlformats.org/markup-compatibility/2006" xmlns:o="urn:schemas-microsoft-com:office:office" xmlns:r="http://schemas.openxmlformats.org/officeDocument/2006/relationships" xmlns:m="http://schemas.openxmlformats.org/officeDocument/2006/math" xmlns:v="urn:schemas-microsoft-com:vml" xmlns:wp14="http://schemas.microsoft.com/office/word/2010/wordprocessingDrawing" xmlns:wp="http://schemas.openxmlformats.org/drawingml/2006/wordprocessingDrawing" xmlns:w10="urn:schemas-microsoft-com:office:word" xmlns:w="http://schemas.openxmlformats.org/wordprocessingml/2006/main" xmlns:w14="http://schemas.microsoft.com/office/word/2010/wordml" xmlns:wpg="http://schemas.microsoft.com/office/word/2010/wordprocessingGroup" xmlns:wpi="http://schemas.microsoft.com/office/word/2010/wordprocessingInk" xmlns:wne="http://schemas.microsoft.com/office/word/2006/wordml" xmlns:wps="http://schemas.microsoft.com/office/word/2010/wordprocessingShape" mc:Ignorable="w14 wp14">
-  <w:comment w:id="1" w:author="Maria De La Concepcion Rueda Prol" w:date="2018-11-12T12:12:00Z" w:initials="MDLCRP">
-    <w:p>
-      <w:pPr>
-        <w:pStyle w:val="Textocomentario"/>
-      </w:pPr>
-      <w:r>
-        <w:rPr>
-          <w:rStyle w:val="Refdecomentario"/>
-        </w:rPr>
-        <w:annotationRef/>
-      </w:r>
-      <w:r>
-        <w:t xml:space="preserve">FALTA </w:t>
-      </w:r>
-      <w:r>
-        <w:t xml:space="preserve">revisar </w:t>
-      </w:r>
-      <w:r>
-        <w:t>ÍNDICE</w:t>
-      </w:r>
-    </w:p>
-    <w:p>
-      <w:pPr>
-        <w:pStyle w:val="Textocomentario"/>
-      </w:pPr>
-      <w:r>
-        <w:t>PORTADA</w:t>
-      </w:r>
-    </w:p>
-    <w:p>
-      <w:pPr>
-        <w:pStyle w:val="Textocomentario"/>
-      </w:pPr>
-      <w:r>
-        <w:t>Y NUMERACIÓN DE LAS PÁGINAS</w:t>
-      </w:r>
-    </w:p>
-  </w:comment>
-  <w:comment w:id="2" w:author="Maria De La Concepcion Rueda Prol" w:date="2018-11-12T11:30:00Z" w:initials="MDLCRP">
-    <w:p>
-      <w:pPr>
-        <w:pStyle w:val="Textocomentario"/>
-      </w:pPr>
-      <w:r>
-        <w:rPr>
-          <w:rStyle w:val="Refdecomentario"/>
-        </w:rPr>
-        <w:annotationRef/>
-      </w:r>
-      <w:r>
-        <w:t xml:space="preserve">Por qué pones cada palabra en mayúscula? No sé si es así o no, pero por </w:t>
-      </w:r>
-      <w:proofErr w:type="spellStart"/>
-      <w:r>
-        <w:t>asegurame</w:t>
-      </w:r>
-      <w:proofErr w:type="spellEnd"/>
-    </w:p>
-  </w:comment>
-  <w:comment w:id="3" w:author="Maria De La Concepcion Rueda Prol" w:date="2018-11-12T12:06:00Z" w:initials="MDLCRP">
-    <w:p>
-      <w:pPr>
-        <w:pStyle w:val="Textocomentario"/>
-      </w:pPr>
-      <w:r>
-        <w:rPr>
-          <w:rStyle w:val="Refdecomentario"/>
-        </w:rPr>
-        <w:annotationRef/>
-      </w:r>
-      <w:r>
-        <w:t>He añadido la palabra otros, no sé si te gusta</w:t>
-      </w:r>
-    </w:p>
-  </w:comment>
-  <w:comment w:id="4" w:author="Maria De La Concepcion Rueda Prol" w:date="2018-11-12T12:09:00Z" w:initials="MDLCRP">
-    <w:p>
-      <w:pPr>
-        <w:pStyle w:val="Textocomentario"/>
-      </w:pPr>
-      <w:r>
-        <w:rPr>
-          <w:rStyle w:val="Refdecomentario"/>
-        </w:rPr>
-        <w:annotationRef/>
-      </w:r>
-      <w:r>
-        <w:t>No es SIMILITUD?</w:t>
-      </w:r>
-    </w:p>
-  </w:comment>
-  <w:comment w:id="5" w:author="Maria De La Concepcion Rueda Prol" w:date="2018-11-12T12:10:00Z" w:initials="MDLCRP">
-    <w:p>
-      <w:pPr>
-        <w:pStyle w:val="Textocomentario"/>
-      </w:pPr>
-      <w:r>
-        <w:rPr>
-          <w:rStyle w:val="Refdecomentario"/>
-        </w:rPr>
-        <w:annotationRef/>
-      </w:r>
-      <w:r>
-        <w:t>Yo pondría todos los pasos con un sustantivo, o el primer paso con el verbo, para que sea todo igual</w:t>
-      </w:r>
-    </w:p>
-  </w:comment>
-  <w:comment w:id="6" w:author="Maria De La Concepcion Rueda Prol" w:date="2018-11-12T12:16:00Z" w:initials="MDLCRP">
-    <w:p>
-      <w:pPr>
-        <w:pStyle w:val="Textocomentario"/>
-      </w:pPr>
-      <w:r>
-        <w:rPr>
-          <w:rStyle w:val="Refdecomentario"/>
-        </w:rPr>
-        <w:annotationRef/>
-      </w:r>
-      <w:r>
-        <w:t xml:space="preserve">He puesto el </w:t>
-      </w:r>
-      <w:proofErr w:type="spellStart"/>
-      <w:r>
-        <w:t>guión</w:t>
-      </w:r>
-      <w:proofErr w:type="spellEnd"/>
-      <w:r>
-        <w:t xml:space="preserve"> como numeración, porque se te había quedado normal, no como un fichero más</w:t>
-      </w:r>
-    </w:p>
-  </w:comment>
-  <w:comment w:id="7" w:author="Maria De La Concepcion Rueda Prol" w:date="2018-11-12T12:29:00Z" w:initials="MDLCRP">
-    <w:p>
-      <w:pPr>
-        <w:pStyle w:val="Textocomentario"/>
-      </w:pPr>
-      <w:r>
-        <w:rPr>
-          <w:rStyle w:val="Refdecomentario"/>
-        </w:rPr>
-        <w:annotationRef/>
-      </w:r>
-      <w:r>
-        <w:t xml:space="preserve">He añadido </w:t>
-      </w:r>
-      <w:proofErr w:type="spellStart"/>
-      <w:r>
-        <w:t>el</w:t>
-      </w:r>
-      <w:proofErr w:type="spellEnd"/>
-      <w:r>
-        <w:t xml:space="preserve"> lo utilizamos</w:t>
-      </w:r>
-    </w:p>
-  </w:comment>
-  <w:comment w:id="8" w:author="Maria De La Concepcion Rueda Prol" w:date="2018-11-12T12:37:00Z" w:initials="MDLCRP">
-    <w:p>
-      <w:pPr>
-        <w:pStyle w:val="Textocomentario"/>
-      </w:pPr>
-      <w:r>
-        <w:rPr>
-          <w:rStyle w:val="Refdecomentario"/>
-        </w:rPr>
-        <w:annotationRef/>
-      </w:r>
-      <w:r>
-        <w:t>He quitado “entonces”</w:t>
-      </w:r>
-    </w:p>
-  </w:comment>
-</w:comments>
-</file>
-
-<file path=word/commentsExtended.xml><?xml version="1.0" encoding="utf-8"?>
-<w15:commentsEx xmlns:wpc="http://schemas.microsoft.com/office/word/2010/wordprocessingCanvas" xmlns:mc="http://schemas.openxmlformats.org/markup-compatibility/2006" xmlns:o="urn:schemas-microsoft-com:office:office" xmlns:r="http://schemas.openxmlformats.org/officeDocument/2006/relationships" xmlns:m="http://schemas.openxmlformats.org/officeDocument/2006/math" xmlns:v="urn:schemas-microsoft-com:vml" xmlns:wp14="http://schemas.microsoft.com/office/word/2010/wordprocessingDrawing" xmlns:wp="http://schemas.openxmlformats.org/drawingml/2006/wordprocessingDrawing" xmlns:w10="urn:schemas-microsoft-com:office:word" xmlns:w="http://schemas.openxmlformats.org/wordprocessingml/2006/main" xmlns:w14="http://schemas.microsoft.com/office/word/2010/wordml" xmlns:w15="http://schemas.microsoft.com/office/word/2012/wordml" xmlns:wpg="http://schemas.microsoft.com/office/word/2010/wordprocessingGroup" xmlns:wpi="http://schemas.microsoft.com/office/word/2010/wordprocessingInk" xmlns:wne="http://schemas.microsoft.com/office/word/2006/wordml" xmlns:wps="http://schemas.microsoft.com/office/word/2010/wordprocessingShape" mc:Ignorable="w14 w15 wp14">
-  <w15:commentEx w15:paraId="66E818C0" w15:done="0"/>
-  <w15:commentEx w15:paraId="153ED1FE" w15:done="0"/>
-  <w15:commentEx w15:paraId="260ABEFD" w15:done="0"/>
-  <w15:commentEx w15:paraId="054DAEDB" w15:done="0"/>
-  <w15:commentEx w15:paraId="1039AADA" w15:done="0"/>
-  <w15:commentEx w15:paraId="0F5C35E1" w15:done="0"/>
-  <w15:commentEx w15:paraId="5F8BB38E" w15:done="0"/>
-  <w15:commentEx w15:paraId="3FA0E858" w15:done="0"/>
-  <w15:commentEx w15:paraId="1AFE448C" w15:done="0"/>
-</w15:commentsEx>
-</file>
-
 <file path=word/endnotes.xml><?xml version="1.0" encoding="utf-8"?>
-<w:endnotes xmlns:wpc="http://schemas.microsoft.com/office/word/2010/wordprocessingCanvas" xmlns:mc="http://schemas.openxmlformats.org/markup-compatibility/2006" xmlns:o="urn:schemas-microsoft-com:office:office" xmlns:r="http://schemas.openxmlformats.org/officeDocument/2006/relationships" xmlns:m="http://schemas.openxmlformats.org/officeDocument/2006/math" xmlns:v="urn:schemas-microsoft-com:vml" xmlns:wp14="http://schemas.microsoft.com/office/word/2010/wordprocessingDrawing" xmlns:wp="http://schemas.openxmlformats.org/drawingml/2006/wordprocessingDrawing" xmlns:w10="urn:schemas-microsoft-com:office:word" xmlns:w="http://schemas.openxmlformats.org/wordprocessingml/2006/main" xmlns:w14="http://schemas.microsoft.com/office/word/2010/wordml" xmlns:wpg="http://schemas.microsoft.com/office/word/2010/wordprocessingGroup" xmlns:wpi="http://schemas.microsoft.com/office/word/2010/wordprocessingInk" xmlns:wne="http://schemas.microsoft.com/office/word/2006/wordml" xmlns:wps="http://schemas.microsoft.com/office/word/2010/wordprocessingShape" mc:Ignorable="w14 wp14">
+<w:endnotes xmlns:wpc="http://schemas.microsoft.com/office/word/2010/wordprocessingCanvas" xmlns:mc="http://schemas.openxmlformats.org/markup-compatibility/2006" xmlns:o="urn:schemas-microsoft-com:office:office" xmlns:r="http://schemas.openxmlformats.org/officeDocument/2006/relationships" xmlns:m="http://schemas.openxmlformats.org/officeDocument/2006/math" xmlns:v="urn:schemas-microsoft-com:vml" xmlns:wp14="http://schemas.microsoft.com/office/word/2010/wordprocessingDrawing" xmlns:wp="http://schemas.openxmlformats.org/drawingml/2006/wordprocessingDrawing" xmlns:w10="urn:schemas-microsoft-com:office:word" xmlns:w="http://schemas.openxmlformats.org/wordprocessingml/2006/main" xmlns:w14="http://schemas.microsoft.com/office/word/2010/wordml" xmlns:w15="http://schemas.microsoft.com/office/word/2012/wordml" xmlns:wpg="http://schemas.microsoft.com/office/word/2010/wordprocessingGroup" xmlns:wpi="http://schemas.microsoft.com/office/word/2010/wordprocessingInk" xmlns:wne="http://schemas.microsoft.com/office/word/2006/wordml" xmlns:wps="http://schemas.microsoft.com/office/word/2010/wordprocessingShape" mc:Ignorable="w14 w15 wp14">
   <w:endnote w:type="separator" w:id="-1">
     <w:p>
       <w:pPr>
@@ -5202,7 +4806,7 @@
 </file>
 
 <file path=word/footer1.xml><?xml version="1.0" encoding="utf-8"?>
-<w:ftr xmlns:wpc="http://schemas.microsoft.com/office/word/2010/wordprocessingCanvas" xmlns:mc="http://schemas.openxmlformats.org/markup-compatibility/2006" xmlns:o="urn:schemas-microsoft-com:office:office" xmlns:r="http://schemas.openxmlformats.org/officeDocument/2006/relationships" xmlns:m="http://schemas.openxmlformats.org/officeDocument/2006/math" xmlns:v="urn:schemas-microsoft-com:vml" xmlns:wp14="http://schemas.microsoft.com/office/word/2010/wordprocessingDrawing" xmlns:wp="http://schemas.openxmlformats.org/drawingml/2006/wordprocessingDrawing" xmlns:w10="urn:schemas-microsoft-com:office:word" xmlns:w="http://schemas.openxmlformats.org/wordprocessingml/2006/main" xmlns:w14="http://schemas.microsoft.com/office/word/2010/wordml" xmlns:wpg="http://schemas.microsoft.com/office/word/2010/wordprocessingGroup" xmlns:wpi="http://schemas.microsoft.com/office/word/2010/wordprocessingInk" xmlns:wne="http://schemas.microsoft.com/office/word/2006/wordml" xmlns:wps="http://schemas.microsoft.com/office/word/2010/wordprocessingShape" mc:Ignorable="w14 wp14">
+<w:ftr xmlns:wpc="http://schemas.microsoft.com/office/word/2010/wordprocessingCanvas" xmlns:mc="http://schemas.openxmlformats.org/markup-compatibility/2006" xmlns:o="urn:schemas-microsoft-com:office:office" xmlns:r="http://schemas.openxmlformats.org/officeDocument/2006/relationships" xmlns:m="http://schemas.openxmlformats.org/officeDocument/2006/math" xmlns:v="urn:schemas-microsoft-com:vml" xmlns:wp14="http://schemas.microsoft.com/office/word/2010/wordprocessingDrawing" xmlns:wp="http://schemas.openxmlformats.org/drawingml/2006/wordprocessingDrawing" xmlns:w10="urn:schemas-microsoft-com:office:word" xmlns:w="http://schemas.openxmlformats.org/wordprocessingml/2006/main" xmlns:w14="http://schemas.microsoft.com/office/word/2010/wordml" xmlns:w15="http://schemas.microsoft.com/office/word/2012/wordml" xmlns:wpg="http://schemas.microsoft.com/office/word/2010/wordprocessingGroup" xmlns:wpi="http://schemas.microsoft.com/office/word/2010/wordprocessingInk" xmlns:wne="http://schemas.microsoft.com/office/word/2006/wordml" xmlns:wps="http://schemas.microsoft.com/office/word/2010/wordprocessingShape" mc:Ignorable="w14 w15 wp14">
   <w:sdt>
     <w:sdtPr>
       <w:id w:val="-1276793120"/>
@@ -5280,9 +4884,9 @@
                 </wp:inline>
               </w:drawing>
             </mc:Choice>
-            <mc:Fallback xmlns:w15="http://schemas.microsoft.com/office/word/2012/wordml">
+            <mc:Fallback>
               <w:pict>
-                <v:shapetype w14:anchorId="79305BB6" id="_x0000_t110" coordsize="21600,21600" o:spt="110" path="m10800,l,10800,10800,21600,21600,10800xe">
+                <v:shapetype w14:anchorId="57AB3694" id="_x0000_t110" coordsize="21600,21600" o:spt="110" path="m10800,l,10800,10800,21600,21600,10800xe">
                   <v:stroke joinstyle="miter"/>
                   <v:path gradientshapeok="t" o:connecttype="rect" textboxrect="5400,5400,16200,16200"/>
                 </v:shapetype>
@@ -5313,7 +4917,7 @@
           <w:rPr>
             <w:noProof/>
           </w:rPr>
-          <w:t>4</w:t>
+          <w:t>9</w:t>
         </w:r>
         <w:r>
           <w:fldChar w:fldCharType="end"/>
@@ -5330,7 +4934,7 @@
 </file>
 
 <file path=word/footnotes.xml><?xml version="1.0" encoding="utf-8"?>
-<w:footnotes xmlns:wpc="http://schemas.microsoft.com/office/word/2010/wordprocessingCanvas" xmlns:mc="http://schemas.openxmlformats.org/markup-compatibility/2006" xmlns:o="urn:schemas-microsoft-com:office:office" xmlns:r="http://schemas.openxmlformats.org/officeDocument/2006/relationships" xmlns:m="http://schemas.openxmlformats.org/officeDocument/2006/math" xmlns:v="urn:schemas-microsoft-com:vml" xmlns:wp14="http://schemas.microsoft.com/office/word/2010/wordprocessingDrawing" xmlns:wp="http://schemas.openxmlformats.org/drawingml/2006/wordprocessingDrawing" xmlns:w10="urn:schemas-microsoft-com:office:word" xmlns:w="http://schemas.openxmlformats.org/wordprocessingml/2006/main" xmlns:w14="http://schemas.microsoft.com/office/word/2010/wordml" xmlns:wpg="http://schemas.microsoft.com/office/word/2010/wordprocessingGroup" xmlns:wpi="http://schemas.microsoft.com/office/word/2010/wordprocessingInk" xmlns:wne="http://schemas.microsoft.com/office/word/2006/wordml" xmlns:wps="http://schemas.microsoft.com/office/word/2010/wordprocessingShape" mc:Ignorable="w14 wp14">
+<w:footnotes xmlns:wpc="http://schemas.microsoft.com/office/word/2010/wordprocessingCanvas" xmlns:mc="http://schemas.openxmlformats.org/markup-compatibility/2006" xmlns:o="urn:schemas-microsoft-com:office:office" xmlns:r="http://schemas.openxmlformats.org/officeDocument/2006/relationships" xmlns:m="http://schemas.openxmlformats.org/officeDocument/2006/math" xmlns:v="urn:schemas-microsoft-com:vml" xmlns:wp14="http://schemas.microsoft.com/office/word/2010/wordprocessingDrawing" xmlns:wp="http://schemas.openxmlformats.org/drawingml/2006/wordprocessingDrawing" xmlns:w10="urn:schemas-microsoft-com:office:word" xmlns:w="http://schemas.openxmlformats.org/wordprocessingml/2006/main" xmlns:w14="http://schemas.microsoft.com/office/word/2010/wordml" xmlns:w15="http://schemas.microsoft.com/office/word/2012/wordml" xmlns:wpg="http://schemas.microsoft.com/office/word/2010/wordprocessingGroup" xmlns:wpi="http://schemas.microsoft.com/office/word/2010/wordprocessingInk" xmlns:wne="http://schemas.microsoft.com/office/word/2006/wordml" xmlns:wps="http://schemas.microsoft.com/office/word/2010/wordprocessingShape" mc:Ignorable="w14 w15 wp14">
   <w:footnote w:type="separator" w:id="-1">
     <w:p>
       <w:pPr>
@@ -5355,7 +4959,7 @@
 </file>
 
 <file path=word/numbering.xml><?xml version="1.0" encoding="utf-8"?>
-<w:numbering xmlns:wpc="http://schemas.microsoft.com/office/word/2010/wordprocessingCanvas" xmlns:mc="http://schemas.openxmlformats.org/markup-compatibility/2006" xmlns:o="urn:schemas-microsoft-com:office:office" xmlns:r="http://schemas.openxmlformats.org/officeDocument/2006/relationships" xmlns:m="http://schemas.openxmlformats.org/officeDocument/2006/math" xmlns:v="urn:schemas-microsoft-com:vml" xmlns:wp14="http://schemas.microsoft.com/office/word/2010/wordprocessingDrawing" xmlns:wp="http://schemas.openxmlformats.org/drawingml/2006/wordprocessingDrawing" xmlns:w10="urn:schemas-microsoft-com:office:word" xmlns:w="http://schemas.openxmlformats.org/wordprocessingml/2006/main" xmlns:w14="http://schemas.microsoft.com/office/word/2010/wordml" xmlns:wpg="http://schemas.microsoft.com/office/word/2010/wordprocessingGroup" xmlns:wpi="http://schemas.microsoft.com/office/word/2010/wordprocessingInk" xmlns:wne="http://schemas.microsoft.com/office/word/2006/wordml" xmlns:wps="http://schemas.microsoft.com/office/word/2010/wordprocessingShape" mc:Ignorable="w14 wp14">
+<w:numbering xmlns:wpc="http://schemas.microsoft.com/office/word/2010/wordprocessingCanvas" xmlns:mc="http://schemas.openxmlformats.org/markup-compatibility/2006" xmlns:o="urn:schemas-microsoft-com:office:office" xmlns:r="http://schemas.openxmlformats.org/officeDocument/2006/relationships" xmlns:m="http://schemas.openxmlformats.org/officeDocument/2006/math" xmlns:v="urn:schemas-microsoft-com:vml" xmlns:wp14="http://schemas.microsoft.com/office/word/2010/wordprocessingDrawing" xmlns:wp="http://schemas.openxmlformats.org/drawingml/2006/wordprocessingDrawing" xmlns:w10="urn:schemas-microsoft-com:office:word" xmlns:w="http://schemas.openxmlformats.org/wordprocessingml/2006/main" xmlns:w14="http://schemas.microsoft.com/office/word/2010/wordml" xmlns:w15="http://schemas.microsoft.com/office/word/2012/wordml" xmlns:wpg="http://schemas.microsoft.com/office/word/2010/wordprocessingGroup" xmlns:wpi="http://schemas.microsoft.com/office/word/2010/wordprocessingInk" xmlns:wne="http://schemas.microsoft.com/office/word/2006/wordml" xmlns:wps="http://schemas.microsoft.com/office/word/2010/wordprocessingShape" mc:Ignorable="w14 w15 wp14">
   <w:abstractNum w:abstractNumId="0">
     <w:nsid w:val="08AC6799"/>
     <w:multiLevelType w:val="hybridMultilevel"/>
@@ -5760,6 +5364,119 @@
     </w:lvl>
   </w:abstractNum>
   <w:abstractNum w:abstractNumId="4">
+    <w:nsid w:val="50BC077C"/>
+    <w:multiLevelType w:val="hybridMultilevel"/>
+    <w:tmpl w:val="B2247ACE"/>
+    <w:lvl w:ilvl="0" w:tplc="0C0A000B">
+      <w:start w:val="1"/>
+      <w:numFmt w:val="bullet"/>
+      <w:lvlText w:val=""/>
+      <w:lvlJc w:val="left"/>
+      <w:pPr>
+        <w:ind w:left="1068" w:hanging="360"/>
+      </w:pPr>
+      <w:rPr>
+        <w:rFonts w:ascii="Wingdings" w:hAnsi="Wingdings" w:hint="default"/>
+      </w:rPr>
+    </w:lvl>
+    <w:lvl w:ilvl="1" w:tplc="0C0A0003" w:tentative="1">
+      <w:start w:val="1"/>
+      <w:numFmt w:val="bullet"/>
+      <w:lvlText w:val="o"/>
+      <w:lvlJc w:val="left"/>
+      <w:pPr>
+        <w:ind w:left="1788" w:hanging="360"/>
+      </w:pPr>
+      <w:rPr>
+        <w:rFonts w:ascii="Courier New" w:hAnsi="Courier New" w:cs="Courier New" w:hint="default"/>
+      </w:rPr>
+    </w:lvl>
+    <w:lvl w:ilvl="2" w:tplc="0C0A0005" w:tentative="1">
+      <w:start w:val="1"/>
+      <w:numFmt w:val="bullet"/>
+      <w:lvlText w:val=""/>
+      <w:lvlJc w:val="left"/>
+      <w:pPr>
+        <w:ind w:left="2508" w:hanging="360"/>
+      </w:pPr>
+      <w:rPr>
+        <w:rFonts w:ascii="Wingdings" w:hAnsi="Wingdings" w:hint="default"/>
+      </w:rPr>
+    </w:lvl>
+    <w:lvl w:ilvl="3" w:tplc="0C0A0001" w:tentative="1">
+      <w:start w:val="1"/>
+      <w:numFmt w:val="bullet"/>
+      <w:lvlText w:val=""/>
+      <w:lvlJc w:val="left"/>
+      <w:pPr>
+        <w:ind w:left="3228" w:hanging="360"/>
+      </w:pPr>
+      <w:rPr>
+        <w:rFonts w:ascii="Symbol" w:hAnsi="Symbol" w:hint="default"/>
+      </w:rPr>
+    </w:lvl>
+    <w:lvl w:ilvl="4" w:tplc="0C0A0003" w:tentative="1">
+      <w:start w:val="1"/>
+      <w:numFmt w:val="bullet"/>
+      <w:lvlText w:val="o"/>
+      <w:lvlJc w:val="left"/>
+      <w:pPr>
+        <w:ind w:left="3948" w:hanging="360"/>
+      </w:pPr>
+      <w:rPr>
+        <w:rFonts w:ascii="Courier New" w:hAnsi="Courier New" w:cs="Courier New" w:hint="default"/>
+      </w:rPr>
+    </w:lvl>
+    <w:lvl w:ilvl="5" w:tplc="0C0A0005" w:tentative="1">
+      <w:start w:val="1"/>
+      <w:numFmt w:val="bullet"/>
+      <w:lvlText w:val=""/>
+      <w:lvlJc w:val="left"/>
+      <w:pPr>
+        <w:ind w:left="4668" w:hanging="360"/>
+      </w:pPr>
+      <w:rPr>
+        <w:rFonts w:ascii="Wingdings" w:hAnsi="Wingdings" w:hint="default"/>
+      </w:rPr>
+    </w:lvl>
+    <w:lvl w:ilvl="6" w:tplc="0C0A0001" w:tentative="1">
+      <w:start w:val="1"/>
+      <w:numFmt w:val="bullet"/>
+      <w:lvlText w:val=""/>
+      <w:lvlJc w:val="left"/>
+      <w:pPr>
+        <w:ind w:left="5388" w:hanging="360"/>
+      </w:pPr>
+      <w:rPr>
+        <w:rFonts w:ascii="Symbol" w:hAnsi="Symbol" w:hint="default"/>
+      </w:rPr>
+    </w:lvl>
+    <w:lvl w:ilvl="7" w:tplc="0C0A0003" w:tentative="1">
+      <w:start w:val="1"/>
+      <w:numFmt w:val="bullet"/>
+      <w:lvlText w:val="o"/>
+      <w:lvlJc w:val="left"/>
+      <w:pPr>
+        <w:ind w:left="6108" w:hanging="360"/>
+      </w:pPr>
+      <w:rPr>
+        <w:rFonts w:ascii="Courier New" w:hAnsi="Courier New" w:cs="Courier New" w:hint="default"/>
+      </w:rPr>
+    </w:lvl>
+    <w:lvl w:ilvl="8" w:tplc="0C0A0005" w:tentative="1">
+      <w:start w:val="1"/>
+      <w:numFmt w:val="bullet"/>
+      <w:lvlText w:val=""/>
+      <w:lvlJc w:val="left"/>
+      <w:pPr>
+        <w:ind w:left="6828" w:hanging="360"/>
+      </w:pPr>
+      <w:rPr>
+        <w:rFonts w:ascii="Wingdings" w:hAnsi="Wingdings" w:hint="default"/>
+      </w:rPr>
+    </w:lvl>
+  </w:abstractNum>
+  <w:abstractNum w:abstractNumId="5">
     <w:nsid w:val="51D467CF"/>
     <w:multiLevelType w:val="hybridMultilevel"/>
     <w:tmpl w:val="C4F6C90E"/>
@@ -5871,7 +5588,7 @@
       </w:rPr>
     </w:lvl>
   </w:abstractNum>
-  <w:abstractNum w:abstractNumId="5">
+  <w:abstractNum w:abstractNumId="6">
     <w:nsid w:val="66FA60C4"/>
     <w:multiLevelType w:val="hybridMultilevel"/>
     <w:tmpl w:val="000E5530"/>
@@ -5960,7 +5677,7 @@
       </w:pPr>
     </w:lvl>
   </w:abstractNum>
-  <w:abstractNum w:abstractNumId="6">
+  <w:abstractNum w:abstractNumId="7">
     <w:nsid w:val="74024C4C"/>
     <w:multiLevelType w:val="hybridMultilevel"/>
     <w:tmpl w:val="AC26B476"/>
@@ -6074,7 +5791,7 @@
     </w:lvl>
   </w:abstractNum>
   <w:num w:numId="1">
-    <w:abstractNumId w:val="4"/>
+    <w:abstractNumId w:val="5"/>
   </w:num>
   <w:num w:numId="2">
     <w:abstractNumId w:val="0"/>
@@ -6083,30 +5800,25 @@
     <w:abstractNumId w:val="1"/>
   </w:num>
   <w:num w:numId="4">
-    <w:abstractNumId w:val="5"/>
+    <w:abstractNumId w:val="6"/>
   </w:num>
   <w:num w:numId="5">
     <w:abstractNumId w:val="2"/>
   </w:num>
   <w:num w:numId="6">
-    <w:abstractNumId w:val="6"/>
+    <w:abstractNumId w:val="7"/>
   </w:num>
   <w:num w:numId="7">
     <w:abstractNumId w:val="3"/>
   </w:num>
+  <w:num w:numId="8">
+    <w:abstractNumId w:val="4"/>
+  </w:num>
 </w:numbering>
 </file>
 
-<file path=word/people.xml><?xml version="1.0" encoding="utf-8"?>
-<w15:people xmlns:wpc="http://schemas.microsoft.com/office/word/2010/wordprocessingCanvas" xmlns:mc="http://schemas.openxmlformats.org/markup-compatibility/2006" xmlns:o="urn:schemas-microsoft-com:office:office" xmlns:r="http://schemas.openxmlformats.org/officeDocument/2006/relationships" xmlns:m="http://schemas.openxmlformats.org/officeDocument/2006/math" xmlns:v="urn:schemas-microsoft-com:vml" xmlns:wp14="http://schemas.microsoft.com/office/word/2010/wordprocessingDrawing" xmlns:wp="http://schemas.openxmlformats.org/drawingml/2006/wordprocessingDrawing" xmlns:w10="urn:schemas-microsoft-com:office:word" xmlns:w="http://schemas.openxmlformats.org/wordprocessingml/2006/main" xmlns:w14="http://schemas.microsoft.com/office/word/2010/wordml" xmlns:w15="http://schemas.microsoft.com/office/word/2012/wordml" xmlns:wpg="http://schemas.microsoft.com/office/word/2010/wordprocessingGroup" xmlns:wpi="http://schemas.microsoft.com/office/word/2010/wordprocessingInk" xmlns:wne="http://schemas.microsoft.com/office/word/2006/wordml" xmlns:wps="http://schemas.microsoft.com/office/word/2010/wordprocessingShape" mc:Ignorable="w14 w15 wp14">
-  <w15:person w15:author="Maria De La Concepcion Rueda Prol">
-    <w15:presenceInfo w15:providerId="AD" w15:userId="S-1-5-21-2915997116-4131603029-1789207793-278986"/>
-  </w15:person>
-</w15:people>
-</file>
-
 <file path=word/styles.xml><?xml version="1.0" encoding="utf-8"?>
-<w:styles xmlns:mc="http://schemas.openxmlformats.org/markup-compatibility/2006" xmlns:r="http://schemas.openxmlformats.org/officeDocument/2006/relationships" xmlns:w="http://schemas.openxmlformats.org/wordprocessingml/2006/main" xmlns:w14="http://schemas.microsoft.com/office/word/2010/wordml" mc:Ignorable="w14">
+<w:styles xmlns:mc="http://schemas.openxmlformats.org/markup-compatibility/2006" xmlns:r="http://schemas.openxmlformats.org/officeDocument/2006/relationships" xmlns:w="http://schemas.openxmlformats.org/wordprocessingml/2006/main" xmlns:w14="http://schemas.microsoft.com/office/word/2010/wordml" xmlns:w15="http://schemas.microsoft.com/office/word/2012/wordml" mc:Ignorable="w14 w15">
   <w:docDefaults>
     <w:rPrDefault>
       <w:rPr>
@@ -6122,584 +5834,378 @@
       </w:pPr>
     </w:pPrDefault>
   </w:docDefaults>
-  <w:latentStyles w:defLockedState="0" w:defUIPriority="99" w:defSemiHidden="1" w:defUnhideWhenUsed="1" w:defQFormat="0" w:count="267">
-    <w:lsdException w:name="Normal" w:semiHidden="0" w:uiPriority="0" w:unhideWhenUsed="0" w:qFormat="1"/>
-    <w:lsdException w:name="heading 1" w:semiHidden="0" w:uiPriority="9" w:unhideWhenUsed="0" w:qFormat="1"/>
-    <w:lsdException w:name="heading 2" w:uiPriority="9" w:qFormat="1"/>
-    <w:lsdException w:name="heading 3" w:uiPriority="9" w:qFormat="1"/>
-    <w:lsdException w:name="heading 4" w:uiPriority="9" w:qFormat="1"/>
-    <w:lsdException w:name="heading 5" w:uiPriority="9" w:qFormat="1"/>
-    <w:lsdException w:name="heading 6" w:uiPriority="9" w:qFormat="1"/>
-    <w:lsdException w:name="heading 7" w:uiPriority="9" w:qFormat="1"/>
-    <w:lsdException w:name="heading 8" w:uiPriority="9" w:qFormat="1"/>
-    <w:lsdException w:name="heading 9" w:uiPriority="9" w:qFormat="1"/>
-    <w:lsdException w:name="toc 1" w:uiPriority="39"/>
-    <w:lsdException w:name="toc 2" w:uiPriority="39"/>
-    <w:lsdException w:name="toc 3" w:uiPriority="39"/>
-    <w:lsdException w:name="toc 4" w:uiPriority="39"/>
-    <w:lsdException w:name="toc 5" w:uiPriority="39"/>
-    <w:lsdException w:name="toc 6" w:uiPriority="39"/>
-    <w:lsdException w:name="toc 7" w:uiPriority="39"/>
-    <w:lsdException w:name="toc 8" w:uiPriority="39"/>
-    <w:lsdException w:name="toc 9" w:uiPriority="39"/>
-    <w:lsdException w:name="caption" w:uiPriority="35" w:qFormat="1"/>
-    <w:lsdException w:name="Title" w:semiHidden="0" w:uiPriority="10" w:unhideWhenUsed="0" w:qFormat="1"/>
-    <w:lsdException w:name="Default Paragraph Font" w:uiPriority="1"/>
-    <w:lsdException w:name="Subtitle" w:semiHidden="0" w:uiPriority="11" w:unhideWhenUsed="0" w:qFormat="1"/>
-    <w:lsdException w:name="Strong" w:semiHidden="0" w:uiPriority="22" w:unhideWhenUsed="0" w:qFormat="1"/>
-    <w:lsdException w:name="Emphasis" w:semiHidden="0" w:uiPriority="20" w:unhideWhenUsed="0" w:qFormat="1"/>
-    <w:lsdException w:name="Table Grid" w:semiHidden="0" w:uiPriority="39" w:unhideWhenUsed="0"/>
-    <w:lsdException w:name="Placeholder Text" w:unhideWhenUsed="0"/>
-    <w:lsdException w:name="No Spacing" w:semiHidden="0" w:uiPriority="1" w:unhideWhenUsed="0" w:qFormat="1"/>
-    <w:lsdException w:name="Light Shading" w:semiHidden="0" w:uiPriority="60" w:unhideWhenUsed="0"/>
-    <w:lsdException w:name="Light List" w:semiHidden="0" w:uiPriority="61" w:unhideWhenUsed="0"/>
-    <w:lsdException w:name="Light Grid" w:semiHidden="0" w:uiPriority="62" w:unhideWhenUsed="0"/>
-    <w:lsdException w:name="Medium Shading 1" w:semiHidden="0" w:uiPriority="63" w:unhideWhenUsed="0"/>
-    <w:lsdException w:name="Medium Shading 2" w:semiHidden="0" w:uiPriority="64" w:unhideWhenUsed="0"/>
-    <w:lsdException w:name="Medium List 1" w:semiHidden="0" w:uiPriority="65" w:unhideWhenUsed="0"/>
-    <w:lsdException w:name="Medium List 2" w:semiHidden="0" w:uiPriority="66" w:unhideWhenUsed="0"/>
-    <w:lsdException w:name="Medium Grid 1" w:semiHidden="0" w:uiPriority="67" w:unhideWhenUsed="0"/>
-    <w:lsdException w:name="Medium Grid 2" w:semiHidden="0" w:uiPriority="68" w:unhideWhenUsed="0"/>
-    <w:lsdException w:name="Medium Grid 3" w:semiHidden="0" w:uiPriority="69" w:unhideWhenUsed="0"/>
-    <w:lsdException w:name="Dark List" w:semiHidden="0" w:uiPriority="70" w:unhideWhenUsed="0"/>
-    <w:lsdException w:name="Colorful Shading" w:semiHidden="0" w:uiPriority="71" w:unhideWhenUsed="0"/>
-    <w:lsdException w:name="Colorful List" w:semiHidden="0" w:uiPriority="72" w:unhideWhenUsed="0"/>
-    <w:lsdException w:name="Colorful Grid" w:semiHidden="0" w:uiPriority="73" w:unhideWhenUsed="0"/>
-    <w:lsdException w:name="Light Shading Accent 1" w:semiHidden="0" w:uiPriority="60" w:unhideWhenUsed="0"/>
-    <w:lsdException w:name="Light List Accent 1" w:semiHidden="0" w:uiPriority="61" w:unhideWhenUsed="0"/>
-    <w:lsdException w:name="Light Grid Accent 1" w:semiHidden="0" w:uiPriority="62" w:unhideWhenUsed="0"/>
-    <w:lsdException w:name="Medium Shading 1 Accent 1" w:semiHidden="0" w:uiPriority="63" w:unhideWhenUsed="0"/>
-    <w:lsdException w:name="Medium Shading 2 Accent 1" w:semiHidden="0" w:uiPriority="64" w:unhideWhenUsed="0"/>
-    <w:lsdException w:name="Medium List 1 Accent 1" w:semiHidden="0" w:uiPriority="65" w:unhideWhenUsed="0"/>
-    <w:lsdException w:name="Revision" w:unhideWhenUsed="0"/>
-    <w:lsdException w:name="List Paragraph" w:semiHidden="0" w:uiPriority="34" w:unhideWhenUsed="0" w:qFormat="1"/>
-    <w:lsdException w:name="Quote" w:semiHidden="0" w:uiPriority="29" w:unhideWhenUsed="0" w:qFormat="1"/>
-    <w:lsdException w:name="Intense Quote" w:semiHidden="0" w:uiPriority="30" w:unhideWhenUsed="0" w:qFormat="1"/>
-    <w:lsdException w:name="Medium List 2 Accent 1" w:semiHidden="0" w:uiPriority="66" w:unhideWhenUsed="0"/>
-    <w:lsdException w:name="Medium Grid 1 Accent 1" w:semiHidden="0" w:uiPriority="67" w:unhideWhenUsed="0"/>
-    <w:lsdException w:name="Medium Grid 2 Accent 1" w:semiHidden="0" w:uiPriority="68" w:unhideWhenUsed="0"/>
-    <w:lsdException w:name="Medium Grid 3 Accent 1" w:semiHidden="0" w:uiPriority="69" w:unhideWhenUsed="0"/>
-    <w:lsdException w:name="Dark List Accent 1" w:semiHidden="0" w:uiPriority="70" w:unhideWhenUsed="0"/>
-    <w:lsdException w:name="Colorful Shading Accent 1" w:semiHidden="0" w:uiPriority="71" w:unhideWhenUsed="0"/>
-    <w:lsdException w:name="Colorful List Accent 1" w:semiHidden="0" w:uiPriority="72" w:unhideWhenUsed="0"/>
-    <w:lsdException w:name="Colorful Grid Accent 1" w:semiHidden="0" w:uiPriority="73" w:unhideWhenUsed="0"/>
-    <w:lsdException w:name="Light Shading Accent 2" w:semiHidden="0" w:uiPriority="60" w:unhideWhenUsed="0"/>
-    <w:lsdException w:name="Light List Accent 2" w:semiHidden="0" w:uiPriority="61" w:unhideWhenUsed="0"/>
-    <w:lsdException w:name="Light Grid Accent 2" w:semiHidden="0" w:uiPriority="62" w:unhideWhenUsed="0"/>
-    <w:lsdException w:name="Medium Shading 1 Accent 2" w:semiHidden="0" w:uiPriority="63" w:unhideWhenUsed="0"/>
-    <w:lsdException w:name="Medium Shading 2 Accent 2" w:semiHidden="0" w:uiPriority="64" w:unhideWhenUsed="0"/>
-    <w:lsdException w:name="Medium List 1 Accent 2" w:semiHidden="0" w:uiPriority="65" w:unhideWhenUsed="0"/>
-    <w:lsdException w:name="Medium List 2 Accent 2" w:semiHidden="0" w:uiPriority="66" w:unhideWhenUsed="0"/>
-    <w:lsdException w:name="Medium Grid 1 Accent 2" w:semiHidden="0" w:uiPriority="67" w:unhideWhenUsed="0"/>
-    <w:lsdException w:name="Medium Grid 2 Accent 2" w:semiHidden="0" w:uiPriority="68" w:unhideWhenUsed="0"/>
-    <w:lsdException w:name="Medium Grid 3 Accent 2" w:semiHidden="0" w:uiPriority="69" w:unhideWhenUsed="0"/>
-    <w:lsdException w:name="Dark List Accent 2" w:semiHidden="0" w:uiPriority="70" w:unhideWhenUsed="0"/>
-    <w:lsdException w:name="Colorful Shading Accent 2" w:semiHidden="0" w:uiPriority="71" w:unhideWhenUsed="0"/>
-    <w:lsdException w:name="Colorful List Accent 2" w:semiHidden="0" w:uiPriority="72" w:unhideWhenUsed="0"/>
-    <w:lsdException w:name="Colorful Grid Accent 2" w:semiHidden="0" w:uiPriority="73" w:unhideWhenUsed="0"/>
-    <w:lsdException w:name="Light Shading Accent 3" w:semiHidden="0" w:uiPriority="60" w:unhideWhenUsed="0"/>
-    <w:lsdException w:name="Light List Accent 3" w:semiHidden="0" w:uiPriority="61" w:unhideWhenUsed="0"/>
-    <w:lsdException w:name="Light Grid Accent 3" w:semiHidden="0" w:uiPriority="62" w:unhideWhenUsed="0"/>
-    <w:lsdException w:name="Medium Shading 1 Accent 3" w:semiHidden="0" w:uiPriority="63" w:unhideWhenUsed="0"/>
-    <w:lsdException w:name="Medium Shading 2 Accent 3" w:semiHidden="0" w:uiPriority="64" w:unhideWhenUsed="0"/>
-    <w:lsdException w:name="Medium List 1 Accent 3" w:semiHidden="0" w:uiPriority="65" w:unhideWhenUsed="0"/>
-    <w:lsdException w:name="Medium List 2 Accent 3" w:semiHidden="0" w:uiPriority="66" w:unhideWhenUsed="0"/>
-    <w:lsdException w:name="Medium Grid 1 Accent 3" w:semiHidden="0" w:uiPriority="67" w:unhideWhenUsed="0"/>
-    <w:lsdException w:name="Medium Grid 2 Accent 3" w:semiHidden="0" w:uiPriority="68" w:unhideWhenUsed="0"/>
-    <w:lsdException w:name="Medium Grid 3 Accent 3" w:semiHidden="0" w:uiPriority="69" w:unhideWhenUsed="0"/>
-    <w:lsdException w:name="Dark List Accent 3" w:semiHidden="0" w:uiPriority="70" w:unhideWhenUsed="0"/>
-    <w:lsdException w:name="Colorful Shading Accent 3" w:semiHidden="0" w:uiPriority="71" w:unhideWhenUsed="0"/>
-    <w:lsdException w:name="Colorful List Accent 3" w:semiHidden="0" w:uiPriority="72" w:unhideWhenUsed="0"/>
-    <w:lsdException w:name="Colorful Grid Accent 3" w:semiHidden="0" w:uiPriority="73" w:unhideWhenUsed="0"/>
-    <w:lsdException w:name="Light Shading Accent 4" w:semiHidden="0" w:uiPriority="60" w:unhideWhenUsed="0"/>
-    <w:lsdException w:name="Light List Accent 4" w:semiHidden="0" w:uiPriority="61" w:unhideWhenUsed="0"/>
-    <w:lsdException w:name="Light Grid Accent 4" w:semiHidden="0" w:uiPriority="62" w:unhideWhenUsed="0"/>
-    <w:lsdException w:name="Medium Shading 1 Accent 4" w:semiHidden="0" w:uiPriority="63" w:unhideWhenUsed="0"/>
-    <w:lsdException w:name="Medium Shading 2 Accent 4" w:semiHidden="0" w:uiPriority="64" w:unhideWhenUsed="0"/>
-    <w:lsdException w:name="Medium List 1 Accent 4" w:semiHidden="0" w:uiPriority="65" w:unhideWhenUsed="0"/>
-    <w:lsdException w:name="Medium List 2 Accent 4" w:semiHidden="0" w:uiPriority="66" w:unhideWhenUsed="0"/>
-    <w:lsdException w:name="Medium Grid 1 Accent 4" w:semiHidden="0" w:uiPriority="67" w:unhideWhenUsed="0"/>
-    <w:lsdException w:name="Medium Grid 2 Accent 4" w:semiHidden="0" w:uiPriority="68" w:unhideWhenUsed="0"/>
-    <w:lsdException w:name="Medium Grid 3 Accent 4" w:semiHidden="0" w:uiPriority="69" w:unhideWhenUsed="0"/>
-    <w:lsdException w:name="Dark List Accent 4" w:semiHidden="0" w:uiPriority="70" w:unhideWhenUsed="0"/>
-    <w:lsdException w:name="Colorful Shading Accent 4" w:semiHidden="0" w:uiPriority="71" w:unhideWhenUsed="0"/>
-    <w:lsdException w:name="Colorful List Accent 4" w:semiHidden="0" w:uiPriority="72" w:unhideWhenUsed="0"/>
-    <w:lsdException w:name="Colorful Grid Accent 4" w:semiHidden="0" w:uiPriority="73" w:unhideWhenUsed="0"/>
-    <w:lsdException w:name="Light Shading Accent 5" w:semiHidden="0" w:uiPriority="60" w:unhideWhenUsed="0"/>
-    <w:lsdException w:name="Light List Accent 5" w:semiHidden="0" w:uiPriority="61" w:unhideWhenUsed="0"/>
-    <w:lsdException w:name="Light Grid Accent 5" w:semiHidden="0" w:uiPriority="62" w:unhideWhenUsed="0"/>
-    <w:lsdException w:name="Medium Shading 1 Accent 5" w:semiHidden="0" w:uiPriority="63" w:unhideWhenUsed="0"/>
-    <w:lsdException w:name="Medium Shading 2 Accent 5" w:semiHidden="0" w:uiPriority="64" w:unhideWhenUsed="0"/>
-    <w:lsdException w:name="Medium List 1 Accent 5" w:semiHidden="0" w:uiPriority="65" w:unhideWhenUsed="0"/>
-    <w:lsdException w:name="Medium List 2 Accent 5" w:semiHidden="0" w:uiPriority="66" w:unhideWhenUsed="0"/>
-    <w:lsdException w:name="Medium Grid 1 Accent 5" w:semiHidden="0" w:uiPriority="67" w:unhideWhenUsed="0"/>
-    <w:lsdException w:name="Medium Grid 2 Accent 5" w:semiHidden="0" w:uiPriority="68" w:unhideWhenUsed="0"/>
-    <w:lsdException w:name="Medium Grid 3 Accent 5" w:semiHidden="0" w:uiPriority="69" w:unhideWhenUsed="0"/>
-    <w:lsdException w:name="Dark List Accent 5" w:semiHidden="0" w:uiPriority="70" w:unhideWhenUsed="0"/>
-    <w:lsdException w:name="Colorful Shading Accent 5" w:semiHidden="0" w:uiPriority="71" w:unhideWhenUsed="0"/>
-    <w:lsdException w:name="Colorful List Accent 5" w:semiHidden="0" w:uiPriority="72" w:unhideWhenUsed="0"/>
-    <w:lsdException w:name="Colorful Grid Accent 5" w:semiHidden="0" w:uiPriority="73" w:unhideWhenUsed="0"/>
-    <w:lsdException w:name="Light Shading Accent 6" w:semiHidden="0" w:uiPriority="60" w:unhideWhenUsed="0"/>
-    <w:lsdException w:name="Light List Accent 6" w:semiHidden="0" w:uiPriority="61" w:unhideWhenUsed="0"/>
-    <w:lsdException w:name="Light Grid Accent 6" w:semiHidden="0" w:uiPriority="62" w:unhideWhenUsed="0"/>
-    <w:lsdException w:name="Medium Shading 1 Accent 6" w:semiHidden="0" w:uiPriority="63" w:unhideWhenUsed="0"/>
-    <w:lsdException w:name="Medium Shading 2 Accent 6" w:semiHidden="0" w:uiPriority="64" w:unhideWhenUsed="0"/>
-    <w:lsdException w:name="Medium List 1 Accent 6" w:semiHidden="0" w:uiPriority="65" w:unhideWhenUsed="0"/>
-    <w:lsdException w:name="Medium List 2 Accent 6" w:semiHidden="0" w:uiPriority="66" w:unhideWhenUsed="0"/>
-    <w:lsdException w:name="Medium Grid 1 Accent 6" w:semiHidden="0" w:uiPriority="67" w:unhideWhenUsed="0"/>
-    <w:lsdException w:name="Medium Grid 2 Accent 6" w:semiHidden="0" w:uiPriority="68" w:unhideWhenUsed="0"/>
-    <w:lsdException w:name="Medium Grid 3 Accent 6" w:semiHidden="0" w:uiPriority="69" w:unhideWhenUsed="0"/>
-    <w:lsdException w:name="Dark List Accent 6" w:semiHidden="0" w:uiPriority="70" w:unhideWhenUsed="0"/>
-    <w:lsdException w:name="Colorful Shading Accent 6" w:semiHidden="0" w:uiPriority="71" w:unhideWhenUsed="0"/>
-    <w:lsdException w:name="Colorful List Accent 6" w:semiHidden="0" w:uiPriority="72" w:unhideWhenUsed="0"/>
-    <w:lsdException w:name="Colorful Grid Accent 6" w:semiHidden="0" w:uiPriority="73" w:unhideWhenUsed="0"/>
-    <w:lsdException w:name="Subtle Emphasis" w:semiHidden="0" w:uiPriority="19" w:unhideWhenUsed="0" w:qFormat="1"/>
-    <w:lsdException w:name="Intense Emphasis" w:semiHidden="0" w:uiPriority="21" w:unhideWhenUsed="0" w:qFormat="1"/>
-    <w:lsdException w:name="Subtle Reference" w:semiHidden="0" w:uiPriority="31" w:unhideWhenUsed="0" w:qFormat="1"/>
-    <w:lsdException w:name="Intense Reference" w:semiHidden="0" w:uiPriority="32" w:unhideWhenUsed="0" w:qFormat="1"/>
-    <w:lsdException w:name="Book Title" w:semiHidden="0" w:uiPriority="33" w:unhideWhenUsed="0" w:qFormat="1"/>
-    <w:lsdException w:name="Bibliography" w:uiPriority="37"/>
-    <w:lsdException w:name="TOC Heading" w:uiPriority="39" w:qFormat="1"/>
-  </w:latentStyles>
-  <w:style w:type="paragraph" w:default="1" w:styleId="Normal">
-    <w:name w:val="Normal"/>
-    <w:qFormat/>
-  </w:style>
-  <w:style w:type="paragraph" w:styleId="Ttulo1">
-    <w:name w:val="heading 1"/>
-    <w:basedOn w:val="Normal"/>
-    <w:next w:val="Normal"/>
-    <w:link w:val="Ttulo1Car"/>
-    <w:uiPriority w:val="9"/>
-    <w:qFormat/>
-    <w:rsid w:val="00C934E0"/>
-    <w:pPr>
-      <w:keepNext/>
-      <w:keepLines/>
-      <w:spacing w:before="480" w:after="0"/>
-      <w:outlineLvl w:val="0"/>
-    </w:pPr>
-    <w:rPr>
-      <w:rFonts w:asciiTheme="majorHAnsi" w:eastAsiaTheme="majorEastAsia" w:hAnsiTheme="majorHAnsi" w:cstheme="majorBidi"/>
-      <w:b/>
-      <w:bCs/>
-      <w:color w:val="2E74B5" w:themeColor="accent1" w:themeShade="BF"/>
-      <w:sz w:val="28"/>
-      <w:szCs w:val="28"/>
-    </w:rPr>
-  </w:style>
-  <w:style w:type="paragraph" w:styleId="Ttulo2">
-    <w:name w:val="heading 2"/>
-    <w:basedOn w:val="Normal"/>
-    <w:next w:val="Normal"/>
-    <w:link w:val="Ttulo2Car"/>
-    <w:uiPriority w:val="9"/>
-    <w:unhideWhenUsed/>
-    <w:qFormat/>
-    <w:rsid w:val="00954626"/>
-    <w:pPr>
-      <w:keepNext/>
-      <w:keepLines/>
-      <w:spacing w:before="40" w:after="0"/>
-      <w:outlineLvl w:val="1"/>
-    </w:pPr>
-    <w:rPr>
-      <w:rFonts w:asciiTheme="majorHAnsi" w:eastAsiaTheme="majorEastAsia" w:hAnsiTheme="majorHAnsi" w:cstheme="majorBidi"/>
-      <w:color w:val="2E74B5" w:themeColor="accent1" w:themeShade="BF"/>
-      <w:sz w:val="26"/>
-      <w:szCs w:val="26"/>
-    </w:rPr>
-  </w:style>
-  <w:style w:type="character" w:default="1" w:styleId="Fuentedeprrafopredeter">
-    <w:name w:val="Default Paragraph Font"/>
-    <w:uiPriority w:val="1"/>
-    <w:semiHidden/>
-    <w:unhideWhenUsed/>
-  </w:style>
-  <w:style w:type="table" w:default="1" w:styleId="Tablanormal">
-    <w:name w:val="Normal Table"/>
-    <w:uiPriority w:val="99"/>
-    <w:semiHidden/>
-    <w:unhideWhenUsed/>
-    <w:tblPr>
-      <w:tblInd w:w="0" w:type="dxa"/>
-      <w:tblCellMar>
-        <w:top w:w="0" w:type="dxa"/>
-        <w:left w:w="108" w:type="dxa"/>
-        <w:bottom w:w="0" w:type="dxa"/>
-        <w:right w:w="108" w:type="dxa"/>
-      </w:tblCellMar>
-    </w:tblPr>
-  </w:style>
-  <w:style w:type="numbering" w:default="1" w:styleId="Sinlista">
-    <w:name w:val="No List"/>
-    <w:uiPriority w:val="99"/>
-    <w:semiHidden/>
-    <w:unhideWhenUsed/>
-  </w:style>
-  <w:style w:type="paragraph" w:styleId="Prrafodelista">
-    <w:name w:val="List Paragraph"/>
-    <w:basedOn w:val="Normal"/>
-    <w:uiPriority w:val="34"/>
-    <w:qFormat/>
-    <w:rsid w:val="003C7855"/>
-    <w:pPr>
-      <w:ind w:left="720"/>
-      <w:contextualSpacing/>
-    </w:pPr>
-  </w:style>
-  <w:style w:type="character" w:customStyle="1" w:styleId="Ttulo2Car">
-    <w:name w:val="Título 2 Car"/>
-    <w:basedOn w:val="Fuentedeprrafopredeter"/>
-    <w:link w:val="Ttulo2"/>
-    <w:uiPriority w:val="9"/>
-    <w:rsid w:val="00954626"/>
-    <w:rPr>
-      <w:rFonts w:asciiTheme="majorHAnsi" w:eastAsiaTheme="majorEastAsia" w:hAnsiTheme="majorHAnsi" w:cstheme="majorBidi"/>
-      <w:color w:val="2E74B5" w:themeColor="accent1" w:themeShade="BF"/>
-      <w:sz w:val="26"/>
-      <w:szCs w:val="26"/>
-    </w:rPr>
-  </w:style>
-  <w:style w:type="character" w:styleId="Hipervnculo">
-    <w:name w:val="Hyperlink"/>
-    <w:basedOn w:val="Fuentedeprrafopredeter"/>
-    <w:uiPriority w:val="99"/>
-    <w:unhideWhenUsed/>
-    <w:rsid w:val="002D4D8B"/>
-    <w:rPr>
-      <w:color w:val="0563C1" w:themeColor="hyperlink"/>
-      <w:u w:val="single"/>
-    </w:rPr>
-  </w:style>
-  <w:style w:type="character" w:styleId="Refdecomentario">
-    <w:name w:val="annotation reference"/>
-    <w:basedOn w:val="Fuentedeprrafopredeter"/>
-    <w:uiPriority w:val="99"/>
-    <w:semiHidden/>
-    <w:unhideWhenUsed/>
-    <w:rsid w:val="00DC2C64"/>
-    <w:rPr>
-      <w:sz w:val="16"/>
-      <w:szCs w:val="16"/>
-    </w:rPr>
-  </w:style>
-  <w:style w:type="paragraph" w:styleId="Textocomentario">
-    <w:name w:val="annotation text"/>
-    <w:basedOn w:val="Normal"/>
-    <w:link w:val="TextocomentarioCar"/>
-    <w:uiPriority w:val="99"/>
-    <w:semiHidden/>
-    <w:unhideWhenUsed/>
-    <w:rsid w:val="00DC2C64"/>
-    <w:pPr>
-      <w:spacing w:line="240" w:lineRule="auto"/>
-    </w:pPr>
-    <w:rPr>
-      <w:sz w:val="20"/>
-      <w:szCs w:val="20"/>
-    </w:rPr>
-  </w:style>
-  <w:style w:type="character" w:customStyle="1" w:styleId="TextocomentarioCar">
-    <w:name w:val="Texto comentario Car"/>
-    <w:basedOn w:val="Fuentedeprrafopredeter"/>
-    <w:link w:val="Textocomentario"/>
-    <w:uiPriority w:val="99"/>
-    <w:semiHidden/>
-    <w:rsid w:val="00DC2C64"/>
-    <w:rPr>
-      <w:sz w:val="20"/>
-      <w:szCs w:val="20"/>
-    </w:rPr>
-  </w:style>
-  <w:style w:type="paragraph" w:styleId="Asuntodelcomentario">
-    <w:name w:val="annotation subject"/>
-    <w:basedOn w:val="Textocomentario"/>
-    <w:next w:val="Textocomentario"/>
-    <w:link w:val="AsuntodelcomentarioCar"/>
-    <w:uiPriority w:val="99"/>
-    <w:semiHidden/>
-    <w:unhideWhenUsed/>
-    <w:rsid w:val="00DC2C64"/>
-    <w:rPr>
-      <w:b/>
-      <w:bCs/>
-    </w:rPr>
-  </w:style>
-  <w:style w:type="character" w:customStyle="1" w:styleId="AsuntodelcomentarioCar">
-    <w:name w:val="Asunto del comentario Car"/>
-    <w:basedOn w:val="TextocomentarioCar"/>
-    <w:link w:val="Asuntodelcomentario"/>
-    <w:uiPriority w:val="99"/>
-    <w:semiHidden/>
-    <w:rsid w:val="00DC2C64"/>
-    <w:rPr>
-      <w:b/>
-      <w:bCs/>
-      <w:sz w:val="20"/>
-      <w:szCs w:val="20"/>
-    </w:rPr>
-  </w:style>
-  <w:style w:type="paragraph" w:styleId="Textodeglobo">
-    <w:name w:val="Balloon Text"/>
-    <w:basedOn w:val="Normal"/>
-    <w:link w:val="TextodegloboCar"/>
-    <w:uiPriority w:val="99"/>
-    <w:semiHidden/>
-    <w:unhideWhenUsed/>
-    <w:rsid w:val="00DC2C64"/>
-    <w:pPr>
-      <w:spacing w:after="0" w:line="240" w:lineRule="auto"/>
-    </w:pPr>
-    <w:rPr>
-      <w:rFonts w:ascii="Segoe UI" w:hAnsi="Segoe UI" w:cs="Segoe UI"/>
-      <w:sz w:val="18"/>
-      <w:szCs w:val="18"/>
-    </w:rPr>
-  </w:style>
-  <w:style w:type="character" w:customStyle="1" w:styleId="TextodegloboCar">
-    <w:name w:val="Texto de globo Car"/>
-    <w:basedOn w:val="Fuentedeprrafopredeter"/>
-    <w:link w:val="Textodeglobo"/>
-    <w:uiPriority w:val="99"/>
-    <w:semiHidden/>
-    <w:rsid w:val="00DC2C64"/>
-    <w:rPr>
-      <w:rFonts w:ascii="Segoe UI" w:hAnsi="Segoe UI" w:cs="Segoe UI"/>
-      <w:sz w:val="18"/>
-      <w:szCs w:val="18"/>
-    </w:rPr>
-  </w:style>
-  <w:style w:type="paragraph" w:styleId="Encabezado">
-    <w:name w:val="header"/>
-    <w:basedOn w:val="Normal"/>
-    <w:link w:val="EncabezadoCar"/>
-    <w:uiPriority w:val="99"/>
-    <w:unhideWhenUsed/>
-    <w:rsid w:val="001C2671"/>
-    <w:pPr>
-      <w:tabs>
-        <w:tab w:val="center" w:pos="4252"/>
-        <w:tab w:val="right" w:pos="8504"/>
-      </w:tabs>
-      <w:spacing w:after="0" w:line="240" w:lineRule="auto"/>
-    </w:pPr>
-  </w:style>
-  <w:style w:type="character" w:customStyle="1" w:styleId="EncabezadoCar">
-    <w:name w:val="Encabezado Car"/>
-    <w:basedOn w:val="Fuentedeprrafopredeter"/>
-    <w:link w:val="Encabezado"/>
-    <w:uiPriority w:val="99"/>
-    <w:rsid w:val="001C2671"/>
-  </w:style>
-  <w:style w:type="paragraph" w:styleId="Piedepgina">
-    <w:name w:val="footer"/>
-    <w:basedOn w:val="Normal"/>
-    <w:link w:val="PiedepginaCar"/>
-    <w:uiPriority w:val="99"/>
-    <w:unhideWhenUsed/>
-    <w:rsid w:val="001C2671"/>
-    <w:pPr>
-      <w:tabs>
-        <w:tab w:val="center" w:pos="4252"/>
-        <w:tab w:val="right" w:pos="8504"/>
-      </w:tabs>
-      <w:spacing w:after="0" w:line="240" w:lineRule="auto"/>
-    </w:pPr>
-  </w:style>
-  <w:style w:type="character" w:customStyle="1" w:styleId="PiedepginaCar">
-    <w:name w:val="Pie de página Car"/>
-    <w:basedOn w:val="Fuentedeprrafopredeter"/>
-    <w:link w:val="Piedepgina"/>
-    <w:uiPriority w:val="99"/>
-    <w:rsid w:val="001C2671"/>
-  </w:style>
-  <w:style w:type="paragraph" w:styleId="ndice1">
-    <w:name w:val="index 1"/>
-    <w:basedOn w:val="Normal"/>
-    <w:next w:val="Normal"/>
-    <w:autoRedefine/>
-    <w:uiPriority w:val="99"/>
-    <w:unhideWhenUsed/>
-    <w:rsid w:val="00654191"/>
-    <w:pPr>
-      <w:spacing w:after="0" w:line="240" w:lineRule="auto"/>
-      <w:ind w:left="220" w:hanging="220"/>
-    </w:pPr>
-  </w:style>
-  <w:style w:type="character" w:customStyle="1" w:styleId="Ttulo1Car">
-    <w:name w:val="Título 1 Car"/>
-    <w:basedOn w:val="Fuentedeprrafopredeter"/>
-    <w:link w:val="Ttulo1"/>
-    <w:uiPriority w:val="9"/>
-    <w:rsid w:val="00C934E0"/>
-    <w:rPr>
-      <w:rFonts w:asciiTheme="majorHAnsi" w:eastAsiaTheme="majorEastAsia" w:hAnsiTheme="majorHAnsi" w:cstheme="majorBidi"/>
-      <w:b/>
-      <w:bCs/>
-      <w:color w:val="2E74B5" w:themeColor="accent1" w:themeShade="BF"/>
-      <w:sz w:val="28"/>
-      <w:szCs w:val="28"/>
-    </w:rPr>
-  </w:style>
-</w:styles>
-</file>
-
-<file path=word/stylesWithEffects.xml><?xml version="1.0" encoding="utf-8"?>
-<w:styles xmlns:wpc="http://schemas.microsoft.com/office/word/2010/wordprocessingCanvas" xmlns:mc="http://schemas.openxmlformats.org/markup-compatibility/2006" xmlns:o="urn:schemas-microsoft-com:office:office" xmlns:r="http://schemas.openxmlformats.org/officeDocument/2006/relationships" xmlns:m="http://schemas.openxmlformats.org/officeDocument/2006/math" xmlns:v="urn:schemas-microsoft-com:vml" xmlns:wp14="http://schemas.microsoft.com/office/word/2010/wordprocessingDrawing" xmlns:wp="http://schemas.openxmlformats.org/drawingml/2006/wordprocessingDrawing" xmlns:w10="urn:schemas-microsoft-com:office:word" xmlns:w="http://schemas.openxmlformats.org/wordprocessingml/2006/main" xmlns:w14="http://schemas.microsoft.com/office/word/2010/wordml" xmlns:wpg="http://schemas.microsoft.com/office/word/2010/wordprocessingGroup" xmlns:wpi="http://schemas.microsoft.com/office/word/2010/wordprocessingInk" xmlns:wne="http://schemas.microsoft.com/office/word/2006/wordml" xmlns:wps="http://schemas.microsoft.com/office/word/2010/wordprocessingShape" mc:Ignorable="w14 wp14">
-  <w:docDefaults>
-    <w:rPrDefault>
-      <w:rPr>
-        <w:rFonts w:asciiTheme="minorHAnsi" w:eastAsiaTheme="minorHAnsi" w:hAnsiTheme="minorHAnsi" w:cstheme="minorBidi"/>
-        <w:sz w:val="22"/>
-        <w:szCs w:val="22"/>
-        <w:lang w:val="es-ES" w:eastAsia="en-US" w:bidi="ar-SA"/>
-      </w:rPr>
-    </w:rPrDefault>
-    <w:pPrDefault>
-      <w:pPr>
-        <w:spacing w:after="160" w:line="259" w:lineRule="auto"/>
-      </w:pPr>
-    </w:pPrDefault>
-  </w:docDefaults>
-  <w:latentStyles w:defLockedState="0" w:defUIPriority="99" w:defSemiHidden="1" w:defUnhideWhenUsed="1" w:defQFormat="0" w:count="267">
-    <w:lsdException w:name="Normal" w:semiHidden="0" w:uiPriority="0" w:unhideWhenUsed="0" w:qFormat="1"/>
-    <w:lsdException w:name="heading 1" w:semiHidden="0" w:uiPriority="9" w:unhideWhenUsed="0" w:qFormat="1"/>
-    <w:lsdException w:name="heading 2" w:uiPriority="9" w:qFormat="1"/>
-    <w:lsdException w:name="heading 3" w:uiPriority="9" w:qFormat="1"/>
-    <w:lsdException w:name="heading 4" w:uiPriority="9" w:qFormat="1"/>
-    <w:lsdException w:name="heading 5" w:uiPriority="9" w:qFormat="1"/>
-    <w:lsdException w:name="heading 6" w:uiPriority="9" w:qFormat="1"/>
-    <w:lsdException w:name="heading 7" w:uiPriority="9" w:qFormat="1"/>
-    <w:lsdException w:name="heading 8" w:uiPriority="9" w:qFormat="1"/>
-    <w:lsdException w:name="heading 9" w:uiPriority="9" w:qFormat="1"/>
-    <w:lsdException w:name="toc 1" w:uiPriority="39"/>
-    <w:lsdException w:name="toc 2" w:uiPriority="39"/>
-    <w:lsdException w:name="toc 3" w:uiPriority="39"/>
-    <w:lsdException w:name="toc 4" w:uiPriority="39"/>
-    <w:lsdException w:name="toc 5" w:uiPriority="39"/>
-    <w:lsdException w:name="toc 6" w:uiPriority="39"/>
-    <w:lsdException w:name="toc 7" w:uiPriority="39"/>
-    <w:lsdException w:name="toc 8" w:uiPriority="39"/>
-    <w:lsdException w:name="toc 9" w:uiPriority="39"/>
-    <w:lsdException w:name="caption" w:uiPriority="35" w:qFormat="1"/>
-    <w:lsdException w:name="Title" w:semiHidden="0" w:uiPriority="10" w:unhideWhenUsed="0" w:qFormat="1"/>
-    <w:lsdException w:name="Default Paragraph Font" w:uiPriority="1"/>
-    <w:lsdException w:name="Subtitle" w:semiHidden="0" w:uiPriority="11" w:unhideWhenUsed="0" w:qFormat="1"/>
-    <w:lsdException w:name="Strong" w:semiHidden="0" w:uiPriority="22" w:unhideWhenUsed="0" w:qFormat="1"/>
-    <w:lsdException w:name="Emphasis" w:semiHidden="0" w:uiPriority="20" w:unhideWhenUsed="0" w:qFormat="1"/>
-    <w:lsdException w:name="Table Grid" w:semiHidden="0" w:uiPriority="39" w:unhideWhenUsed="0"/>
-    <w:lsdException w:name="Placeholder Text" w:unhideWhenUsed="0"/>
-    <w:lsdException w:name="No Spacing" w:semiHidden="0" w:uiPriority="1" w:unhideWhenUsed="0" w:qFormat="1"/>
-    <w:lsdException w:name="Light Shading" w:semiHidden="0" w:uiPriority="60" w:unhideWhenUsed="0"/>
-    <w:lsdException w:name="Light List" w:semiHidden="0" w:uiPriority="61" w:unhideWhenUsed="0"/>
-    <w:lsdException w:name="Light Grid" w:semiHidden="0" w:uiPriority="62" w:unhideWhenUsed="0"/>
-    <w:lsdException w:name="Medium Shading 1" w:semiHidden="0" w:uiPriority="63" w:unhideWhenUsed="0"/>
-    <w:lsdException w:name="Medium Shading 2" w:semiHidden="0" w:uiPriority="64" w:unhideWhenUsed="0"/>
-    <w:lsdException w:name="Medium List 1" w:semiHidden="0" w:uiPriority="65" w:unhideWhenUsed="0"/>
-    <w:lsdException w:name="Medium List 2" w:semiHidden="0" w:uiPriority="66" w:unhideWhenUsed="0"/>
-    <w:lsdException w:name="Medium Grid 1" w:semiHidden="0" w:uiPriority="67" w:unhideWhenUsed="0"/>
-    <w:lsdException w:name="Medium Grid 2" w:semiHidden="0" w:uiPriority="68" w:unhideWhenUsed="0"/>
-    <w:lsdException w:name="Medium Grid 3" w:semiHidden="0" w:uiPriority="69" w:unhideWhenUsed="0"/>
-    <w:lsdException w:name="Dark List" w:semiHidden="0" w:uiPriority="70" w:unhideWhenUsed="0"/>
-    <w:lsdException w:name="Colorful Shading" w:semiHidden="0" w:uiPriority="71" w:unhideWhenUsed="0"/>
-    <w:lsdException w:name="Colorful List" w:semiHidden="0" w:uiPriority="72" w:unhideWhenUsed="0"/>
-    <w:lsdException w:name="Colorful Grid" w:semiHidden="0" w:uiPriority="73" w:unhideWhenUsed="0"/>
-    <w:lsdException w:name="Light Shading Accent 1" w:semiHidden="0" w:uiPriority="60" w:unhideWhenUsed="0"/>
-    <w:lsdException w:name="Light List Accent 1" w:semiHidden="0" w:uiPriority="61" w:unhideWhenUsed="0"/>
-    <w:lsdException w:name="Light Grid Accent 1" w:semiHidden="0" w:uiPriority="62" w:unhideWhenUsed="0"/>
-    <w:lsdException w:name="Medium Shading 1 Accent 1" w:semiHidden="0" w:uiPriority="63" w:unhideWhenUsed="0"/>
-    <w:lsdException w:name="Medium Shading 2 Accent 1" w:semiHidden="0" w:uiPriority="64" w:unhideWhenUsed="0"/>
-    <w:lsdException w:name="Medium List 1 Accent 1" w:semiHidden="0" w:uiPriority="65" w:unhideWhenUsed="0"/>
-    <w:lsdException w:name="Revision" w:unhideWhenUsed="0"/>
-    <w:lsdException w:name="List Paragraph" w:semiHidden="0" w:uiPriority="34" w:unhideWhenUsed="0" w:qFormat="1"/>
-    <w:lsdException w:name="Quote" w:semiHidden="0" w:uiPriority="29" w:unhideWhenUsed="0" w:qFormat="1"/>
-    <w:lsdException w:name="Intense Quote" w:semiHidden="0" w:uiPriority="30" w:unhideWhenUsed="0" w:qFormat="1"/>
-    <w:lsdException w:name="Medium List 2 Accent 1" w:semiHidden="0" w:uiPriority="66" w:unhideWhenUsed="0"/>
-    <w:lsdException w:name="Medium Grid 1 Accent 1" w:semiHidden="0" w:uiPriority="67" w:unhideWhenUsed="0"/>
-    <w:lsdException w:name="Medium Grid 2 Accent 1" w:semiHidden="0" w:uiPriority="68" w:unhideWhenUsed="0"/>
-    <w:lsdException w:name="Medium Grid 3 Accent 1" w:semiHidden="0" w:uiPriority="69" w:unhideWhenUsed="0"/>
-    <w:lsdException w:name="Dark List Accent 1" w:semiHidden="0" w:uiPriority="70" w:unhideWhenUsed="0"/>
-    <w:lsdException w:name="Colorful Shading Accent 1" w:semiHidden="0" w:uiPriority="71" w:unhideWhenUsed="0"/>
-    <w:lsdException w:name="Colorful List Accent 1" w:semiHidden="0" w:uiPriority="72" w:unhideWhenUsed="0"/>
-    <w:lsdException w:name="Colorful Grid Accent 1" w:semiHidden="0" w:uiPriority="73" w:unhideWhenUsed="0"/>
-    <w:lsdException w:name="Light Shading Accent 2" w:semiHidden="0" w:uiPriority="60" w:unhideWhenUsed="0"/>
-    <w:lsdException w:name="Light List Accent 2" w:semiHidden="0" w:uiPriority="61" w:unhideWhenUsed="0"/>
-    <w:lsdException w:name="Light Grid Accent 2" w:semiHidden="0" w:uiPriority="62" w:unhideWhenUsed="0"/>
-    <w:lsdException w:name="Medium Shading 1 Accent 2" w:semiHidden="0" w:uiPriority="63" w:unhideWhenUsed="0"/>
-    <w:lsdException w:name="Medium Shading 2 Accent 2" w:semiHidden="0" w:uiPriority="64" w:unhideWhenUsed="0"/>
-    <w:lsdException w:name="Medium List 1 Accent 2" w:semiHidden="0" w:uiPriority="65" w:unhideWhenUsed="0"/>
-    <w:lsdException w:name="Medium List 2 Accent 2" w:semiHidden="0" w:uiPriority="66" w:unhideWhenUsed="0"/>
-    <w:lsdException w:name="Medium Grid 1 Accent 2" w:semiHidden="0" w:uiPriority="67" w:unhideWhenUsed="0"/>
-    <w:lsdException w:name="Medium Grid 2 Accent 2" w:semiHidden="0" w:uiPriority="68" w:unhideWhenUsed="0"/>
-    <w:lsdException w:name="Medium Grid 3 Accent 2" w:semiHidden="0" w:uiPriority="69" w:unhideWhenUsed="0"/>
-    <w:lsdException w:name="Dark List Accent 2" w:semiHidden="0" w:uiPriority="70" w:unhideWhenUsed="0"/>
-    <w:lsdException w:name="Colorful Shading Accent 2" w:semiHidden="0" w:uiPriority="71" w:unhideWhenUsed="0"/>
-    <w:lsdException w:name="Colorful List Accent 2" w:semiHidden="0" w:uiPriority="72" w:unhideWhenUsed="0"/>
-    <w:lsdException w:name="Colorful Grid Accent 2" w:semiHidden="0" w:uiPriority="73" w:unhideWhenUsed="0"/>
-    <w:lsdException w:name="Light Shading Accent 3" w:semiHidden="0" w:uiPriority="60" w:unhideWhenUsed="0"/>
-    <w:lsdException w:name="Light List Accent 3" w:semiHidden="0" w:uiPriority="61" w:unhideWhenUsed="0"/>
-    <w:lsdException w:name="Light Grid Accent 3" w:semiHidden="0" w:uiPriority="62" w:unhideWhenUsed="0"/>
-    <w:lsdException w:name="Medium Shading 1 Accent 3" w:semiHidden="0" w:uiPriority="63" w:unhideWhenUsed="0"/>
-    <w:lsdException w:name="Medium Shading 2 Accent 3" w:semiHidden="0" w:uiPriority="64" w:unhideWhenUsed="0"/>
-    <w:lsdException w:name="Medium List 1 Accent 3" w:semiHidden="0" w:uiPriority="65" w:unhideWhenUsed="0"/>
-    <w:lsdException w:name="Medium List 2 Accent 3" w:semiHidden="0" w:uiPriority="66" w:unhideWhenUsed="0"/>
-    <w:lsdException w:name="Medium Grid 1 Accent 3" w:semiHidden="0" w:uiPriority="67" w:unhideWhenUsed="0"/>
-    <w:lsdException w:name="Medium Grid 2 Accent 3" w:semiHidden="0" w:uiPriority="68" w:unhideWhenUsed="0"/>
-    <w:lsdException w:name="Medium Grid 3 Accent 3" w:semiHidden="0" w:uiPriority="69" w:unhideWhenUsed="0"/>
-    <w:lsdException w:name="Dark List Accent 3" w:semiHidden="0" w:uiPriority="70" w:unhideWhenUsed="0"/>
-    <w:lsdException w:name="Colorful Shading Accent 3" w:semiHidden="0" w:uiPriority="71" w:unhideWhenUsed="0"/>
-    <w:lsdException w:name="Colorful List Accent 3" w:semiHidden="0" w:uiPriority="72" w:unhideWhenUsed="0"/>
-    <w:lsdException w:name="Colorful Grid Accent 3" w:semiHidden="0" w:uiPriority="73" w:unhideWhenUsed="0"/>
-    <w:lsdException w:name="Light Shading Accent 4" w:semiHidden="0" w:uiPriority="60" w:unhideWhenUsed="0"/>
-    <w:lsdException w:name="Light List Accent 4" w:semiHidden="0" w:uiPriority="61" w:unhideWhenUsed="0"/>
-    <w:lsdException w:name="Light Grid Accent 4" w:semiHidden="0" w:uiPriority="62" w:unhideWhenUsed="0"/>
-    <w:lsdException w:name="Medium Shading 1 Accent 4" w:semiHidden="0" w:uiPriority="63" w:unhideWhenUsed="0"/>
-    <w:lsdException w:name="Medium Shading 2 Accent 4" w:semiHidden="0" w:uiPriority="64" w:unhideWhenUsed="0"/>
-    <w:lsdException w:name="Medium List 1 Accent 4" w:semiHidden="0" w:uiPriority="65" w:unhideWhenUsed="0"/>
-    <w:lsdException w:name="Medium List 2 Accent 4" w:semiHidden="0" w:uiPriority="66" w:unhideWhenUsed="0"/>
-    <w:lsdException w:name="Medium Grid 1 Accent 4" w:semiHidden="0" w:uiPriority="67" w:unhideWhenUsed="0"/>
-    <w:lsdException w:name="Medium Grid 2 Accent 4" w:semiHidden="0" w:uiPriority="68" w:unhideWhenUsed="0"/>
-    <w:lsdException w:name="Medium Grid 3 Accent 4" w:semiHidden="0" w:uiPriority="69" w:unhideWhenUsed="0"/>
-    <w:lsdException w:name="Dark List Accent 4" w:semiHidden="0" w:uiPriority="70" w:unhideWhenUsed="0"/>
-    <w:lsdException w:name="Colorful Shading Accent 4" w:semiHidden="0" w:uiPriority="71" w:unhideWhenUsed="0"/>
-    <w:lsdException w:name="Colorful List Accent 4" w:semiHidden="0" w:uiPriority="72" w:unhideWhenUsed="0"/>
-    <w:lsdException w:name="Colorful Grid Accent 4" w:semiHidden="0" w:uiPriority="73" w:unhideWhenUsed="0"/>
-    <w:lsdException w:name="Light Shading Accent 5" w:semiHidden="0" w:uiPriority="60" w:unhideWhenUsed="0"/>
-    <w:lsdException w:name="Light List Accent 5" w:semiHidden="0" w:uiPriority="61" w:unhideWhenUsed="0"/>
-    <w:lsdException w:name="Light Grid Accent 5" w:semiHidden="0" w:uiPriority="62" w:unhideWhenUsed="0"/>
-    <w:lsdException w:name="Medium Shading 1 Accent 5" w:semiHidden="0" w:uiPriority="63" w:unhideWhenUsed="0"/>
-    <w:lsdException w:name="Medium Shading 2 Accent 5" w:semiHidden="0" w:uiPriority="64" w:unhideWhenUsed="0"/>
-    <w:lsdException w:name="Medium List 1 Accent 5" w:semiHidden="0" w:uiPriority="65" w:unhideWhenUsed="0"/>
-    <w:lsdException w:name="Medium List 2 Accent 5" w:semiHidden="0" w:uiPriority="66" w:unhideWhenUsed="0"/>
-    <w:lsdException w:name="Medium Grid 1 Accent 5" w:semiHidden="0" w:uiPriority="67" w:unhideWhenUsed="0"/>
-    <w:lsdException w:name="Medium Grid 2 Accent 5" w:semiHidden="0" w:uiPriority="68" w:unhideWhenUsed="0"/>
-    <w:lsdException w:name="Medium Grid 3 Accent 5" w:semiHidden="0" w:uiPriority="69" w:unhideWhenUsed="0"/>
-    <w:lsdException w:name="Dark List Accent 5" w:semiHidden="0" w:uiPriority="70" w:unhideWhenUsed="0"/>
-    <w:lsdException w:name="Colorful Shading Accent 5" w:semiHidden="0" w:uiPriority="71" w:unhideWhenUsed="0"/>
-    <w:lsdException w:name="Colorful List Accent 5" w:semiHidden="0" w:uiPriority="72" w:unhideWhenUsed="0"/>
-    <w:lsdException w:name="Colorful Grid Accent 5" w:semiHidden="0" w:uiPriority="73" w:unhideWhenUsed="0"/>
-    <w:lsdException w:name="Light Shading Accent 6" w:semiHidden="0" w:uiPriority="60" w:unhideWhenUsed="0"/>
-    <w:lsdException w:name="Light List Accent 6" w:semiHidden="0" w:uiPriority="61" w:unhideWhenUsed="0"/>
-    <w:lsdException w:name="Light Grid Accent 6" w:semiHidden="0" w:uiPriority="62" w:unhideWhenUsed="0"/>
-    <w:lsdException w:name="Medium Shading 1 Accent 6" w:semiHidden="0" w:uiPriority="63" w:unhideWhenUsed="0"/>
-    <w:lsdException w:name="Medium Shading 2 Accent 6" w:semiHidden="0" w:uiPriority="64" w:unhideWhenUsed="0"/>
-    <w:lsdException w:name="Medium List 1 Accent 6" w:semiHidden="0" w:uiPriority="65" w:unhideWhenUsed="0"/>
-    <w:lsdException w:name="Medium List 2 Accent 6" w:semiHidden="0" w:uiPriority="66" w:unhideWhenUsed="0"/>
-    <w:lsdException w:name="Medium Grid 1 Accent 6" w:semiHidden="0" w:uiPriority="67" w:unhideWhenUsed="0"/>
-    <w:lsdException w:name="Medium Grid 2 Accent 6" w:semiHidden="0" w:uiPriority="68" w:unhideWhenUsed="0"/>
-    <w:lsdException w:name="Medium Grid 3 Accent 6" w:semiHidden="0" w:uiPriority="69" w:unhideWhenUsed="0"/>
-    <w:lsdException w:name="Dark List Accent 6" w:semiHidden="0" w:uiPriority="70" w:unhideWhenUsed="0"/>
-    <w:lsdException w:name="Colorful Shading Accent 6" w:semiHidden="0" w:uiPriority="71" w:unhideWhenUsed="0"/>
-    <w:lsdException w:name="Colorful List Accent 6" w:semiHidden="0" w:uiPriority="72" w:unhideWhenUsed="0"/>
-    <w:lsdException w:name="Colorful Grid Accent 6" w:semiHidden="0" w:uiPriority="73" w:unhideWhenUsed="0"/>
-    <w:lsdException w:name="Subtle Emphasis" w:semiHidden="0" w:uiPriority="19" w:unhideWhenUsed="0" w:qFormat="1"/>
-    <w:lsdException w:name="Intense Emphasis" w:semiHidden="0" w:uiPriority="21" w:unhideWhenUsed="0" w:qFormat="1"/>
-    <w:lsdException w:name="Subtle Reference" w:semiHidden="0" w:uiPriority="31" w:unhideWhenUsed="0" w:qFormat="1"/>
-    <w:lsdException w:name="Intense Reference" w:semiHidden="0" w:uiPriority="32" w:unhideWhenUsed="0" w:qFormat="1"/>
-    <w:lsdException w:name="Book Title" w:semiHidden="0" w:uiPriority="33" w:unhideWhenUsed="0" w:qFormat="1"/>
-    <w:lsdException w:name="Bibliography" w:uiPriority="37"/>
-    <w:lsdException w:name="TOC Heading" w:uiPriority="39" w:qFormat="1"/>
+  <w:latentStyles w:defLockedState="0" w:defUIPriority="99" w:defSemiHidden="0" w:defUnhideWhenUsed="0" w:defQFormat="0" w:count="371">
+    <w:lsdException w:name="Normal" w:uiPriority="0" w:qFormat="1"/>
+    <w:lsdException w:name="heading 1" w:uiPriority="9" w:qFormat="1"/>
+    <w:lsdException w:name="heading 2" w:semiHidden="1" w:uiPriority="9" w:unhideWhenUsed="1" w:qFormat="1"/>
+    <w:lsdException w:name="heading 3" w:semiHidden="1" w:uiPriority="9" w:unhideWhenUsed="1" w:qFormat="1"/>
+    <w:lsdException w:name="heading 4" w:semiHidden="1" w:uiPriority="9" w:unhideWhenUsed="1" w:qFormat="1"/>
+    <w:lsdException w:name="heading 5" w:semiHidden="1" w:uiPriority="9" w:unhideWhenUsed="1" w:qFormat="1"/>
+    <w:lsdException w:name="heading 6" w:semiHidden="1" w:uiPriority="9" w:unhideWhenUsed="1" w:qFormat="1"/>
+    <w:lsdException w:name="heading 7" w:semiHidden="1" w:uiPriority="9" w:unhideWhenUsed="1" w:qFormat="1"/>
+    <w:lsdException w:name="heading 8" w:semiHidden="1" w:uiPriority="9" w:unhideWhenUsed="1" w:qFormat="1"/>
+    <w:lsdException w:name="heading 9" w:semiHidden="1" w:uiPriority="9" w:unhideWhenUsed="1" w:qFormat="1"/>
+    <w:lsdException w:name="index 1" w:semiHidden="1" w:unhideWhenUsed="1"/>
+    <w:lsdException w:name="index 2" w:semiHidden="1" w:unhideWhenUsed="1"/>
+    <w:lsdException w:name="index 3" w:semiHidden="1" w:unhideWhenUsed="1"/>
+    <w:lsdException w:name="index 4" w:semiHidden="1" w:unhideWhenUsed="1"/>
+    <w:lsdException w:name="index 5" w:semiHidden="1" w:unhideWhenUsed="1"/>
+    <w:lsdException w:name="index 6" w:semiHidden="1" w:unhideWhenUsed="1"/>
+    <w:lsdException w:name="index 7" w:semiHidden="1" w:unhideWhenUsed="1"/>
+    <w:lsdException w:name="index 8" w:semiHidden="1" w:unhideWhenUsed="1"/>
+    <w:lsdException w:name="index 9" w:semiHidden="1" w:unhideWhenUsed="1"/>
+    <w:lsdException w:name="toc 1" w:semiHidden="1" w:uiPriority="39" w:unhideWhenUsed="1"/>
+    <w:lsdException w:name="toc 2" w:semiHidden="1" w:uiPriority="39" w:unhideWhenUsed="1"/>
+    <w:lsdException w:name="toc 3" w:semiHidden="1" w:uiPriority="39" w:unhideWhenUsed="1"/>
+    <w:lsdException w:name="toc 4" w:semiHidden="1" w:uiPriority="39" w:unhideWhenUsed="1"/>
+    <w:lsdException w:name="toc 5" w:semiHidden="1" w:uiPriority="39" w:unhideWhenUsed="1"/>
+    <w:lsdException w:name="toc 6" w:semiHidden="1" w:uiPriority="39" w:unhideWhenUsed="1"/>
+    <w:lsdException w:name="toc 7" w:semiHidden="1" w:uiPriority="39" w:unhideWhenUsed="1"/>
+    <w:lsdException w:name="toc 8" w:semiHidden="1" w:uiPriority="39" w:unhideWhenUsed="1"/>
+    <w:lsdException w:name="toc 9" w:semiHidden="1" w:uiPriority="39" w:unhideWhenUsed="1"/>
+    <w:lsdException w:name="Normal Indent" w:semiHidden="1" w:unhideWhenUsed="1"/>
+    <w:lsdException w:name="footnote text" w:semiHidden="1" w:unhideWhenUsed="1"/>
+    <w:lsdException w:name="annotation text" w:semiHidden="1" w:unhideWhenUsed="1"/>
+    <w:lsdException w:name="header" w:semiHidden="1" w:unhideWhenUsed="1"/>
+    <w:lsdException w:name="footer" w:semiHidden="1" w:unhideWhenUsed="1"/>
+    <w:lsdException w:name="index heading" w:semiHidden="1" w:unhideWhenUsed="1"/>
+    <w:lsdException w:name="caption" w:semiHidden="1" w:uiPriority="35" w:unhideWhenUsed="1" w:qFormat="1"/>
+    <w:lsdException w:name="table of figures" w:semiHidden="1" w:unhideWhenUsed="1"/>
+    <w:lsdException w:name="envelope address" w:semiHidden="1" w:unhideWhenUsed="1"/>
+    <w:lsdException w:name="envelope return" w:semiHidden="1" w:unhideWhenUsed="1"/>
+    <w:lsdException w:name="footnote reference" w:semiHidden="1" w:unhideWhenUsed="1"/>
+    <w:lsdException w:name="annotation reference" w:semiHidden="1" w:unhideWhenUsed="1"/>
+    <w:lsdException w:name="line number" w:semiHidden="1" w:unhideWhenUsed="1"/>
+    <w:lsdException w:name="page number" w:semiHidden="1" w:unhideWhenUsed="1"/>
+    <w:lsdException w:name="endnote reference" w:semiHidden="1" w:unhideWhenUsed="1"/>
+    <w:lsdException w:name="endnote text" w:semiHidden="1" w:unhideWhenUsed="1"/>
+    <w:lsdException w:name="table of authorities" w:semiHidden="1" w:unhideWhenUsed="1"/>
+    <w:lsdException w:name="macro" w:semiHidden="1" w:unhideWhenUsed="1"/>
+    <w:lsdException w:name="toa heading" w:semiHidden="1" w:unhideWhenUsed="1"/>
+    <w:lsdException w:name="List" w:semiHidden="1" w:unhideWhenUsed="1"/>
+    <w:lsdException w:name="List Bullet" w:semiHidden="1" w:unhideWhenUsed="1"/>
+    <w:lsdException w:name="List Number" w:semiHidden="1" w:unhideWhenUsed="1"/>
+    <w:lsdException w:name="List 2" w:semiHidden="1" w:unhideWhenUsed="1"/>
+    <w:lsdException w:name="List 3" w:semiHidden="1" w:unhideWhenUsed="1"/>
+    <w:lsdException w:name="List 4" w:semiHidden="1" w:unhideWhenUsed="1"/>
+    <w:lsdException w:name="List 5" w:semiHidden="1" w:unhideWhenUsed="1"/>
+    <w:lsdException w:name="List Bullet 2" w:semiHidden="1" w:unhideWhenUsed="1"/>
+    <w:lsdException w:name="List Bullet 3" w:semiHidden="1" w:unhideWhenUsed="1"/>
+    <w:lsdException w:name="List Bullet 4" w:semiHidden="1" w:unhideWhenUsed="1"/>
+    <w:lsdException w:name="List Bullet 5" w:semiHidden="1" w:unhideWhenUsed="1"/>
+    <w:lsdException w:name="List Number 2" w:semiHidden="1" w:unhideWhenUsed="1"/>
+    <w:lsdException w:name="List Number 3" w:semiHidden="1" w:unhideWhenUsed="1"/>
+    <w:lsdException w:name="List Number 4" w:semiHidden="1" w:unhideWhenUsed="1"/>
+    <w:lsdException w:name="List Number 5" w:semiHidden="1" w:unhideWhenUsed="1"/>
+    <w:lsdException w:name="Title" w:uiPriority="10" w:qFormat="1"/>
+    <w:lsdException w:name="Closing" w:semiHidden="1" w:unhideWhenUsed="1"/>
+    <w:lsdException w:name="Signature" w:semiHidden="1" w:unhideWhenUsed="1"/>
+    <w:lsdException w:name="Default Paragraph Font" w:semiHidden="1" w:uiPriority="1" w:unhideWhenUsed="1"/>
+    <w:lsdException w:name="Body Text" w:semiHidden="1" w:unhideWhenUsed="1"/>
+    <w:lsdException w:name="Body Text Indent" w:semiHidden="1" w:unhideWhenUsed="1"/>
+    <w:lsdException w:name="List Continue" w:semiHidden="1" w:unhideWhenUsed="1"/>
+    <w:lsdException w:name="List Continue 2" w:semiHidden="1" w:unhideWhenUsed="1"/>
+    <w:lsdException w:name="List Continue 3" w:semiHidden="1" w:unhideWhenUsed="1"/>
+    <w:lsdException w:name="List Continue 4" w:semiHidden="1" w:unhideWhenUsed="1"/>
+    <w:lsdException w:name="List Continue 5" w:semiHidden="1" w:unhideWhenUsed="1"/>
+    <w:lsdException w:name="Message Header" w:semiHidden="1" w:unhideWhenUsed="1"/>
+    <w:lsdException w:name="Subtitle" w:uiPriority="11" w:qFormat="1"/>
+    <w:lsdException w:name="Salutation" w:semiHidden="1" w:unhideWhenUsed="1"/>
+    <w:lsdException w:name="Date" w:semiHidden="1" w:unhideWhenUsed="1"/>
+    <w:lsdException w:name="Body Text First Indent" w:semiHidden="1" w:unhideWhenUsed="1"/>
+    <w:lsdException w:name="Body Text First Indent 2" w:semiHidden="1" w:unhideWhenUsed="1"/>
+    <w:lsdException w:name="Note Heading" w:semiHidden="1" w:unhideWhenUsed="1"/>
+    <w:lsdException w:name="Body Text 2" w:semiHidden="1" w:unhideWhenUsed="1"/>
+    <w:lsdException w:name="Body Text 3" w:semiHidden="1" w:unhideWhenUsed="1"/>
+    <w:lsdException w:name="Body Text Indent 2" w:semiHidden="1" w:unhideWhenUsed="1"/>
+    <w:lsdException w:name="Body Text Indent 3" w:semiHidden="1" w:unhideWhenUsed="1"/>
+    <w:lsdException w:name="Block Text" w:semiHidden="1" w:unhideWhenUsed="1"/>
+    <w:lsdException w:name="Hyperlink" w:semiHidden="1" w:unhideWhenUsed="1"/>
+    <w:lsdException w:name="FollowedHyperlink" w:semiHidden="1" w:unhideWhenUsed="1"/>
+    <w:lsdException w:name="Strong" w:uiPriority="22" w:qFormat="1"/>
+    <w:lsdException w:name="Emphasis" w:uiPriority="20" w:qFormat="1"/>
+    <w:lsdException w:name="Document Map" w:semiHidden="1" w:unhideWhenUsed="1"/>
+    <w:lsdException w:name="Plain Text" w:semiHidden="1" w:unhideWhenUsed="1"/>
+    <w:lsdException w:name="E-mail Signature" w:semiHidden="1" w:unhideWhenUsed="1"/>
+    <w:lsdException w:name="HTML Top of Form" w:semiHidden="1" w:unhideWhenUsed="1"/>
+    <w:lsdException w:name="HTML Bottom of Form" w:semiHidden="1" w:unhideWhenUsed="1"/>
+    <w:lsdException w:name="Normal (Web)" w:semiHidden="1" w:unhideWhenUsed="1"/>
+    <w:lsdException w:name="HTML Acronym" w:semiHidden="1" w:unhideWhenUsed="1"/>
+    <w:lsdException w:name="HTML Address" w:semiHidden="1" w:unhideWhenUsed="1"/>
+    <w:lsdException w:name="HTML Cite" w:semiHidden="1" w:unhideWhenUsed="1"/>
+    <w:lsdException w:name="HTML Code" w:semiHidden="1" w:unhideWhenUsed="1"/>
+    <w:lsdException w:name="HTML Definition" w:semiHidden="1" w:unhideWhenUsed="1"/>
+    <w:lsdException w:name="HTML Keyboard" w:semiHidden="1" w:unhideWhenUsed="1"/>
+    <w:lsdException w:name="HTML Preformatted" w:semiHidden="1" w:unhideWhenUsed="1"/>
+    <w:lsdException w:name="HTML Sample" w:semiHidden="1" w:unhideWhenUsed="1"/>
+    <w:lsdException w:name="HTML Typewriter" w:semiHidden="1" w:unhideWhenUsed="1"/>
+    <w:lsdException w:name="HTML Variable" w:semiHidden="1" w:unhideWhenUsed="1"/>
+    <w:lsdException w:name="Normal Table" w:semiHidden="1" w:unhideWhenUsed="1"/>
+    <w:lsdException w:name="annotation subject" w:semiHidden="1" w:unhideWhenUsed="1"/>
+    <w:lsdException w:name="No List" w:semiHidden="1" w:unhideWhenUsed="1"/>
+    <w:lsdException w:name="Outline List 1" w:semiHidden="1" w:unhideWhenUsed="1"/>
+    <w:lsdException w:name="Outline List 2" w:semiHidden="1" w:unhideWhenUsed="1"/>
+    <w:lsdException w:name="Outline List 3" w:semiHidden="1" w:unhideWhenUsed="1"/>
+    <w:lsdException w:name="Table Simple 1" w:semiHidden="1" w:unhideWhenUsed="1"/>
+    <w:lsdException w:name="Table Simple 2" w:semiHidden="1" w:unhideWhenUsed="1"/>
+    <w:lsdException w:name="Table Simple 3" w:semiHidden="1" w:unhideWhenUsed="1"/>
+    <w:lsdException w:name="Table Classic 1" w:semiHidden="1" w:unhideWhenUsed="1"/>
+    <w:lsdException w:name="Table Classic 2" w:semiHidden="1" w:unhideWhenUsed="1"/>
+    <w:lsdException w:name="Table Classic 3" w:semiHidden="1" w:unhideWhenUsed="1"/>
+    <w:lsdException w:name="Table Classic 4" w:semiHidden="1" w:unhideWhenUsed="1"/>
+    <w:lsdException w:name="Table Colorful 1" w:semiHidden="1" w:unhideWhenUsed="1"/>
+    <w:lsdException w:name="Table Colorful 2" w:semiHidden="1" w:unhideWhenUsed="1"/>
+    <w:lsdException w:name="Table Colorful 3" w:semiHidden="1" w:unhideWhenUsed="1"/>
+    <w:lsdException w:name="Table Columns 1" w:semiHidden="1" w:unhideWhenUsed="1"/>
+    <w:lsdException w:name="Table Columns 2" w:semiHidden="1" w:unhideWhenUsed="1"/>
+    <w:lsdException w:name="Table Columns 3" w:semiHidden="1" w:unhideWhenUsed="1"/>
+    <w:lsdException w:name="Table Columns 4" w:semiHidden="1" w:unhideWhenUsed="1"/>
+    <w:lsdException w:name="Table Columns 5" w:semiHidden="1" w:unhideWhenUsed="1"/>
+    <w:lsdException w:name="Table Grid 1" w:semiHidden="1" w:unhideWhenUsed="1"/>
+    <w:lsdException w:name="Table Grid 2" w:semiHidden="1" w:unhideWhenUsed="1"/>
+    <w:lsdException w:name="Table Grid 3" w:semiHidden="1" w:unhideWhenUsed="1"/>
+    <w:lsdException w:name="Table Grid 4" w:semiHidden="1" w:unhideWhenUsed="1"/>
+    <w:lsdException w:name="Table Grid 5" w:semiHidden="1" w:unhideWhenUsed="1"/>
+    <w:lsdException w:name="Table Grid 6" w:semiHidden="1" w:unhideWhenUsed="1"/>
+    <w:lsdException w:name="Table Grid 7" w:semiHidden="1" w:unhideWhenUsed="1"/>
+    <w:lsdException w:name="Table Grid 8" w:semiHidden="1" w:unhideWhenUsed="1"/>
+    <w:lsdException w:name="Table List 1" w:semiHidden="1" w:unhideWhenUsed="1"/>
+    <w:lsdException w:name="Table List 2" w:semiHidden="1" w:unhideWhenUsed="1"/>
+    <w:lsdException w:name="Table List 3" w:semiHidden="1" w:unhideWhenUsed="1"/>
+    <w:lsdException w:name="Table List 4" w:semiHidden="1" w:unhideWhenUsed="1"/>
+    <w:lsdException w:name="Table List 5" w:semiHidden="1" w:unhideWhenUsed="1"/>
+    <w:lsdException w:name="Table List 6" w:semiHidden="1" w:unhideWhenUsed="1"/>
+    <w:lsdException w:name="Table List 7" w:semiHidden="1" w:unhideWhenUsed="1"/>
+    <w:lsdException w:name="Table List 8" w:semiHidden="1" w:unhideWhenUsed="1"/>
+    <w:lsdException w:name="Table 3D effects 1" w:semiHidden="1" w:unhideWhenUsed="1"/>
+    <w:lsdException w:name="Table 3D effects 2" w:semiHidden="1" w:unhideWhenUsed="1"/>
+    <w:lsdException w:name="Table 3D effects 3" w:semiHidden="1" w:unhideWhenUsed="1"/>
+    <w:lsdException w:name="Table Contemporary" w:semiHidden="1" w:unhideWhenUsed="1"/>
+    <w:lsdException w:name="Table Elegant" w:semiHidden="1" w:unhideWhenUsed="1"/>
+    <w:lsdException w:name="Table Professional" w:semiHidden="1" w:unhideWhenUsed="1"/>
+    <w:lsdException w:name="Table Subtle 1" w:semiHidden="1" w:unhideWhenUsed="1"/>
+    <w:lsdException w:name="Table Subtle 2" w:semiHidden="1" w:unhideWhenUsed="1"/>
+    <w:lsdException w:name="Table Web 1" w:semiHidden="1" w:unhideWhenUsed="1"/>
+    <w:lsdException w:name="Table Web 2" w:semiHidden="1" w:unhideWhenUsed="1"/>
+    <w:lsdException w:name="Table Web 3" w:semiHidden="1" w:unhideWhenUsed="1"/>
+    <w:lsdException w:name="Balloon Text" w:semiHidden="1" w:unhideWhenUsed="1"/>
+    <w:lsdException w:name="Table Grid" w:uiPriority="39"/>
+    <w:lsdException w:name="Table Theme" w:semiHidden="1" w:unhideWhenUsed="1"/>
+    <w:lsdException w:name="Placeholder Text" w:semiHidden="1"/>
+    <w:lsdException w:name="No Spacing" w:uiPriority="1" w:qFormat="1"/>
+    <w:lsdException w:name="Light Shading" w:uiPriority="60"/>
+    <w:lsdException w:name="Light List" w:uiPriority="61"/>
+    <w:lsdException w:name="Light Grid" w:uiPriority="62"/>
+    <w:lsdException w:name="Medium Shading 1" w:uiPriority="63"/>
+    <w:lsdException w:name="Medium Shading 2" w:uiPriority="64"/>
+    <w:lsdException w:name="Medium List 1" w:uiPriority="65"/>
+    <w:lsdException w:name="Medium List 2" w:uiPriority="66"/>
+    <w:lsdException w:name="Medium Grid 1" w:uiPriority="67"/>
+    <w:lsdException w:name="Medium Grid 2" w:uiPriority="68"/>
+    <w:lsdException w:name="Medium Grid 3" w:uiPriority="69"/>
+    <w:lsdException w:name="Dark List" w:uiPriority="70"/>
+    <w:lsdException w:name="Colorful Shading" w:uiPriority="71"/>
+    <w:lsdException w:name="Colorful List" w:uiPriority="72"/>
+    <w:lsdException w:name="Colorful Grid" w:uiPriority="73"/>
+    <w:lsdException w:name="Light Shading Accent 1" w:uiPriority="60"/>
+    <w:lsdException w:name="Light List Accent 1" w:uiPriority="61"/>
+    <w:lsdException w:name="Light Grid Accent 1" w:uiPriority="62"/>
+    <w:lsdException w:name="Medium Shading 1 Accent 1" w:uiPriority="63"/>
+    <w:lsdException w:name="Medium Shading 2 Accent 1" w:uiPriority="64"/>
+    <w:lsdException w:name="Medium List 1 Accent 1" w:uiPriority="65"/>
+    <w:lsdException w:name="Revision" w:semiHidden="1"/>
+    <w:lsdException w:name="List Paragraph" w:uiPriority="34" w:qFormat="1"/>
+    <w:lsdException w:name="Quote" w:uiPriority="29" w:qFormat="1"/>
+    <w:lsdException w:name="Intense Quote" w:uiPriority="30" w:qFormat="1"/>
+    <w:lsdException w:name="Medium List 2 Accent 1" w:uiPriority="66"/>
+    <w:lsdException w:name="Medium Grid 1 Accent 1" w:uiPriority="67"/>
+    <w:lsdException w:name="Medium Grid 2 Accent 1" w:uiPriority="68"/>
+    <w:lsdException w:name="Medium Grid 3 Accent 1" w:uiPriority="69"/>
+    <w:lsdException w:name="Dark List Accent 1" w:uiPriority="70"/>
+    <w:lsdException w:name="Colorful Shading Accent 1" w:uiPriority="71"/>
+    <w:lsdException w:name="Colorful List Accent 1" w:uiPriority="72"/>
+    <w:lsdException w:name="Colorful Grid Accent 1" w:uiPriority="73"/>
+    <w:lsdException w:name="Light Shading Accent 2" w:uiPriority="60"/>
+    <w:lsdException w:name="Light List Accent 2" w:uiPriority="61"/>
+    <w:lsdException w:name="Light Grid Accent 2" w:uiPriority="62"/>
+    <w:lsdException w:name="Medium Shading 1 Accent 2" w:uiPriority="63"/>
+    <w:lsdException w:name="Medium Shading 2 Accent 2" w:uiPriority="64"/>
+    <w:lsdException w:name="Medium List 1 Accent 2" w:uiPriority="65"/>
+    <w:lsdException w:name="Medium List 2 Accent 2" w:uiPriority="66"/>
+    <w:lsdException w:name="Medium Grid 1 Accent 2" w:uiPriority="67"/>
+    <w:lsdException w:name="Medium Grid 2 Accent 2" w:uiPriority="68"/>
+    <w:lsdException w:name="Medium Grid 3 Accent 2" w:uiPriority="69"/>
+    <w:lsdException w:name="Dark List Accent 2" w:uiPriority="70"/>
+    <w:lsdException w:name="Colorful Shading Accent 2" w:uiPriority="71"/>
+    <w:lsdException w:name="Colorful List Accent 2" w:uiPriority="72"/>
+    <w:lsdException w:name="Colorful Grid Accent 2" w:uiPriority="73"/>
+    <w:lsdException w:name="Light Shading Accent 3" w:uiPriority="60"/>
+    <w:lsdException w:name="Light List Accent 3" w:uiPriority="61"/>
+    <w:lsdException w:name="Light Grid Accent 3" w:uiPriority="62"/>
+    <w:lsdException w:name="Medium Shading 1 Accent 3" w:uiPriority="63"/>
+    <w:lsdException w:name="Medium Shading 2 Accent 3" w:uiPriority="64"/>
+    <w:lsdException w:name="Medium List 1 Accent 3" w:uiPriority="65"/>
+    <w:lsdException w:name="Medium List 2 Accent 3" w:uiPriority="66"/>
+    <w:lsdException w:name="Medium Grid 1 Accent 3" w:uiPriority="67"/>
+    <w:lsdException w:name="Medium Grid 2 Accent 3" w:uiPriority="68"/>
+    <w:lsdException w:name="Medium Grid 3 Accent 3" w:uiPriority="69"/>
+    <w:lsdException w:name="Dark List Accent 3" w:uiPriority="70"/>
+    <w:lsdException w:name="Colorful Shading Accent 3" w:uiPriority="71"/>
+    <w:lsdException w:name="Colorful List Accent 3" w:uiPriority="72"/>
+    <w:lsdException w:name="Colorful Grid Accent 3" w:uiPriority="73"/>
+    <w:lsdException w:name="Light Shading Accent 4" w:uiPriority="60"/>
+    <w:lsdException w:name="Light List Accent 4" w:uiPriority="61"/>
+    <w:lsdException w:name="Light Grid Accent 4" w:uiPriority="62"/>
+    <w:lsdException w:name="Medium Shading 1 Accent 4" w:uiPriority="63"/>
+    <w:lsdException w:name="Medium Shading 2 Accent 4" w:uiPriority="64"/>
+    <w:lsdException w:name="Medium List 1 Accent 4" w:uiPriority="65"/>
+    <w:lsdException w:name="Medium List 2 Accent 4" w:uiPriority="66"/>
+    <w:lsdException w:name="Medium Grid 1 Accent 4" w:uiPriority="67"/>
+    <w:lsdException w:name="Medium Grid 2 Accent 4" w:uiPriority="68"/>
+    <w:lsdException w:name="Medium Grid 3 Accent 4" w:uiPriority="69"/>
+    <w:lsdException w:name="Dark List Accent 4" w:uiPriority="70"/>
+    <w:lsdException w:name="Colorful Shading Accent 4" w:uiPriority="71"/>
+    <w:lsdException w:name="Colorful List Accent 4" w:uiPriority="72"/>
+    <w:lsdException w:name="Colorful Grid Accent 4" w:uiPriority="73"/>
+    <w:lsdException w:name="Light Shading Accent 5" w:uiPriority="60"/>
+    <w:lsdException w:name="Light List Accent 5" w:uiPriority="61"/>
+    <w:lsdException w:name="Light Grid Accent 5" w:uiPriority="62"/>
+    <w:lsdException w:name="Medium Shading 1 Accent 5" w:uiPriority="63"/>
+    <w:lsdException w:name="Medium Shading 2 Accent 5" w:uiPriority="64"/>
+    <w:lsdException w:name="Medium List 1 Accent 5" w:uiPriority="65"/>
+    <w:lsdException w:name="Medium List 2 Accent 5" w:uiPriority="66"/>
+    <w:lsdException w:name="Medium Grid 1 Accent 5" w:uiPriority="67"/>
+    <w:lsdException w:name="Medium Grid 2 Accent 5" w:uiPriority="68"/>
+    <w:lsdException w:name="Medium Grid 3 Accent 5" w:uiPriority="69"/>
+    <w:lsdException w:name="Dark List Accent 5" w:uiPriority="70"/>
+    <w:lsdException w:name="Colorful Shading Accent 5" w:uiPriority="71"/>
+    <w:lsdException w:name="Colorful List Accent 5" w:uiPriority="72"/>
+    <w:lsdException w:name="Colorful Grid Accent 5" w:uiPriority="73"/>
+    <w:lsdException w:name="Light Shading Accent 6" w:uiPriority="60"/>
+    <w:lsdException w:name="Light List Accent 6" w:uiPriority="61"/>
+    <w:lsdException w:name="Light Grid Accent 6" w:uiPriority="62"/>
+    <w:lsdException w:name="Medium Shading 1 Accent 6" w:uiPriority="63"/>
+    <w:lsdException w:name="Medium Shading 2 Accent 6" w:uiPriority="64"/>
+    <w:lsdException w:name="Medium List 1 Accent 6" w:uiPriority="65"/>
+    <w:lsdException w:name="Medium List 2 Accent 6" w:uiPriority="66"/>
+    <w:lsdException w:name="Medium Grid 1 Accent 6" w:uiPriority="67"/>
+    <w:lsdException w:name="Medium Grid 2 Accent 6" w:uiPriority="68"/>
+    <w:lsdException w:name="Medium Grid 3 Accent 6" w:uiPriority="69"/>
+    <w:lsdException w:name="Dark List Accent 6" w:uiPriority="70"/>
+    <w:lsdException w:name="Colorful Shading Accent 6" w:uiPriority="71"/>
+    <w:lsdException w:name="Colorful List Accent 6" w:uiPriority="72"/>
+    <w:lsdException w:name="Colorful Grid Accent 6" w:uiPriority="73"/>
+    <w:lsdException w:name="Subtle Emphasis" w:uiPriority="19" w:qFormat="1"/>
+    <w:lsdException w:name="Intense Emphasis" w:uiPriority="21" w:qFormat="1"/>
+    <w:lsdException w:name="Subtle Reference" w:uiPriority="31" w:qFormat="1"/>
+    <w:lsdException w:name="Intense Reference" w:uiPriority="32" w:qFormat="1"/>
+    <w:lsdException w:name="Book Title" w:uiPriority="33" w:qFormat="1"/>
+    <w:lsdException w:name="Bibliography" w:semiHidden="1" w:uiPriority="37" w:unhideWhenUsed="1"/>
+    <w:lsdException w:name="TOC Heading" w:semiHidden="1" w:uiPriority="39" w:unhideWhenUsed="1" w:qFormat="1"/>
+    <w:lsdException w:name="Plain Table 1" w:uiPriority="41"/>
+    <w:lsdException w:name="Plain Table 2" w:uiPriority="42"/>
+    <w:lsdException w:name="Plain Table 3" w:uiPriority="43"/>
+    <w:lsdException w:name="Plain Table 4" w:uiPriority="44"/>
+    <w:lsdException w:name="Plain Table 5" w:uiPriority="45"/>
+    <w:lsdException w:name="Grid Table Light" w:uiPriority="40"/>
+    <w:lsdException w:name="Grid Table 1 Light" w:uiPriority="46"/>
+    <w:lsdException w:name="Grid Table 2" w:uiPriority="47"/>
+    <w:lsdException w:name="Grid Table 3" w:uiPriority="48"/>
+    <w:lsdException w:name="Grid Table 4" w:uiPriority="49"/>
+    <w:lsdException w:name="Grid Table 5 Dark" w:uiPriority="50"/>
+    <w:lsdException w:name="Grid Table 6 Colorful" w:uiPriority="51"/>
+    <w:lsdException w:name="Grid Table 7 Colorful" w:uiPriority="52"/>
+    <w:lsdException w:name="Grid Table 1 Light Accent 1" w:uiPriority="46"/>
+    <w:lsdException w:name="Grid Table 2 Accent 1" w:uiPriority="47"/>
+    <w:lsdException w:name="Grid Table 3 Accent 1" w:uiPriority="48"/>
+    <w:lsdException w:name="Grid Table 4 Accent 1" w:uiPriority="49"/>
+    <w:lsdException w:name="Grid Table 5 Dark Accent 1" w:uiPriority="50"/>
+    <w:lsdException w:name="Grid Table 6 Colorful Accent 1" w:uiPriority="51"/>
+    <w:lsdException w:name="Grid Table 7 Colorful Accent 1" w:uiPriority="52"/>
+    <w:lsdException w:name="Grid Table 1 Light Accent 2" w:uiPriority="46"/>
+    <w:lsdException w:name="Grid Table 2 Accent 2" w:uiPriority="47"/>
+    <w:lsdException w:name="Grid Table 3 Accent 2" w:uiPriority="48"/>
+    <w:lsdException w:name="Grid Table 4 Accent 2" w:uiPriority="49"/>
+    <w:lsdException w:name="Grid Table 5 Dark Accent 2" w:uiPriority="50"/>
+    <w:lsdException w:name="Grid Table 6 Colorful Accent 2" w:uiPriority="51"/>
+    <w:lsdException w:name="Grid Table 7 Colorful Accent 2" w:uiPriority="52"/>
+    <w:lsdException w:name="Grid Table 1 Light Accent 3" w:uiPriority="46"/>
+    <w:lsdException w:name="Grid Table 2 Accent 3" w:uiPriority="47"/>
+    <w:lsdException w:name="Grid Table 3 Accent 3" w:uiPriority="48"/>
+    <w:lsdException w:name="Grid Table 4 Accent 3" w:uiPriority="49"/>
+    <w:lsdException w:name="Grid Table 5 Dark Accent 3" w:uiPriority="50"/>
+    <w:lsdException w:name="Grid Table 6 Colorful Accent 3" w:uiPriority="51"/>
+    <w:lsdException w:name="Grid Table 7 Colorful Accent 3" w:uiPriority="52"/>
+    <w:lsdException w:name="Grid Table 1 Light Accent 4" w:uiPriority="46"/>
+    <w:lsdException w:name="Grid Table 2 Accent 4" w:uiPriority="47"/>
+    <w:lsdException w:name="Grid Table 3 Accent 4" w:uiPriority="48"/>
+    <w:lsdException w:name="Grid Table 4 Accent 4" w:uiPriority="49"/>
+    <w:lsdException w:name="Grid Table 5 Dark Accent 4" w:uiPriority="50"/>
+    <w:lsdException w:name="Grid Table 6 Colorful Accent 4" w:uiPriority="51"/>
+    <w:lsdException w:name="Grid Table 7 Colorful Accent 4" w:uiPriority="52"/>
+    <w:lsdException w:name="Grid Table 1 Light Accent 5" w:uiPriority="46"/>
+    <w:lsdException w:name="Grid Table 2 Accent 5" w:uiPriority="47"/>
+    <w:lsdException w:name="Grid Table 3 Accent 5" w:uiPriority="48"/>
+    <w:lsdException w:name="Grid Table 4 Accent 5" w:uiPriority="49"/>
+    <w:lsdException w:name="Grid Table 5 Dark Accent 5" w:uiPriority="50"/>
+    <w:lsdException w:name="Grid Table 6 Colorful Accent 5" w:uiPriority="51"/>
+    <w:lsdException w:name="Grid Table 7 Colorful Accent 5" w:uiPriority="52"/>
+    <w:lsdException w:name="Grid Table 1 Light Accent 6" w:uiPriority="46"/>
+    <w:lsdException w:name="Grid Table 2 Accent 6" w:uiPriority="47"/>
+    <w:lsdException w:name="Grid Table 3 Accent 6" w:uiPriority="48"/>
+    <w:lsdException w:name="Grid Table 4 Accent 6" w:uiPriority="49"/>
+    <w:lsdException w:name="Grid Table 5 Dark Accent 6" w:uiPriority="50"/>
+    <w:lsdException w:name="Grid Table 6 Colorful Accent 6" w:uiPriority="51"/>
+    <w:lsdException w:name="Grid Table 7 Colorful Accent 6" w:uiPriority="52"/>
+    <w:lsdException w:name="List Table 1 Light" w:uiPriority="46"/>
+    <w:lsdException w:name="List Table 2" w:uiPriority="47"/>
+    <w:lsdException w:name="List Table 3" w:uiPriority="48"/>
+    <w:lsdException w:name="List Table 4" w:uiPriority="49"/>
+    <w:lsdException w:name="List Table 5 Dark" w:uiPriority="50"/>
+    <w:lsdException w:name="List Table 6 Colorful" w:uiPriority="51"/>
+    <w:lsdException w:name="List Table 7 Colorful" w:uiPriority="52"/>
+    <w:lsdException w:name="List Table 1 Light Accent 1" w:uiPriority="46"/>
+    <w:lsdException w:name="List Table 2 Accent 1" w:uiPriority="47"/>
+    <w:lsdException w:name="List Table 3 Accent 1" w:uiPriority="48"/>
+    <w:lsdException w:name="List Table 4 Accent 1" w:uiPriority="49"/>
+    <w:lsdException w:name="List Table 5 Dark Accent 1" w:uiPriority="50"/>
+    <w:lsdException w:name="List Table 6 Colorful Accent 1" w:uiPriority="51"/>
+    <w:lsdException w:name="List Table 7 Colorful Accent 1" w:uiPriority="52"/>
+    <w:lsdException w:name="List Table 1 Light Accent 2" w:uiPriority="46"/>
+    <w:lsdException w:name="List Table 2 Accent 2" w:uiPriority="47"/>
+    <w:lsdException w:name="List Table 3 Accent 2" w:uiPriority="48"/>
+    <w:lsdException w:name="List Table 4 Accent 2" w:uiPriority="49"/>
+    <w:lsdException w:name="List Table 5 Dark Accent 2" w:uiPriority="50"/>
+    <w:lsdException w:name="List Table 6 Colorful Accent 2" w:uiPriority="51"/>
+    <w:lsdException w:name="List Table 7 Colorful Accent 2" w:uiPriority="52"/>
+    <w:lsdException w:name="List Table 1 Light Accent 3" w:uiPriority="46"/>
+    <w:lsdException w:name="List Table 2 Accent 3" w:uiPriority="47"/>
+    <w:lsdException w:name="List Table 3 Accent 3" w:uiPriority="48"/>
+    <w:lsdException w:name="List Table 4 Accent 3" w:uiPriority="49"/>
+    <w:lsdException w:name="List Table 5 Dark Accent 3" w:uiPriority="50"/>
+    <w:lsdException w:name="List Table 6 Colorful Accent 3" w:uiPriority="51"/>
+    <w:lsdException w:name="List Table 7 Colorful Accent 3" w:uiPriority="52"/>
+    <w:lsdException w:name="List Table 1 Light Accent 4" w:uiPriority="46"/>
+    <w:lsdException w:name="List Table 2 Accent 4" w:uiPriority="47"/>
+    <w:lsdException w:name="List Table 3 Accent 4" w:uiPriority="48"/>
+    <w:lsdException w:name="List Table 4 Accent 4" w:uiPriority="49"/>
+    <w:lsdException w:name="List Table 5 Dark Accent 4" w:uiPriority="50"/>
+    <w:lsdException w:name="List Table 6 Colorful Accent 4" w:uiPriority="51"/>
+    <w:lsdException w:name="List Table 7 Colorful Accent 4" w:uiPriority="52"/>
+    <w:lsdException w:name="List Table 1 Light Accent 5" w:uiPriority="46"/>
+    <w:lsdException w:name="List Table 2 Accent 5" w:uiPriority="47"/>
+    <w:lsdException w:name="List Table 3 Accent 5" w:uiPriority="48"/>
+    <w:lsdException w:name="List Table 4 Accent 5" w:uiPriority="49"/>
+    <w:lsdException w:name="List Table 5 Dark Accent 5" w:uiPriority="50"/>
+    <w:lsdException w:name="List Table 6 Colorful Accent 5" w:uiPriority="51"/>
+    <w:lsdException w:name="List Table 7 Colorful Accent 5" w:uiPriority="52"/>
+    <w:lsdException w:name="List Table 1 Light Accent 6" w:uiPriority="46"/>
+    <w:lsdException w:name="List Table 2 Accent 6" w:uiPriority="47"/>
+    <w:lsdException w:name="List Table 3 Accent 6" w:uiPriority="48"/>
+    <w:lsdException w:name="List Table 4 Accent 6" w:uiPriority="49"/>
+    <w:lsdException w:name="List Table 5 Dark Accent 6" w:uiPriority="50"/>
+    <w:lsdException w:name="List Table 6 Colorful Accent 6" w:uiPriority="51"/>
+    <w:lsdException w:name="List Table 7 Colorful Accent 6" w:uiPriority="52"/>
   </w:latentStyles>
   <w:style w:type="paragraph" w:default="1" w:styleId="Normal">
     <w:name w:val="Normal"/>
@@ -7240,7 +6746,7 @@
   <a:extraClrSchemeLst/>
   <a:extLst>
     <a:ext uri="{05A4C25C-085E-4340-85A3-A5531E510DB2}">
-      <thm15:themeFamily xmlns:thm15="http://schemas.microsoft.com/office/thememl/2012/main" xmlns="" name="Office Theme" id="{62F939B6-93AF-4DB8-9C6B-D6C7DFDC589F}" vid="{4A3C46E8-61CC-4603-A589-7422A47A8E4A}"/>
+      <thm15:themeFamily xmlns:thm15="http://schemas.microsoft.com/office/thememl/2012/main" name="Office Theme" id="{62F939B6-93AF-4DB8-9C6B-D6C7DFDC589F}" vid="{4A3C46E8-61CC-4603-A589-7422A47A8E4A}"/>
     </a:ext>
   </a:extLst>
 </a:theme>
@@ -7251,7 +6757,7 @@
 </file>
 
 <file path=customXml/itemProps1.xml><?xml version="1.0" encoding="utf-8"?>
-<ds:datastoreItem xmlns:ds="http://schemas.openxmlformats.org/officeDocument/2006/customXml" ds:itemID="{988AE1D7-5FAF-4874-B706-5A0C627293EA}">
+<ds:datastoreItem xmlns:ds="http://schemas.openxmlformats.org/officeDocument/2006/customXml" ds:itemID="{DBBA82B8-6090-489E-81CA-1354A1D185B0}">
   <ds:schemaRefs>
     <ds:schemaRef ds:uri="http://schemas.openxmlformats.org/officeDocument/2006/bibliography"/>
   </ds:schemaRefs>

</xml_diff>